<commit_message>
3-rd checkpoint, main interface and managers
</commit_message>
<xml_diff>
--- a/LuckyWizardDoc.docx
+++ b/LuckyWizardDoc.docx
@@ -246,8 +246,7 @@
     <w:p>
       <w:pPr>
         <w:spacing w:after="0"/>
-        <w:ind w:firstLine="709"/>
-        <w:jc w:val="both"/>
+        <w:jc w:val="center"/>
         <w:rPr>
           <w:b/>
           <w:bCs/>
@@ -268,8 +267,17 @@
           <w:b/>
           <w:bCs/>
         </w:rPr>
-        <w:t>Компьютерное игровое приложение "Сапёр" на Unity</w:t>
-      </w:r>
+        <w:t xml:space="preserve">Компьютерное игровое приложение "Сапёр" на </w:t>
+      </w:r>
+      <w:proofErr w:type="spellStart"/>
+      <w:r>
+        <w:rPr>
+          <w:b/>
+          <w:bCs/>
+        </w:rPr>
+        <w:t>Unity</w:t>
+      </w:r>
+      <w:proofErr w:type="spellEnd"/>
       <w:r>
         <w:rPr>
           <w:rFonts w:eastAsia="Calibri" w:cs="Times New Roman"/>
@@ -434,18 +442,34 @@
         </w:rPr>
         <w:tab/>
       </w:r>
+      <w:proofErr w:type="spellStart"/>
       <w:r>
         <w:rPr>
           <w:rFonts w:eastAsia="Calibri" w:cs="Times New Roman"/>
         </w:rPr>
-        <w:t>Ровдо А.Р.</w:t>
-      </w:r>
+        <w:t>Ровдо</w:t>
+      </w:r>
+      <w:proofErr w:type="spellEnd"/>
       <w:r>
         <w:rPr>
           <w:rFonts w:eastAsia="Calibri" w:cs="Times New Roman"/>
         </w:rPr>
+        <w:t xml:space="preserve"> </w:t>
+      </w:r>
+      <w:proofErr w:type="gramStart"/>
+      <w:r>
+        <w:rPr>
+          <w:rFonts w:eastAsia="Calibri" w:cs="Times New Roman"/>
+        </w:rPr>
+        <w:t>А.Р.</w:t>
+      </w:r>
+      <w:r>
+        <w:rPr>
+          <w:rFonts w:eastAsia="Calibri" w:cs="Times New Roman"/>
+        </w:rPr>
         <w:t>.</w:t>
       </w:r>
+      <w:proofErr w:type="gramEnd"/>
     </w:p>
     <w:p>
       <w:pPr>
@@ -815,44 +839,101 @@
       <w:pPr>
         <w:spacing w:before="100" w:beforeAutospacing="1" w:after="100" w:afterAutospacing="1"/>
         <w:ind w:firstLine="708"/>
-        <w:rPr>
-          <w:rFonts w:eastAsia="Times New Roman" w:cs="Times New Roman"/>
-          <w:szCs w:val="28"/>
-          <w:lang w:eastAsia="ru-RU"/>
-        </w:rPr>
-      </w:pPr>
-      <w:r>
-        <w:rPr>
-          <w:rFonts w:eastAsia="Times New Roman" w:cs="Times New Roman"/>
-          <w:szCs w:val="28"/>
-          <w:lang w:eastAsia="ru-RU"/>
-        </w:rPr>
-        <w:t>В последние годы индустрия видеоигр переживает стремительное развитие, привлекая внимание как игроков, так и разработчиков. Среди разнообразия жанров особое место занимают игры с элементами головоломки, которые предлагают игрокам не только увлекательный сюжет, но и возможность использовать логическое мышление для решения задач. Движок Unity, благодаря своим мощным инструментам и универсальности, стал одним из самых популярных выборов для создания игр различных жанров, включая головоломки.</w:t>
+        <w:jc w:val="both"/>
+        <w:rPr>
+          <w:rFonts w:eastAsia="Times New Roman" w:cs="Times New Roman"/>
+          <w:szCs w:val="28"/>
+          <w:lang w:eastAsia="ru-RU"/>
+        </w:rPr>
+      </w:pPr>
+      <w:r>
+        <w:rPr>
+          <w:rFonts w:eastAsia="Times New Roman" w:cs="Times New Roman"/>
+          <w:szCs w:val="28"/>
+          <w:lang w:eastAsia="ru-RU"/>
+        </w:rPr>
+        <w:t xml:space="preserve">В последние годы индустрия видеоигр переживает стремительное развитие, привлекая внимание как игроков, так и разработчиков. Среди разнообразия жанров особое место занимают игры с элементами головоломки, которые предлагают игрокам не только увлекательный сюжет, но и возможность использовать логическое мышление для решения задач. Движок </w:t>
+      </w:r>
+      <w:proofErr w:type="spellStart"/>
+      <w:r>
+        <w:rPr>
+          <w:rFonts w:eastAsia="Times New Roman" w:cs="Times New Roman"/>
+          <w:szCs w:val="28"/>
+          <w:lang w:eastAsia="ru-RU"/>
+        </w:rPr>
+        <w:t>Unity</w:t>
+      </w:r>
+      <w:proofErr w:type="spellEnd"/>
+      <w:r>
+        <w:rPr>
+          <w:rFonts w:eastAsia="Times New Roman" w:cs="Times New Roman"/>
+          <w:szCs w:val="28"/>
+          <w:lang w:eastAsia="ru-RU"/>
+        </w:rPr>
+        <w:t>, благодаря своим мощным инструментам и универсальности, стал одним из самых популярных выборов для создания игр различных жанров, включая головоломки.</w:t>
       </w:r>
     </w:p>
     <w:p>
       <w:pPr>
         <w:spacing w:before="100" w:beforeAutospacing="1" w:after="100" w:afterAutospacing="1"/>
         <w:ind w:firstLine="708"/>
-        <w:rPr>
-          <w:rFonts w:eastAsia="Times New Roman" w:cs="Times New Roman"/>
-          <w:szCs w:val="28"/>
-          <w:lang w:eastAsia="ru-RU"/>
-        </w:rPr>
-      </w:pPr>
-      <w:r>
-        <w:rPr>
-          <w:rFonts w:eastAsia="Times New Roman" w:cs="Times New Roman"/>
-          <w:szCs w:val="28"/>
-          <w:lang w:eastAsia="ru-RU"/>
-        </w:rPr>
-        <w:t>Цель курсовой работы заключается в разработке игры «Сапёр» в фентезийном сеттинге на платформе Unity. В процессе работы будет исследован процесс проектирования, разработки и тестирования игры, а также рассмотрены ключевые аспекты, связанные с созданием интерактивного игрового мира, проработкой сюжета и механик взаимодействия с игроком. Основная задача курсовой работы — не только создание качественного игрового продукта, но и формирование комплексного подхода к разработке игр, который включает как технические, так и творческие аспекты, что является основой для успешной карьеры в индустрии видеоигр.</w:t>
+        <w:jc w:val="both"/>
+        <w:rPr>
+          <w:rFonts w:eastAsia="Times New Roman" w:cs="Times New Roman"/>
+          <w:szCs w:val="28"/>
+          <w:lang w:eastAsia="ru-RU"/>
+        </w:rPr>
+      </w:pPr>
+      <w:r>
+        <w:rPr>
+          <w:rFonts w:eastAsia="Times New Roman" w:cs="Times New Roman"/>
+          <w:szCs w:val="28"/>
+          <w:lang w:eastAsia="ru-RU"/>
+        </w:rPr>
+        <w:t xml:space="preserve">Цель курсовой работы заключается в разработке игры «Сапёр» в </w:t>
+      </w:r>
+      <w:proofErr w:type="spellStart"/>
+      <w:r>
+        <w:rPr>
+          <w:rFonts w:eastAsia="Times New Roman" w:cs="Times New Roman"/>
+          <w:szCs w:val="28"/>
+          <w:lang w:eastAsia="ru-RU"/>
+        </w:rPr>
+        <w:t>фентезийном</w:t>
+      </w:r>
+      <w:proofErr w:type="spellEnd"/>
+      <w:r>
+        <w:rPr>
+          <w:rFonts w:eastAsia="Times New Roman" w:cs="Times New Roman"/>
+          <w:szCs w:val="28"/>
+          <w:lang w:eastAsia="ru-RU"/>
+        </w:rPr>
+        <w:t xml:space="preserve"> сеттинге на платформе </w:t>
+      </w:r>
+      <w:proofErr w:type="spellStart"/>
+      <w:r>
+        <w:rPr>
+          <w:rFonts w:eastAsia="Times New Roman" w:cs="Times New Roman"/>
+          <w:szCs w:val="28"/>
+          <w:lang w:eastAsia="ru-RU"/>
+        </w:rPr>
+        <w:t>Unity</w:t>
+      </w:r>
+      <w:proofErr w:type="spellEnd"/>
+      <w:r>
+        <w:rPr>
+          <w:rFonts w:eastAsia="Times New Roman" w:cs="Times New Roman"/>
+          <w:szCs w:val="28"/>
+          <w:lang w:eastAsia="ru-RU"/>
+        </w:rPr>
+        <w:t>. В процессе работы будет исследован процесс проектирования, разработки и тестирования игры, а также рассмотрены ключевые аспекты, связанные с созданием интерактивного игрового мира, проработкой сюжета и механик взаимодействия с игроком. Основная задача курсовой работы — не только создание качественного игрового продукта, но и формирование комплексного подхода к разработке игр, который включает как технические, так и творческие аспекты, что является основой для успешной карьеры в индустрии видеоигр.</w:t>
       </w:r>
     </w:p>
     <w:p>
       <w:pPr>
         <w:spacing w:before="100" w:beforeAutospacing="1" w:after="100" w:afterAutospacing="1"/>
         <w:ind w:firstLine="360"/>
+        <w:jc w:val="both"/>
         <w:rPr>
           <w:rFonts w:eastAsia="Times New Roman" w:cs="Times New Roman"/>
           <w:szCs w:val="28"/>
@@ -875,6 +956,7 @@
           <w:numId w:val="4"/>
         </w:numPr>
         <w:spacing w:before="100" w:beforeAutospacing="1" w:after="100" w:afterAutospacing="1"/>
+        <w:jc w:val="both"/>
         <w:rPr>
           <w:rFonts w:eastAsia="Times New Roman" w:cs="Times New Roman"/>
           <w:szCs w:val="28"/>
@@ -897,19 +979,92 @@
           <w:numId w:val="4"/>
         </w:numPr>
         <w:spacing w:before="100" w:beforeAutospacing="1" w:after="100" w:afterAutospacing="1"/>
-        <w:rPr>
-          <w:rFonts w:eastAsia="Times New Roman" w:cs="Times New Roman"/>
-          <w:szCs w:val="28"/>
-          <w:lang w:eastAsia="ru-RU"/>
-        </w:rPr>
-      </w:pPr>
-      <w:r>
-        <w:rPr>
-          <w:rFonts w:eastAsia="Times New Roman" w:cs="Times New Roman"/>
-          <w:szCs w:val="28"/>
-          <w:lang w:eastAsia="ru-RU"/>
-        </w:rPr>
-        <w:t>Провести анализ существующих аналогов, таких как «Minesweeper: The Lost Levels» и «Minesweeper Genius».</w:t>
+        <w:jc w:val="both"/>
+        <w:rPr>
+          <w:rFonts w:eastAsia="Times New Roman" w:cs="Times New Roman"/>
+          <w:szCs w:val="28"/>
+          <w:lang w:eastAsia="ru-RU"/>
+        </w:rPr>
+      </w:pPr>
+      <w:r>
+        <w:rPr>
+          <w:rFonts w:eastAsia="Times New Roman" w:cs="Times New Roman"/>
+          <w:szCs w:val="28"/>
+          <w:lang w:eastAsia="ru-RU"/>
+        </w:rPr>
+        <w:t>Провести анализ существующих аналогов, таких как «</w:t>
+      </w:r>
+      <w:proofErr w:type="spellStart"/>
+      <w:r>
+        <w:rPr>
+          <w:rFonts w:eastAsia="Times New Roman" w:cs="Times New Roman"/>
+          <w:szCs w:val="28"/>
+          <w:lang w:eastAsia="ru-RU"/>
+        </w:rPr>
+        <w:t>Minesweeper</w:t>
+      </w:r>
+      <w:proofErr w:type="spellEnd"/>
+      <w:r>
+        <w:rPr>
+          <w:rFonts w:eastAsia="Times New Roman" w:cs="Times New Roman"/>
+          <w:szCs w:val="28"/>
+          <w:lang w:eastAsia="ru-RU"/>
+        </w:rPr>
+        <w:t xml:space="preserve">: The </w:t>
+      </w:r>
+      <w:proofErr w:type="spellStart"/>
+      <w:r>
+        <w:rPr>
+          <w:rFonts w:eastAsia="Times New Roman" w:cs="Times New Roman"/>
+          <w:szCs w:val="28"/>
+          <w:lang w:eastAsia="ru-RU"/>
+        </w:rPr>
+        <w:t>Lost</w:t>
+      </w:r>
+      <w:proofErr w:type="spellEnd"/>
+      <w:r>
+        <w:rPr>
+          <w:rFonts w:eastAsia="Times New Roman" w:cs="Times New Roman"/>
+          <w:szCs w:val="28"/>
+          <w:lang w:eastAsia="ru-RU"/>
+        </w:rPr>
+        <w:t xml:space="preserve"> </w:t>
+      </w:r>
+      <w:proofErr w:type="spellStart"/>
+      <w:r>
+        <w:rPr>
+          <w:rFonts w:eastAsia="Times New Roman" w:cs="Times New Roman"/>
+          <w:szCs w:val="28"/>
+          <w:lang w:eastAsia="ru-RU"/>
+        </w:rPr>
+        <w:t>Levels</w:t>
+      </w:r>
+      <w:proofErr w:type="spellEnd"/>
+      <w:r>
+        <w:rPr>
+          <w:rFonts w:eastAsia="Times New Roman" w:cs="Times New Roman"/>
+          <w:szCs w:val="28"/>
+          <w:lang w:eastAsia="ru-RU"/>
+        </w:rPr>
+        <w:t>» и «</w:t>
+      </w:r>
+      <w:proofErr w:type="spellStart"/>
+      <w:r>
+        <w:rPr>
+          <w:rFonts w:eastAsia="Times New Roman" w:cs="Times New Roman"/>
+          <w:szCs w:val="28"/>
+          <w:lang w:eastAsia="ru-RU"/>
+        </w:rPr>
+        <w:t>Minesweeper</w:t>
+      </w:r>
+      <w:proofErr w:type="spellEnd"/>
+      <w:r>
+        <w:rPr>
+          <w:rFonts w:eastAsia="Times New Roman" w:cs="Times New Roman"/>
+          <w:szCs w:val="28"/>
+          <w:lang w:eastAsia="ru-RU"/>
+        </w:rPr>
+        <w:t xml:space="preserve"> Genius».</w:t>
       </w:r>
     </w:p>
     <w:p>
@@ -919,6 +1074,7 @@
           <w:numId w:val="4"/>
         </w:numPr>
         <w:spacing w:before="100" w:beforeAutospacing="1" w:after="100" w:afterAutospacing="1"/>
+        <w:jc w:val="both"/>
         <w:rPr>
           <w:rFonts w:eastAsia="Times New Roman" w:cs="Times New Roman"/>
           <w:szCs w:val="28"/>
@@ -941,19 +1097,38 @@
           <w:numId w:val="4"/>
         </w:numPr>
         <w:spacing w:before="100" w:beforeAutospacing="1" w:after="100" w:afterAutospacing="1"/>
-        <w:rPr>
-          <w:rFonts w:eastAsia="Times New Roman" w:cs="Times New Roman"/>
-          <w:szCs w:val="28"/>
-          <w:lang w:eastAsia="ru-RU"/>
-        </w:rPr>
-      </w:pPr>
-      <w:r>
-        <w:rPr>
-          <w:rFonts w:eastAsia="Times New Roman" w:cs="Times New Roman"/>
-          <w:szCs w:val="28"/>
-          <w:lang w:eastAsia="ru-RU"/>
-        </w:rPr>
-        <w:t>Разработать требования к графическому оформлению, включая модели клеток, фон и партиклы.</w:t>
+        <w:jc w:val="both"/>
+        <w:rPr>
+          <w:rFonts w:eastAsia="Times New Roman" w:cs="Times New Roman"/>
+          <w:szCs w:val="28"/>
+          <w:lang w:eastAsia="ru-RU"/>
+        </w:rPr>
+      </w:pPr>
+      <w:r>
+        <w:rPr>
+          <w:rFonts w:eastAsia="Times New Roman" w:cs="Times New Roman"/>
+          <w:szCs w:val="28"/>
+          <w:lang w:eastAsia="ru-RU"/>
+        </w:rPr>
+        <w:t xml:space="preserve">Разработать требования к графическому оформлению, включая модели клеток, фон и </w:t>
+      </w:r>
+      <w:proofErr w:type="spellStart"/>
+      <w:r>
+        <w:rPr>
+          <w:rFonts w:eastAsia="Times New Roman" w:cs="Times New Roman"/>
+          <w:szCs w:val="28"/>
+          <w:lang w:eastAsia="ru-RU"/>
+        </w:rPr>
+        <w:t>партиклы</w:t>
+      </w:r>
+      <w:proofErr w:type="spellEnd"/>
+      <w:r>
+        <w:rPr>
+          <w:rFonts w:eastAsia="Times New Roman" w:cs="Times New Roman"/>
+          <w:szCs w:val="28"/>
+          <w:lang w:eastAsia="ru-RU"/>
+        </w:rPr>
+        <w:t>.</w:t>
       </w:r>
     </w:p>
     <w:p>
@@ -963,6 +1138,7 @@
           <w:numId w:val="4"/>
         </w:numPr>
         <w:spacing w:before="100" w:beforeAutospacing="1" w:after="100" w:afterAutospacing="1"/>
+        <w:jc w:val="both"/>
         <w:rPr>
           <w:rFonts w:eastAsia="Times New Roman" w:cs="Times New Roman"/>
           <w:szCs w:val="28"/>
@@ -985,19 +1161,38 @@
           <w:numId w:val="4"/>
         </w:numPr>
         <w:spacing w:before="100" w:beforeAutospacing="1" w:after="100" w:afterAutospacing="1"/>
-        <w:rPr>
-          <w:rFonts w:eastAsia="Times New Roman" w:cs="Times New Roman"/>
-          <w:szCs w:val="28"/>
-          <w:lang w:eastAsia="ru-RU"/>
-        </w:rPr>
-      </w:pPr>
-      <w:r>
-        <w:rPr>
-          <w:rFonts w:eastAsia="Times New Roman" w:cs="Times New Roman"/>
-          <w:szCs w:val="28"/>
-          <w:lang w:eastAsia="ru-RU"/>
-        </w:rPr>
-        <w:t>Определить платформу для разработки игрового приложения — Unity.</w:t>
+        <w:jc w:val="both"/>
+        <w:rPr>
+          <w:rFonts w:eastAsia="Times New Roman" w:cs="Times New Roman"/>
+          <w:szCs w:val="28"/>
+          <w:lang w:eastAsia="ru-RU"/>
+        </w:rPr>
+      </w:pPr>
+      <w:r>
+        <w:rPr>
+          <w:rFonts w:eastAsia="Times New Roman" w:cs="Times New Roman"/>
+          <w:szCs w:val="28"/>
+          <w:lang w:eastAsia="ru-RU"/>
+        </w:rPr>
+        <w:t xml:space="preserve">Определить платформу для разработки игрового приложения — </w:t>
+      </w:r>
+      <w:proofErr w:type="spellStart"/>
+      <w:r>
+        <w:rPr>
+          <w:rFonts w:eastAsia="Times New Roman" w:cs="Times New Roman"/>
+          <w:szCs w:val="28"/>
+          <w:lang w:eastAsia="ru-RU"/>
+        </w:rPr>
+        <w:t>Unity</w:t>
+      </w:r>
+      <w:proofErr w:type="spellEnd"/>
+      <w:r>
+        <w:rPr>
+          <w:rFonts w:eastAsia="Times New Roman" w:cs="Times New Roman"/>
+          <w:szCs w:val="28"/>
+          <w:lang w:eastAsia="ru-RU"/>
+        </w:rPr>
+        <w:t>.</w:t>
       </w:r>
     </w:p>
     <w:p>
@@ -1007,6 +1202,7 @@
           <w:numId w:val="4"/>
         </w:numPr>
         <w:spacing w:before="100" w:beforeAutospacing="1" w:after="100" w:afterAutospacing="1"/>
+        <w:jc w:val="both"/>
         <w:rPr>
           <w:rFonts w:eastAsia="Times New Roman" w:cs="Times New Roman"/>
           <w:szCs w:val="28"/>
@@ -1029,6 +1225,7 @@
           <w:numId w:val="4"/>
         </w:numPr>
         <w:spacing w:before="100" w:beforeAutospacing="1" w:after="100" w:afterAutospacing="1"/>
+        <w:jc w:val="both"/>
         <w:rPr>
           <w:rFonts w:eastAsia="Times New Roman" w:cs="Times New Roman"/>
           <w:szCs w:val="28"/>
@@ -1051,6 +1248,7 @@
           <w:numId w:val="4"/>
         </w:numPr>
         <w:spacing w:before="100" w:beforeAutospacing="1" w:after="100" w:afterAutospacing="1"/>
+        <w:jc w:val="both"/>
         <w:rPr>
           <w:rFonts w:eastAsia="Times New Roman" w:cs="Times New Roman"/>
           <w:szCs w:val="28"/>
@@ -1073,6 +1271,7 @@
           <w:numId w:val="4"/>
         </w:numPr>
         <w:spacing w:before="100" w:beforeAutospacing="1" w:after="100" w:afterAutospacing="1"/>
+        <w:jc w:val="both"/>
         <w:rPr>
           <w:rFonts w:eastAsia="Times New Roman" w:cs="Times New Roman"/>
           <w:szCs w:val="28"/>
@@ -1092,19 +1291,38 @@
       <w:pPr>
         <w:spacing w:before="100" w:beforeAutospacing="1" w:after="100" w:afterAutospacing="1"/>
         <w:ind w:firstLine="360"/>
-        <w:rPr>
-          <w:rFonts w:eastAsia="Times New Roman" w:cs="Times New Roman"/>
-          <w:szCs w:val="28"/>
-          <w:lang w:eastAsia="ru-RU"/>
-        </w:rPr>
-      </w:pPr>
-      <w:r>
-        <w:rPr>
-          <w:rFonts w:eastAsia="Times New Roman" w:cs="Times New Roman"/>
-          <w:szCs w:val="28"/>
-          <w:lang w:eastAsia="ru-RU"/>
-        </w:rPr>
-        <w:t xml:space="preserve">Игры с головоломками не только развлекают, но и способствуют развитию логического мышления и креативности. Исследование данного жанра позволяет глубже понять, как элементы игрового дизайна могут влиять на восприятие игроками сюжета и их участие в игровом процессе. В рамках данной работы будет акцентировано внимание на использовании </w:t>
+        <w:jc w:val="both"/>
+        <w:rPr>
+          <w:rFonts w:eastAsia="Times New Roman" w:cs="Times New Roman"/>
+          <w:szCs w:val="28"/>
+          <w:lang w:eastAsia="ru-RU"/>
+        </w:rPr>
+      </w:pPr>
+      <w:r>
+        <w:rPr>
+          <w:rFonts w:eastAsia="Times New Roman" w:cs="Times New Roman"/>
+          <w:szCs w:val="28"/>
+          <w:lang w:eastAsia="ru-RU"/>
+        </w:rPr>
+        <w:t xml:space="preserve">Игры с головоломками не только развлекают, но и способствуют развитию логического мышления и креативности. Исследование данного жанра позволяет глубже понять, как элементы игрового дизайна могут влиять на восприятие игроками сюжета и их участие в игровом процессе. В рамках данной работы будет акцентировано внимание на использовании возможностей движка </w:t>
+      </w:r>
+      <w:proofErr w:type="spellStart"/>
+      <w:r>
+        <w:rPr>
+          <w:rFonts w:eastAsia="Times New Roman" w:cs="Times New Roman"/>
+          <w:szCs w:val="28"/>
+          <w:lang w:eastAsia="ru-RU"/>
+        </w:rPr>
+        <w:t>Unity</w:t>
+      </w:r>
+      <w:proofErr w:type="spellEnd"/>
+      <w:r>
+        <w:rPr>
+          <w:rFonts w:eastAsia="Times New Roman" w:cs="Times New Roman"/>
+          <w:szCs w:val="28"/>
+          <w:lang w:eastAsia="ru-RU"/>
+        </w:rPr>
+        <w:t xml:space="preserve">, таких как система компонентов, анимация, </w:t>
       </w:r>
       <w:r>
         <w:rPr>
@@ -1113,13 +1331,14 @@
           <w:lang w:eastAsia="ru-RU"/>
         </w:rPr>
         <w:lastRenderedPageBreak/>
-        <w:t>возможностей движка Unity, таких как система компонентов, анимация, работа с интерфейсом и звуковым оформлением, что сделает процесс разработки игры более эффективным и увлекательным.</w:t>
+        <w:t>работа с интерфейсом и звуковым оформлением, что сделает процесс разработки игры более эффективным и увлекательным.</w:t>
       </w:r>
     </w:p>
     <w:p>
       <w:pPr>
         <w:spacing w:before="100" w:beforeAutospacing="1" w:after="100" w:afterAutospacing="1"/>
         <w:ind w:firstLine="360"/>
+        <w:jc w:val="both"/>
         <w:rPr>
           <w:rFonts w:eastAsia="Times New Roman" w:cs="Times New Roman"/>
           <w:szCs w:val="28"/>
@@ -1139,6 +1358,7 @@
       <w:pPr>
         <w:spacing w:before="100" w:beforeAutospacing="1" w:after="100" w:afterAutospacing="1"/>
         <w:ind w:firstLine="360"/>
+        <w:jc w:val="both"/>
         <w:rPr>
           <w:rFonts w:eastAsia="Times New Roman" w:cs="Times New Roman"/>
           <w:szCs w:val="28"/>
@@ -1158,19 +1378,38 @@
       <w:pPr>
         <w:spacing w:before="100" w:beforeAutospacing="1" w:after="100" w:afterAutospacing="1"/>
         <w:ind w:firstLine="360"/>
-        <w:rPr>
-          <w:rFonts w:eastAsia="Times New Roman" w:cs="Times New Roman"/>
-          <w:szCs w:val="28"/>
-          <w:lang w:eastAsia="ru-RU"/>
-        </w:rPr>
-      </w:pPr>
-      <w:r>
-        <w:rPr>
-          <w:rFonts w:eastAsia="Times New Roman" w:cs="Times New Roman"/>
-          <w:szCs w:val="28"/>
-          <w:lang w:eastAsia="ru-RU"/>
-        </w:rPr>
-        <w:t>Таким образом, курсовой проект не только представит практическое руководство по созданию игры «Сапёр» с элементами головоломки, но и углубит понимание особенностей разработки игр на платформе Unity, что является актуальной темой в современном игровом дизайне. В результате выполнения работы планируется создать прототип игры, который продемонстрирует основные принципы и подходы, используемые в разработке данного жанра.</w:t>
+        <w:jc w:val="both"/>
+        <w:rPr>
+          <w:rFonts w:eastAsia="Times New Roman" w:cs="Times New Roman"/>
+          <w:szCs w:val="28"/>
+          <w:lang w:eastAsia="ru-RU"/>
+        </w:rPr>
+      </w:pPr>
+      <w:r>
+        <w:rPr>
+          <w:rFonts w:eastAsia="Times New Roman" w:cs="Times New Roman"/>
+          <w:szCs w:val="28"/>
+          <w:lang w:eastAsia="ru-RU"/>
+        </w:rPr>
+        <w:t xml:space="preserve">Таким образом, курсовой проект не только представит практическое руководство по созданию игры «Сапёр» с элементами головоломки, но и углубит понимание особенностей разработки игр на платформе </w:t>
+      </w:r>
+      <w:proofErr w:type="spellStart"/>
+      <w:r>
+        <w:rPr>
+          <w:rFonts w:eastAsia="Times New Roman" w:cs="Times New Roman"/>
+          <w:szCs w:val="28"/>
+          <w:lang w:eastAsia="ru-RU"/>
+        </w:rPr>
+        <w:t>Unity</w:t>
+      </w:r>
+      <w:proofErr w:type="spellEnd"/>
+      <w:r>
+        <w:rPr>
+          <w:rFonts w:eastAsia="Times New Roman" w:cs="Times New Roman"/>
+          <w:szCs w:val="28"/>
+          <w:lang w:eastAsia="ru-RU"/>
+        </w:rPr>
+        <w:t>, что является актуальной темой в современном игровом дизайне. В результате выполнения работы планируется создать прототип игры, который продемонстрирует основные принципы и подходы, используемые в разработке данного жанра.</w:t>
       </w:r>
     </w:p>
     <w:p>
@@ -1255,7 +1494,6 @@
         <w:rPr>
           <w:b/>
           <w:bCs/>
-          <w:lang w:val="en-US"/>
         </w:rPr>
       </w:pPr>
       <w:bookmarkStart w:id="1" w:name="_Hlk178954674"/>
@@ -1264,8 +1502,17 @@
           <w:b/>
           <w:bCs/>
         </w:rPr>
-        <w:t>Компьютерное игровое приложение "Сапёр" на Unity</w:t>
-      </w:r>
+        <w:t xml:space="preserve">Компьютерное игровое приложение "Сапёр" на </w:t>
+      </w:r>
+      <w:proofErr w:type="spellStart"/>
+      <w:r>
+        <w:rPr>
+          <w:b/>
+          <w:bCs/>
+        </w:rPr>
+        <w:t>Unity</w:t>
+      </w:r>
+      <w:proofErr w:type="spellEnd"/>
     </w:p>
     <w:bookmarkEnd w:id="1"/>
     <w:p>
@@ -1276,7 +1523,6 @@
         <w:rPr>
           <w:b/>
           <w:bCs/>
-          <w:lang w:val="en-US"/>
         </w:rPr>
       </w:pPr>
     </w:p>
@@ -1316,61 +1562,286 @@
           <w:lang w:eastAsia="ru-RU"/>
         </w:rPr>
       </w:pPr>
-      <w:r>
-        <w:rPr>
-          <w:rFonts w:eastAsia="Times New Roman" w:cs="Times New Roman"/>
-          <w:b/>
-          <w:bCs/>
+      <w:proofErr w:type="spellStart"/>
+      <w:r>
+        <w:rPr>
+          <w:rFonts w:eastAsia="Times New Roman" w:cs="Times New Roman"/>
           <w:szCs w:val="28"/>
           <w:lang w:eastAsia="ru-RU"/>
         </w:rPr>
         <w:t>Unity</w:t>
       </w:r>
-      <w:r>
-        <w:rPr>
-          <w:rFonts w:eastAsia="Times New Roman" w:cs="Times New Roman"/>
-          <w:szCs w:val="28"/>
-          <w:lang w:eastAsia="ru-RU"/>
-        </w:rPr>
-        <w:t xml:space="preserve"> — это мощный и гибкий игровой движок, широко используемый для разработки 2D и 3D игр, интерактивных приложений и виртуальной реальности. Он предлагает разработчикам богатый набор инструментов и возможностей, позволяя создавать высококачественные визуальные и интерактивные проекты.</w:t>
+      <w:proofErr w:type="spellEnd"/>
+      <w:r>
+        <w:rPr>
+          <w:rFonts w:eastAsia="Times New Roman" w:cs="Times New Roman"/>
+          <w:szCs w:val="28"/>
+          <w:lang w:eastAsia="ru-RU"/>
+        </w:rPr>
+        <w:t xml:space="preserve"> — </w:t>
+      </w:r>
+      <w:r>
+        <w:rPr>
+          <w:rFonts w:eastAsia="Times New Roman" w:cs="Times New Roman"/>
+          <w:szCs w:val="28"/>
+          <w:lang w:eastAsia="ru-RU"/>
+        </w:rPr>
+        <w:t xml:space="preserve">это </w:t>
+      </w:r>
+      <w:r>
+        <w:rPr>
+          <w:rFonts w:eastAsia="Times New Roman" w:cs="Times New Roman"/>
+          <w:i/>
+          <w:iCs/>
+          <w:color w:val="D9D9D9" w:themeColor="background1" w:themeShade="D9"/>
+          <w:szCs w:val="28"/>
+          <w:lang w:eastAsia="ru-RU"/>
+        </w:rPr>
+        <w:t>\</w:t>
+      </w:r>
+      <w:proofErr w:type="gramStart"/>
+      <w:r>
+        <w:rPr>
+          <w:rFonts w:eastAsia="Times New Roman" w:cs="Times New Roman"/>
+          <w:i/>
+          <w:iCs/>
+          <w:color w:val="D9D9D9" w:themeColor="background1" w:themeShade="D9"/>
+          <w:szCs w:val="28"/>
+          <w:lang w:eastAsia="ru-RU"/>
+        </w:rPr>
+        <w:t>_(</w:t>
+      </w:r>
+      <w:proofErr w:type="gramEnd"/>
+      <w:r>
+        <w:rPr>
+          <w:rFonts w:eastAsia="Times New Roman" w:cs="Times New Roman"/>
+          <w:i/>
+          <w:iCs/>
+          <w:color w:val="D9D9D9" w:themeColor="background1" w:themeShade="D9"/>
+          <w:szCs w:val="28"/>
+          <w:lang w:val="en-US" w:eastAsia="ru-RU"/>
+        </w:rPr>
+        <w:t>O</w:t>
+      </w:r>
+      <w:r>
+        <w:rPr>
+          <w:rFonts w:eastAsia="Times New Roman" w:cs="Times New Roman"/>
+          <w:i/>
+          <w:iCs/>
+          <w:color w:val="D9D9D9" w:themeColor="background1" w:themeShade="D9"/>
+          <w:szCs w:val="28"/>
+          <w:lang w:eastAsia="ru-RU"/>
+        </w:rPr>
+        <w:t>.</w:t>
+      </w:r>
+      <w:r>
+        <w:rPr>
+          <w:rFonts w:eastAsia="Times New Roman" w:cs="Times New Roman"/>
+          <w:i/>
+          <w:iCs/>
+          <w:color w:val="D9D9D9" w:themeColor="background1" w:themeShade="D9"/>
+          <w:szCs w:val="28"/>
+          <w:lang w:val="en-US" w:eastAsia="ru-RU"/>
+        </w:rPr>
+        <w:t>Q</w:t>
+      </w:r>
+      <w:r>
+        <w:rPr>
+          <w:rFonts w:eastAsia="Times New Roman" w:cs="Times New Roman"/>
+          <w:i/>
+          <w:iCs/>
+          <w:color w:val="D9D9D9" w:themeColor="background1" w:themeShade="D9"/>
+          <w:szCs w:val="28"/>
+          <w:lang w:eastAsia="ru-RU"/>
+        </w:rPr>
+        <w:t>)_/</w:t>
+      </w:r>
+      <w:r>
+        <w:rPr>
+          <w:rFonts w:eastAsia="Times New Roman" w:cs="Times New Roman"/>
+          <w:i/>
+          <w:iCs/>
+          <w:color w:val="D9D9D9" w:themeColor="background1" w:themeShade="D9"/>
+          <w:szCs w:val="28"/>
+          <w:lang w:eastAsia="ru-RU"/>
+        </w:rPr>
+        <w:t xml:space="preserve"> (</w:t>
+      </w:r>
+      <w:r>
+        <w:rPr>
+          <w:rFonts w:eastAsia="Times New Roman" w:cs="Times New Roman"/>
+          <w:i/>
+          <w:iCs/>
+          <w:color w:val="D9D9D9" w:themeColor="background1" w:themeShade="D9"/>
+          <w:szCs w:val="28"/>
+          <w:lang w:val="en-US" w:eastAsia="ru-RU"/>
+        </w:rPr>
+        <w:t>my</w:t>
+      </w:r>
+      <w:r>
+        <w:rPr>
+          <w:rFonts w:eastAsia="Times New Roman" w:cs="Times New Roman"/>
+          <w:i/>
+          <w:iCs/>
+          <w:color w:val="D9D9D9" w:themeColor="background1" w:themeShade="D9"/>
+          <w:szCs w:val="28"/>
+          <w:lang w:eastAsia="ru-RU"/>
+        </w:rPr>
+        <w:t xml:space="preserve"> </w:t>
+      </w:r>
+      <w:r>
+        <w:rPr>
+          <w:rFonts w:eastAsia="Times New Roman" w:cs="Times New Roman"/>
+          <w:i/>
+          <w:iCs/>
+          <w:color w:val="D9D9D9" w:themeColor="background1" w:themeShade="D9"/>
+          <w:szCs w:val="28"/>
+          <w:lang w:val="en-US" w:eastAsia="ru-RU"/>
+        </w:rPr>
+        <w:t>honest</w:t>
+      </w:r>
+      <w:r>
+        <w:rPr>
+          <w:rFonts w:eastAsia="Times New Roman" w:cs="Times New Roman"/>
+          <w:i/>
+          <w:iCs/>
+          <w:color w:val="D9D9D9" w:themeColor="background1" w:themeShade="D9"/>
+          <w:szCs w:val="28"/>
+          <w:lang w:eastAsia="ru-RU"/>
+        </w:rPr>
+        <w:t xml:space="preserve"> </w:t>
+      </w:r>
+      <w:r>
+        <w:rPr>
+          <w:rFonts w:eastAsia="Times New Roman" w:cs="Times New Roman"/>
+          <w:i/>
+          <w:iCs/>
+          <w:color w:val="D9D9D9" w:themeColor="background1" w:themeShade="D9"/>
+          <w:szCs w:val="28"/>
+          <w:lang w:val="en-US" w:eastAsia="ru-RU"/>
+        </w:rPr>
+        <w:t>reaction</w:t>
+      </w:r>
+      <w:r>
+        <w:rPr>
+          <w:rFonts w:eastAsia="Times New Roman" w:cs="Times New Roman"/>
+          <w:i/>
+          <w:iCs/>
+          <w:color w:val="D9D9D9" w:themeColor="background1" w:themeShade="D9"/>
+          <w:szCs w:val="28"/>
+          <w:lang w:eastAsia="ru-RU"/>
+        </w:rPr>
+        <w:t>)</w:t>
+      </w:r>
+      <w:r>
+        <w:rPr>
+          <w:rFonts w:eastAsia="Times New Roman" w:cs="Times New Roman"/>
+          <w:szCs w:val="28"/>
+          <w:lang w:eastAsia="ru-RU"/>
+        </w:rPr>
+        <w:t xml:space="preserve"> </w:t>
+      </w:r>
+      <w:r>
+        <w:rPr>
+          <w:rFonts w:eastAsia="Times New Roman" w:cs="Times New Roman"/>
+          <w:szCs w:val="28"/>
+          <w:lang w:eastAsia="ru-RU"/>
+        </w:rPr>
+        <w:t>игровой движок, широко используемый для разработки 2D и 3D игр, интерактивных приложений и виртуальной реальности. Он предлагает разработчикам богатый набор инструментов и возможностей, позволяя создавать высококачественные визуальные и интерактивные проекты.</w:t>
       </w:r>
     </w:p>
     <w:p>
       <w:pPr>
         <w:spacing w:before="100" w:beforeAutospacing="1" w:after="100" w:afterAutospacing="1"/>
         <w:ind w:firstLine="708"/>
-        <w:rPr>
-          <w:rFonts w:eastAsia="Times New Roman" w:cs="Times New Roman"/>
-          <w:szCs w:val="28"/>
-          <w:lang w:eastAsia="ru-RU"/>
-        </w:rPr>
-      </w:pPr>
-      <w:r>
-        <w:rPr>
-          <w:rFonts w:eastAsia="Times New Roman" w:cs="Times New Roman"/>
-          <w:szCs w:val="28"/>
-          <w:lang w:eastAsia="ru-RU"/>
-        </w:rPr>
-        <w:t>Гибкость Unity основывается на следующих характеристиках: кроссплатформенность, интуитивно понятный интерфейс и использование скриптового языка программирования C#. Кроме того, Unity обладает обширной экосистемой, включая Asset Store, где разработчики могут находить готовые ресурсы и инструменты, что значительно ускоряет процесс разработки. Благодаря активному сообществу, поддерживающему обмен знаниями и ресурсами, разработчики имеют доступ к множеству учебных материалов и примеров, что помогает им улучшать свои навыки.</w:t>
+        <w:jc w:val="both"/>
+        <w:rPr>
+          <w:rFonts w:eastAsia="Times New Roman" w:cs="Times New Roman"/>
+          <w:szCs w:val="28"/>
+          <w:lang w:eastAsia="ru-RU"/>
+        </w:rPr>
+      </w:pPr>
+      <w:r>
+        <w:rPr>
+          <w:rFonts w:eastAsia="Times New Roman" w:cs="Times New Roman"/>
+          <w:szCs w:val="28"/>
+          <w:lang w:eastAsia="ru-RU"/>
+        </w:rPr>
+        <w:t xml:space="preserve">Гибкость </w:t>
+      </w:r>
+      <w:proofErr w:type="spellStart"/>
+      <w:r>
+        <w:rPr>
+          <w:rFonts w:eastAsia="Times New Roman" w:cs="Times New Roman"/>
+          <w:szCs w:val="28"/>
+          <w:lang w:eastAsia="ru-RU"/>
+        </w:rPr>
+        <w:t>Unity</w:t>
+      </w:r>
+      <w:proofErr w:type="spellEnd"/>
+      <w:r>
+        <w:rPr>
+          <w:rFonts w:eastAsia="Times New Roman" w:cs="Times New Roman"/>
+          <w:szCs w:val="28"/>
+          <w:lang w:eastAsia="ru-RU"/>
+        </w:rPr>
+        <w:t xml:space="preserve"> основывается на следующих характеристиках: кроссплатформенность, интуитивно понятный интерфейс и использование скриптового языка программирования C#. Кроме того, </w:t>
+      </w:r>
+      <w:proofErr w:type="spellStart"/>
+      <w:r>
+        <w:rPr>
+          <w:rFonts w:eastAsia="Times New Roman" w:cs="Times New Roman"/>
+          <w:szCs w:val="28"/>
+          <w:lang w:eastAsia="ru-RU"/>
+        </w:rPr>
+        <w:t>Unity</w:t>
+      </w:r>
+      <w:proofErr w:type="spellEnd"/>
+      <w:r>
+        <w:rPr>
+          <w:rFonts w:eastAsia="Times New Roman" w:cs="Times New Roman"/>
+          <w:szCs w:val="28"/>
+          <w:lang w:eastAsia="ru-RU"/>
+        </w:rPr>
+        <w:t xml:space="preserve"> обладает обширной экосистемой, включая Asset Store, где разработчики могут находить готовые ресурсы и инструменты, что значительно ускоряет процесс разработки. Благодаря активному сообществу, поддерживающему обмен знаниями и ресурсами, разработчики имеют доступ к множеству учебных материалов и примеров, что помогает им улучшать свои навыки.</w:t>
       </w:r>
     </w:p>
     <w:p>
       <w:pPr>
         <w:spacing w:before="100" w:beforeAutospacing="1" w:after="100" w:afterAutospacing="1"/>
         <w:ind w:firstLine="708"/>
-        <w:rPr>
-          <w:rFonts w:eastAsia="Times New Roman" w:cs="Times New Roman"/>
-          <w:szCs w:val="28"/>
-          <w:lang w:eastAsia="ru-RU"/>
-        </w:rPr>
-      </w:pPr>
-      <w:r>
-        <w:rPr>
-          <w:rFonts w:eastAsia="Times New Roman" w:cs="Times New Roman"/>
-          <w:szCs w:val="28"/>
-          <w:lang w:eastAsia="ru-RU"/>
-        </w:rPr>
-        <w:t xml:space="preserve">Таким образом, Unity не только предоставляет мощные инструменты для создания игр, но и способствует развитию креативности и инноваций в игровой индустрии, позволяя как </w:t>
+        <w:jc w:val="both"/>
+        <w:rPr>
+          <w:rFonts w:eastAsia="Times New Roman" w:cs="Times New Roman"/>
+          <w:szCs w:val="28"/>
+          <w:lang w:eastAsia="ru-RU"/>
+        </w:rPr>
+      </w:pPr>
+      <w:r>
+        <w:rPr>
+          <w:rFonts w:eastAsia="Times New Roman" w:cs="Times New Roman"/>
+          <w:szCs w:val="28"/>
+          <w:lang w:eastAsia="ru-RU"/>
+        </w:rPr>
+        <w:t xml:space="preserve">Таким образом, </w:t>
+      </w:r>
+      <w:proofErr w:type="spellStart"/>
+      <w:r>
+        <w:rPr>
+          <w:rFonts w:eastAsia="Times New Roman" w:cs="Times New Roman"/>
+          <w:szCs w:val="28"/>
+          <w:lang w:eastAsia="ru-RU"/>
+        </w:rPr>
+        <w:t>Unity</w:t>
+      </w:r>
+      <w:proofErr w:type="spellEnd"/>
+      <w:r>
+        <w:rPr>
+          <w:rFonts w:eastAsia="Times New Roman" w:cs="Times New Roman"/>
+          <w:szCs w:val="28"/>
+          <w:lang w:eastAsia="ru-RU"/>
+        </w:rPr>
+        <w:t xml:space="preserve"> не только предоставляет мощные инструменты для создания игр, но и способствует развитию креативности и инноваций в игровой индустрии, позволяя как </w:t>
       </w:r>
       <w:commentRangeStart w:id="2"/>
       <w:r>
@@ -1403,35 +1874,27 @@
       <w:pPr>
         <w:spacing w:before="100" w:beforeAutospacing="1" w:after="100" w:afterAutospacing="1"/>
         <w:ind w:firstLine="708"/>
-        <w:rPr>
-          <w:rFonts w:eastAsia="Times New Roman" w:cs="Times New Roman"/>
-          <w:szCs w:val="28"/>
-          <w:lang w:eastAsia="ru-RU"/>
-        </w:rPr>
-      </w:pPr>
-      <w:r>
-        <w:rPr>
-          <w:rFonts w:eastAsia="Times New Roman" w:cs="Times New Roman"/>
-          <w:b/>
-          <w:bCs/>
-          <w:szCs w:val="28"/>
-          <w:lang w:eastAsia="ru-RU"/>
-        </w:rPr>
-        <w:t>Жанр головоломок и логических игр</w:t>
-      </w:r>
-      <w:r>
-        <w:rPr>
-          <w:rFonts w:eastAsia="Times New Roman" w:cs="Times New Roman"/>
-          <w:szCs w:val="28"/>
-          <w:lang w:eastAsia="ru-RU"/>
-        </w:rPr>
-        <w:t>, к которому относится проект "Сапёр", фокусируется на решении задач и выполнении заданий для дальнейшего продвижения по сюжету. Хотя популярность этого жанра начала расти с начала 2000-х годов, он продолжает оставаться актуальным благодаря инди-разработчикам, которые создают оригинальные и увлекательные игры, используя доступные инструменты.</w:t>
+        <w:jc w:val="both"/>
+        <w:rPr>
+          <w:rFonts w:eastAsia="Times New Roman" w:cs="Times New Roman"/>
+          <w:szCs w:val="28"/>
+          <w:lang w:eastAsia="ru-RU"/>
+        </w:rPr>
+      </w:pPr>
+      <w:r>
+        <w:rPr>
+          <w:rFonts w:eastAsia="Times New Roman" w:cs="Times New Roman"/>
+          <w:szCs w:val="28"/>
+          <w:lang w:eastAsia="ru-RU"/>
+        </w:rPr>
+        <w:t>Жанр головоломок и логических игр, к которому относится проект "Сапёр", фокусируется на решении задач и выполнении заданий для дальнейшего продвижения по сюжету. Хотя популярность этого жанра начала расти с начала 2000-х годов, он продолжает оставаться актуальным благодаря инди-разработчикам, которые создают оригинальные и увлекательные игры, используя доступные инструменты.</w:t>
       </w:r>
     </w:p>
     <w:p>
       <w:pPr>
         <w:spacing w:before="100" w:beforeAutospacing="1" w:after="100" w:afterAutospacing="1"/>
         <w:ind w:firstLine="708"/>
+        <w:jc w:val="both"/>
         <w:rPr>
           <w:rFonts w:eastAsia="Times New Roman" w:cs="Times New Roman"/>
           <w:szCs w:val="28"/>
@@ -1450,19 +1913,16 @@
     <w:p>
       <w:pPr>
         <w:ind w:firstLine="360"/>
-        <w:rPr>
-          <w:rFonts w:eastAsia="Times New Roman" w:cs="Times New Roman"/>
-          <w:b/>
-          <w:bCs/>
-          <w:szCs w:val="28"/>
-          <w:lang w:eastAsia="ru-RU"/>
-        </w:rPr>
-      </w:pPr>
-      <w:r>
-        <w:rPr>
-          <w:rFonts w:eastAsia="Times New Roman" w:cs="Times New Roman"/>
-          <w:b/>
-          <w:bCs/>
+        <w:jc w:val="both"/>
+        <w:rPr>
+          <w:rFonts w:eastAsia="Times New Roman" w:cs="Times New Roman"/>
+          <w:szCs w:val="28"/>
+          <w:lang w:eastAsia="ru-RU"/>
+        </w:rPr>
+      </w:pPr>
+      <w:r>
+        <w:rPr>
+          <w:rFonts w:eastAsia="Times New Roman" w:cs="Times New Roman"/>
           <w:szCs w:val="28"/>
           <w:lang w:eastAsia="ru-RU"/>
         </w:rPr>
@@ -1476,29 +1936,29 @@
           <w:numId w:val="5"/>
         </w:numPr>
         <w:spacing w:before="100" w:beforeAutospacing="1" w:after="100" w:afterAutospacing="1"/>
-        <w:rPr>
-          <w:rFonts w:eastAsia="Times New Roman" w:cs="Times New Roman"/>
-          <w:szCs w:val="28"/>
-          <w:lang w:eastAsia="ru-RU"/>
-        </w:rPr>
-      </w:pPr>
-      <w:r>
-        <w:rPr>
-          <w:rFonts w:eastAsia="Times New Roman" w:cs="Times New Roman"/>
-          <w:b/>
-          <w:bCs/>
-          <w:szCs w:val="28"/>
-          <w:lang w:eastAsia="ru-RU"/>
-        </w:rPr>
-        <w:t>Линейность сюжета:</w:t>
-      </w:r>
-      <w:r>
-        <w:rPr>
-          <w:rFonts w:eastAsia="Times New Roman" w:cs="Times New Roman"/>
-          <w:szCs w:val="28"/>
-          <w:lang w:eastAsia="ru-RU"/>
-        </w:rPr>
-        <w:t xml:space="preserve"> Сюжет часто строится по линейному принципу, с четкими этапами, которые игрок должен пройти в определенной последовательности. Разветвления могут возникать на последних этапах, в зависимости от собранных ресурсов.</w:t>
+        <w:jc w:val="both"/>
+        <w:rPr>
+          <w:rFonts w:eastAsia="Times New Roman" w:cs="Times New Roman"/>
+          <w:szCs w:val="28"/>
+          <w:lang w:eastAsia="ru-RU"/>
+        </w:rPr>
+      </w:pPr>
+      <w:r>
+        <w:rPr>
+          <w:rFonts w:eastAsia="Times New Roman" w:cs="Times New Roman"/>
+          <w:szCs w:val="28"/>
+          <w:lang w:eastAsia="ru-RU"/>
+        </w:rPr>
+        <w:t xml:space="preserve">Линейность сюжета: Сюжет часто строится по линейному принципу, с четкими этапами, которые игрок должен пройти в определенной </w:t>
+      </w:r>
+      <w:r>
+        <w:rPr>
+          <w:rFonts w:eastAsia="Times New Roman" w:cs="Times New Roman"/>
+          <w:szCs w:val="28"/>
+          <w:lang w:eastAsia="ru-RU"/>
+        </w:rPr>
+        <w:lastRenderedPageBreak/>
+        <w:t>последовательности. Разветвления могут возникать на последних этапах, в зависимости от собранных ресурсов.</w:t>
       </w:r>
     </w:p>
     <w:p>
@@ -1508,29 +1968,20 @@
           <w:numId w:val="5"/>
         </w:numPr>
         <w:spacing w:before="100" w:beforeAutospacing="1" w:after="100" w:afterAutospacing="1"/>
-        <w:rPr>
-          <w:rFonts w:eastAsia="Times New Roman" w:cs="Times New Roman"/>
-          <w:szCs w:val="28"/>
-          <w:lang w:eastAsia="ru-RU"/>
-        </w:rPr>
-      </w:pPr>
-      <w:r>
-        <w:rPr>
-          <w:rFonts w:eastAsia="Times New Roman" w:cs="Times New Roman"/>
-          <w:b/>
-          <w:bCs/>
-          <w:szCs w:val="28"/>
-          <w:lang w:eastAsia="ru-RU"/>
-        </w:rPr>
-        <w:t>Акцент на головоломках:</w:t>
-      </w:r>
-      <w:r>
-        <w:rPr>
-          <w:rFonts w:eastAsia="Times New Roman" w:cs="Times New Roman"/>
-          <w:szCs w:val="28"/>
-          <w:lang w:eastAsia="ru-RU"/>
-        </w:rPr>
-        <w:t xml:space="preserve"> Решение загадок и логических задач — ключевая механика. Успех в этих задачах позволяет игроку продвигаться по сюжету.</w:t>
+        <w:jc w:val="both"/>
+        <w:rPr>
+          <w:rFonts w:eastAsia="Times New Roman" w:cs="Times New Roman"/>
+          <w:szCs w:val="28"/>
+          <w:lang w:eastAsia="ru-RU"/>
+        </w:rPr>
+      </w:pPr>
+      <w:r>
+        <w:rPr>
+          <w:rFonts w:eastAsia="Times New Roman" w:cs="Times New Roman"/>
+          <w:szCs w:val="28"/>
+          <w:lang w:eastAsia="ru-RU"/>
+        </w:rPr>
+        <w:t>Акцент на головоломках: Решение загадок и логических задач — ключевая механика. Успех в этих задачах позволяет игроку продвигаться по сюжету.</w:t>
       </w:r>
     </w:p>
     <w:p>
@@ -1540,29 +1991,20 @@
           <w:numId w:val="5"/>
         </w:numPr>
         <w:spacing w:before="100" w:beforeAutospacing="1" w:after="100" w:afterAutospacing="1"/>
-        <w:rPr>
-          <w:rFonts w:eastAsia="Times New Roman" w:cs="Times New Roman"/>
-          <w:szCs w:val="28"/>
-          <w:lang w:eastAsia="ru-RU"/>
-        </w:rPr>
-      </w:pPr>
-      <w:r>
-        <w:rPr>
-          <w:rFonts w:eastAsia="Times New Roman" w:cs="Times New Roman"/>
-          <w:b/>
-          <w:bCs/>
-          <w:szCs w:val="28"/>
-          <w:lang w:eastAsia="ru-RU"/>
-        </w:rPr>
-        <w:t>Разнообразие локаций и задач:</w:t>
-      </w:r>
-      <w:r>
-        <w:rPr>
-          <w:rFonts w:eastAsia="Times New Roman" w:cs="Times New Roman"/>
-          <w:szCs w:val="28"/>
-          <w:lang w:eastAsia="ru-RU"/>
-        </w:rPr>
-        <w:t xml:space="preserve"> Игры предлагают игрокам множество различных локаций и головоломок, что поддерживает интерес и вовлеченность в процесс.</w:t>
+        <w:jc w:val="both"/>
+        <w:rPr>
+          <w:rFonts w:eastAsia="Times New Roman" w:cs="Times New Roman"/>
+          <w:szCs w:val="28"/>
+          <w:lang w:eastAsia="ru-RU"/>
+        </w:rPr>
+      </w:pPr>
+      <w:r>
+        <w:rPr>
+          <w:rFonts w:eastAsia="Times New Roman" w:cs="Times New Roman"/>
+          <w:szCs w:val="28"/>
+          <w:lang w:eastAsia="ru-RU"/>
+        </w:rPr>
+        <w:t>Разнообразие локаций и задач: Игры предлагают игрокам множество различных локаций и головоломок, что поддерживает интерес и вовлеченность в процесс.</w:t>
       </w:r>
     </w:p>
     <w:p>
@@ -1572,35 +2014,27 @@
           <w:numId w:val="5"/>
         </w:numPr>
         <w:spacing w:before="100" w:beforeAutospacing="1" w:after="100" w:afterAutospacing="1"/>
-        <w:rPr>
-          <w:rFonts w:eastAsia="Times New Roman" w:cs="Times New Roman"/>
-          <w:szCs w:val="28"/>
-          <w:lang w:eastAsia="ru-RU"/>
-        </w:rPr>
-      </w:pPr>
-      <w:r>
-        <w:rPr>
-          <w:rFonts w:eastAsia="Times New Roman" w:cs="Times New Roman"/>
-          <w:b/>
-          <w:bCs/>
-          <w:szCs w:val="28"/>
-          <w:lang w:eastAsia="ru-RU"/>
-        </w:rPr>
-        <w:t>Взаимодействие с окружением:</w:t>
-      </w:r>
-      <w:r>
-        <w:rPr>
-          <w:rFonts w:eastAsia="Times New Roman" w:cs="Times New Roman"/>
-          <w:szCs w:val="28"/>
-          <w:lang w:eastAsia="ru-RU"/>
-        </w:rPr>
-        <w:t xml:space="preserve"> Игроки могут исследовать мир, взаимодействуя с предметами, которые зачастую необходимы для решения задач и раскрытия сюжета.</w:t>
+        <w:jc w:val="both"/>
+        <w:rPr>
+          <w:rFonts w:eastAsia="Times New Roman" w:cs="Times New Roman"/>
+          <w:szCs w:val="28"/>
+          <w:lang w:eastAsia="ru-RU"/>
+        </w:rPr>
+      </w:pPr>
+      <w:r>
+        <w:rPr>
+          <w:rFonts w:eastAsia="Times New Roman" w:cs="Times New Roman"/>
+          <w:szCs w:val="28"/>
+          <w:lang w:eastAsia="ru-RU"/>
+        </w:rPr>
+        <w:t>Взаимодействие с окружением: Игроки могут исследовать мир, взаимодействуя с предметами, которые зачастую необходимы для решения задач и раскрытия сюжета.</w:t>
       </w:r>
     </w:p>
     <w:p>
       <w:pPr>
         <w:spacing w:before="100" w:beforeAutospacing="1" w:after="100" w:afterAutospacing="1"/>
         <w:ind w:firstLine="360"/>
+        <w:jc w:val="both"/>
         <w:rPr>
           <w:rFonts w:eastAsia="Times New Roman" w:cs="Times New Roman"/>
           <w:szCs w:val="28"/>
@@ -1634,7 +2068,7 @@
           <w:bCs/>
           <w:sz w:val="32"/>
           <w:szCs w:val="32"/>
-          <w:lang w:val="en-US" w:eastAsia="ru-RU"/>
+          <w:lang w:eastAsia="ru-RU"/>
         </w:rPr>
       </w:pPr>
       <w:r>
@@ -1644,7 +2078,7 @@
           <w:bCs/>
           <w:sz w:val="32"/>
           <w:szCs w:val="32"/>
-          <w:lang w:val="en-US" w:eastAsia="ru-RU"/>
+          <w:lang w:eastAsia="ru-RU"/>
         </w:rPr>
         <w:t xml:space="preserve">1.2 </w:t>
       </w:r>
@@ -1666,7 +2100,7 @@
           <w:bCs/>
           <w:sz w:val="32"/>
           <w:szCs w:val="32"/>
-          <w:lang w:val="en-US" w:eastAsia="ru-RU"/>
+          <w:lang w:eastAsia="ru-RU"/>
         </w:rPr>
         <w:t xml:space="preserve"> </w:t>
       </w:r>
@@ -1685,56 +2119,183 @@
     <w:p>
       <w:pPr>
         <w:ind w:firstLine="360"/>
+        <w:jc w:val="both"/>
+        <w:rPr>
+          <w:rFonts w:eastAsia="Times New Roman" w:cs="Times New Roman"/>
+          <w:szCs w:val="28"/>
+          <w:lang w:eastAsia="ru-RU"/>
+        </w:rPr>
+      </w:pPr>
+      <w:r>
         <w:rPr>
           <w:rFonts w:eastAsia="Times New Roman" w:cs="Times New Roman"/>
           <w:szCs w:val="28"/>
           <w:lang w:val="en-US" w:eastAsia="ru-RU"/>
         </w:rPr>
-      </w:pPr>
-      <w:r>
+        <w:t>Minesweeper</w:t>
+      </w:r>
+    </w:p>
+    <w:p>
+      <w:pPr>
+        <w:ind w:firstLine="360"/>
+        <w:jc w:val="both"/>
+        <w:rPr>
+          <w:rFonts w:eastAsia="Times New Roman" w:cs="Times New Roman"/>
+          <w:szCs w:val="28"/>
+          <w:lang w:eastAsia="ru-RU"/>
+        </w:rPr>
+      </w:pPr>
+      <w:r>
+        <w:rPr>
+          <w:rFonts w:eastAsia="Times New Roman" w:cs="Times New Roman"/>
+          <w:szCs w:val="28"/>
+          <w:lang w:eastAsia="ru-RU"/>
+        </w:rPr>
+        <w:t>Эта игра является современным переосмыслением классического "Сапера", который впервые появился на Windows в 1990-х годах. "</w:t>
+      </w:r>
+      <w:proofErr w:type="spellStart"/>
+      <w:r>
+        <w:rPr>
+          <w:rFonts w:eastAsia="Times New Roman" w:cs="Times New Roman"/>
+          <w:szCs w:val="28"/>
+          <w:lang w:eastAsia="ru-RU"/>
+        </w:rPr>
+        <w:t>Lost</w:t>
+      </w:r>
+      <w:proofErr w:type="spellEnd"/>
+      <w:r>
+        <w:rPr>
+          <w:rFonts w:eastAsia="Times New Roman" w:cs="Times New Roman"/>
+          <w:szCs w:val="28"/>
+          <w:lang w:eastAsia="ru-RU"/>
+        </w:rPr>
+        <w:t xml:space="preserve"> </w:t>
+      </w:r>
+      <w:proofErr w:type="spellStart"/>
+      <w:r>
+        <w:rPr>
+          <w:rFonts w:eastAsia="Times New Roman" w:cs="Times New Roman"/>
+          <w:szCs w:val="28"/>
+          <w:lang w:eastAsia="ru-RU"/>
+        </w:rPr>
+        <w:t>Levels</w:t>
+      </w:r>
+      <w:proofErr w:type="spellEnd"/>
+      <w:r>
+        <w:rPr>
+          <w:rFonts w:eastAsia="Times New Roman" w:cs="Times New Roman"/>
+          <w:szCs w:val="28"/>
+          <w:lang w:eastAsia="ru-RU"/>
+        </w:rPr>
+        <w:t>" добавляет новые уровни и механики, обогащая оригинальный геймплей. Игроки исследуют поле, открывая клетки и избегая мин, но в этой версии каждое поле может содержать уникальные бонусы и ловушки.</w:t>
+      </w:r>
+    </w:p>
+    <w:p>
+      <w:pPr>
+        <w:ind w:firstLine="360"/>
+        <w:jc w:val="center"/>
+        <w:rPr>
+          <w:rFonts w:eastAsia="Times New Roman" w:cs="Times New Roman"/>
+          <w:szCs w:val="28"/>
+          <w:lang w:eastAsia="ru-RU"/>
+        </w:rPr>
+      </w:pPr>
+      <w:r>
+        <w:rPr>
+          <w:noProof/>
+          <w14:ligatures w14:val="standardContextual"/>
+        </w:rPr>
+        <w:drawing>
+          <wp:inline distT="0" distB="0" distL="0" distR="0" wp14:anchorId="0B5143E9" wp14:editId="47A6F891">
+            <wp:extent cx="4410075" cy="2990850"/>
+            <wp:effectExtent l="0" t="0" r="9525" b="0"/>
+            <wp:docPr id="4" name="Рисунок 4"/>
+            <wp:cNvGraphicFramePr>
+              <a:graphicFrameLocks xmlns:a="http://schemas.openxmlformats.org/drawingml/2006/main" noChangeAspect="1"/>
+            </wp:cNvGraphicFramePr>
+            <a:graphic xmlns:a="http://schemas.openxmlformats.org/drawingml/2006/main">
+              <a:graphicData uri="http://schemas.openxmlformats.org/drawingml/2006/picture">
+                <pic:pic xmlns:pic="http://schemas.openxmlformats.org/drawingml/2006/picture">
+                  <pic:nvPicPr>
+                    <pic:cNvPr id="1" name=""/>
+                    <pic:cNvPicPr/>
+                  </pic:nvPicPr>
+                  <pic:blipFill>
+                    <a:blip r:embed="rId10"/>
+                    <a:stretch>
+                      <a:fillRect/>
+                    </a:stretch>
+                  </pic:blipFill>
+                  <pic:spPr>
+                    <a:xfrm>
+                      <a:off x="0" y="0"/>
+                      <a:ext cx="4410075" cy="2990850"/>
+                    </a:xfrm>
+                    <a:prstGeom prst="rect">
+                      <a:avLst/>
+                    </a:prstGeom>
+                  </pic:spPr>
+                </pic:pic>
+              </a:graphicData>
+            </a:graphic>
+          </wp:inline>
+        </w:drawing>
+      </w:r>
+    </w:p>
+    <w:p>
+      <w:pPr>
+        <w:ind w:firstLine="360"/>
+        <w:jc w:val="center"/>
         <w:rPr>
           <w:rFonts w:eastAsia="Times New Roman" w:cs="Times New Roman"/>
           <w:szCs w:val="28"/>
           <w:lang w:val="en-US" w:eastAsia="ru-RU"/>
         </w:rPr>
-        <w:t>Minesweeper: The Lost Levels</w:t>
-      </w:r>
-    </w:p>
-    <w:p>
-      <w:pPr>
-        <w:ind w:firstLine="360"/>
-        <w:rPr>
-          <w:rFonts w:eastAsia="Times New Roman" w:cs="Times New Roman"/>
-          <w:szCs w:val="28"/>
-          <w:lang w:eastAsia="ru-RU"/>
-        </w:rPr>
-      </w:pPr>
-      <w:r>
-        <w:rPr>
-          <w:rFonts w:eastAsia="Times New Roman" w:cs="Times New Roman"/>
-          <w:szCs w:val="28"/>
-          <w:lang w:eastAsia="ru-RU"/>
-        </w:rPr>
-        <w:t>Описание: Эта игра является современным переосмыслением классического "Сапера", который впервые появился на Windows в 1990-х годах. "Lost Levels" добавляет новые уровни и механики, обогащая оригинальный геймплей. Игроки исследуют поле, открывая клетки и избегая мин, но в этой версии каждое поле может содержать уникальные бонусы и ловушки.</w:t>
+      </w:pPr>
+      <w:r>
+        <w:rPr>
+          <w:rFonts w:eastAsia="Times New Roman" w:cs="Times New Roman"/>
+          <w:szCs w:val="28"/>
+          <w:lang w:eastAsia="ru-RU"/>
+        </w:rPr>
+        <w:t xml:space="preserve">Рисунок 1.1 - </w:t>
+      </w:r>
+      <w:r>
+        <w:rPr>
+          <w:rFonts w:eastAsia="Times New Roman" w:cs="Times New Roman"/>
+          <w:szCs w:val="28"/>
+          <w:lang w:val="en-US" w:eastAsia="ru-RU"/>
+        </w:rPr>
+        <w:t>Minesweeper</w:t>
       </w:r>
     </w:p>
     <w:p>
       <w:pPr>
         <w:spacing w:before="100" w:beforeAutospacing="1" w:after="100" w:afterAutospacing="1"/>
         <w:ind w:firstLine="360"/>
-        <w:rPr>
-          <w:rFonts w:eastAsia="Times New Roman" w:cs="Times New Roman"/>
-          <w:szCs w:val="28"/>
-          <w:lang w:eastAsia="ru-RU"/>
-        </w:rPr>
-      </w:pPr>
-      <w:r>
-        <w:rPr>
-          <w:rFonts w:eastAsia="Times New Roman" w:cs="Times New Roman"/>
-          <w:szCs w:val="28"/>
-          <w:lang w:eastAsia="ru-RU"/>
-        </w:rPr>
-        <w:t>Особенности геймдизайна:</w:t>
+        <w:jc w:val="both"/>
+        <w:rPr>
+          <w:rFonts w:eastAsia="Times New Roman" w:cs="Times New Roman"/>
+          <w:szCs w:val="28"/>
+          <w:lang w:val="en-US" w:eastAsia="ru-RU"/>
+        </w:rPr>
+      </w:pPr>
+      <w:r>
+        <w:rPr>
+          <w:rFonts w:eastAsia="Times New Roman" w:cs="Times New Roman"/>
+          <w:szCs w:val="28"/>
+          <w:lang w:eastAsia="ru-RU"/>
+        </w:rPr>
+        <w:lastRenderedPageBreak/>
+        <w:t>Особенности</w:t>
+      </w:r>
+      <w:r>
+        <w:rPr>
+          <w:rFonts w:eastAsia="Times New Roman" w:cs="Times New Roman"/>
+          <w:szCs w:val="28"/>
+          <w:lang w:val="en-US" w:eastAsia="ru-RU"/>
+        </w:rPr>
+        <w:t>:</w:t>
       </w:r>
     </w:p>
     <w:p>
@@ -1744,6 +2305,7 @@
           <w:numId w:val="6"/>
         </w:numPr>
         <w:spacing w:before="100" w:beforeAutospacing="1" w:after="100" w:afterAutospacing="1"/>
+        <w:jc w:val="both"/>
         <w:rPr>
           <w:rFonts w:eastAsia="Times New Roman" w:cs="Times New Roman"/>
           <w:szCs w:val="28"/>
@@ -1766,6 +2328,7 @@
           <w:numId w:val="6"/>
         </w:numPr>
         <w:spacing w:before="100" w:beforeAutospacing="1" w:after="100" w:afterAutospacing="1"/>
+        <w:jc w:val="both"/>
         <w:rPr>
           <w:rFonts w:eastAsia="Times New Roman" w:cs="Times New Roman"/>
           <w:szCs w:val="28"/>
@@ -1788,6 +2351,7 @@
           <w:numId w:val="6"/>
         </w:numPr>
         <w:spacing w:before="100" w:beforeAutospacing="1" w:after="100" w:afterAutospacing="1"/>
+        <w:jc w:val="both"/>
         <w:rPr>
           <w:rFonts w:eastAsia="Times New Roman" w:cs="Times New Roman"/>
           <w:szCs w:val="28"/>
@@ -1807,6 +2371,7 @@
       <w:pPr>
         <w:spacing w:before="100" w:beforeAutospacing="1" w:after="100" w:afterAutospacing="1"/>
         <w:ind w:firstLine="360"/>
+        <w:jc w:val="both"/>
         <w:rPr>
           <w:rFonts w:eastAsia="Times New Roman" w:cs="Times New Roman"/>
           <w:szCs w:val="28"/>
@@ -1829,6 +2394,7 @@
           <w:numId w:val="7"/>
         </w:numPr>
         <w:spacing w:before="100" w:beforeAutospacing="1" w:after="100" w:afterAutospacing="1"/>
+        <w:jc w:val="both"/>
         <w:rPr>
           <w:rFonts w:eastAsia="Times New Roman" w:cs="Times New Roman"/>
           <w:szCs w:val="28"/>
@@ -1851,6 +2417,7 @@
           <w:numId w:val="7"/>
         </w:numPr>
         <w:spacing w:before="100" w:beforeAutospacing="1" w:after="100" w:afterAutospacing="1"/>
+        <w:jc w:val="both"/>
         <w:rPr>
           <w:rFonts w:eastAsia="Times New Roman" w:cs="Times New Roman"/>
           <w:szCs w:val="28"/>
@@ -1873,6 +2440,7 @@
           <w:numId w:val="7"/>
         </w:numPr>
         <w:spacing w:before="100" w:beforeAutospacing="1" w:after="100" w:afterAutospacing="1"/>
+        <w:jc w:val="both"/>
         <w:rPr>
           <w:rFonts w:eastAsia="Times New Roman" w:cs="Times New Roman"/>
           <w:szCs w:val="28"/>
@@ -1892,6 +2460,7 @@
       <w:pPr>
         <w:spacing w:before="100" w:beforeAutospacing="1" w:after="100" w:afterAutospacing="1"/>
         <w:ind w:firstLine="360"/>
+        <w:jc w:val="both"/>
         <w:rPr>
           <w:rFonts w:eastAsia="Times New Roman" w:cs="Times New Roman"/>
           <w:szCs w:val="28"/>
@@ -1914,6 +2483,7 @@
           <w:numId w:val="8"/>
         </w:numPr>
         <w:spacing w:before="100" w:beforeAutospacing="1" w:after="100" w:afterAutospacing="1"/>
+        <w:jc w:val="both"/>
         <w:rPr>
           <w:rFonts w:eastAsia="Times New Roman" w:cs="Times New Roman"/>
           <w:szCs w:val="28"/>
@@ -1936,6 +2506,7 @@
           <w:numId w:val="8"/>
         </w:numPr>
         <w:spacing w:before="100" w:beforeAutospacing="1" w:after="100" w:afterAutospacing="1"/>
+        <w:jc w:val="both"/>
         <w:rPr>
           <w:rFonts w:eastAsia="Times New Roman" w:cs="Times New Roman"/>
           <w:szCs w:val="28"/>
@@ -1955,75 +2526,258 @@
       <w:pPr>
         <w:spacing w:before="100" w:beforeAutospacing="1" w:after="100" w:afterAutospacing="1"/>
         <w:ind w:firstLine="360"/>
-        <w:rPr>
-          <w:rFonts w:eastAsia="Times New Roman" w:cs="Times New Roman"/>
-          <w:szCs w:val="28"/>
-          <w:lang w:eastAsia="ru-RU"/>
-        </w:rPr>
-      </w:pPr>
-      <w:r>
-        <w:rPr>
-          <w:rFonts w:eastAsia="Times New Roman" w:cs="Times New Roman"/>
-          <w:szCs w:val="28"/>
-          <w:lang w:eastAsia="ru-RU"/>
-        </w:rPr>
-        <w:t>Вывод: "Minesweeper: The Lost Levels" успешно переосмысляет классический жанр, добавляя элементы современного дизайна, что делает её интересной для старых и новых игроков.</w:t>
-      </w:r>
-    </w:p>
-    <w:p>
-      <w:pPr>
-        <w:rPr>
-          <w:rFonts w:eastAsia="Times New Roman" w:cs="Times New Roman"/>
-          <w:szCs w:val="28"/>
-          <w:lang w:eastAsia="ru-RU"/>
-        </w:rPr>
-      </w:pPr>
-      <w:r>
-        <w:rPr>
-          <w:rFonts w:eastAsia="Times New Roman" w:cs="Times New Roman"/>
-          <w:szCs w:val="28"/>
-          <w:lang w:eastAsia="ru-RU"/>
-        </w:rPr>
-        <w:t>Minesweeper Genius</w:t>
+        <w:jc w:val="both"/>
+        <w:rPr>
+          <w:rFonts w:eastAsia="Times New Roman" w:cs="Times New Roman"/>
+          <w:szCs w:val="28"/>
+          <w:lang w:eastAsia="ru-RU"/>
+        </w:rPr>
+      </w:pPr>
+      <w:r>
+        <w:rPr>
+          <w:rFonts w:eastAsia="Times New Roman" w:cs="Times New Roman"/>
+          <w:szCs w:val="28"/>
+          <w:lang w:eastAsia="ru-RU"/>
+        </w:rPr>
+        <w:t>"</w:t>
+      </w:r>
+      <w:proofErr w:type="spellStart"/>
+      <w:r>
+        <w:rPr>
+          <w:rFonts w:eastAsia="Times New Roman" w:cs="Times New Roman"/>
+          <w:szCs w:val="28"/>
+          <w:lang w:eastAsia="ru-RU"/>
+        </w:rPr>
+        <w:t>Minesweeper</w:t>
+      </w:r>
+      <w:proofErr w:type="spellEnd"/>
+      <w:r>
+        <w:rPr>
+          <w:rFonts w:eastAsia="Times New Roman" w:cs="Times New Roman"/>
+          <w:szCs w:val="28"/>
+          <w:lang w:eastAsia="ru-RU"/>
+        </w:rPr>
+        <w:t xml:space="preserve">: The </w:t>
+      </w:r>
+      <w:proofErr w:type="spellStart"/>
+      <w:r>
+        <w:rPr>
+          <w:rFonts w:eastAsia="Times New Roman" w:cs="Times New Roman"/>
+          <w:szCs w:val="28"/>
+          <w:lang w:eastAsia="ru-RU"/>
+        </w:rPr>
+        <w:t>Lost</w:t>
+      </w:r>
+      <w:proofErr w:type="spellEnd"/>
+      <w:r>
+        <w:rPr>
+          <w:rFonts w:eastAsia="Times New Roman" w:cs="Times New Roman"/>
+          <w:szCs w:val="28"/>
+          <w:lang w:eastAsia="ru-RU"/>
+        </w:rPr>
+        <w:t xml:space="preserve"> </w:t>
+      </w:r>
+      <w:proofErr w:type="spellStart"/>
+      <w:r>
+        <w:rPr>
+          <w:rFonts w:eastAsia="Times New Roman" w:cs="Times New Roman"/>
+          <w:szCs w:val="28"/>
+          <w:lang w:eastAsia="ru-RU"/>
+        </w:rPr>
+        <w:t>Levels</w:t>
+      </w:r>
+      <w:proofErr w:type="spellEnd"/>
+      <w:r>
+        <w:rPr>
+          <w:rFonts w:eastAsia="Times New Roman" w:cs="Times New Roman"/>
+          <w:szCs w:val="28"/>
+          <w:lang w:eastAsia="ru-RU"/>
+        </w:rPr>
+        <w:t>" успешно переосмысляет классический жанр, добавляя элементы современного дизайна, что делает её интересной для старых и новых игроков.</w:t>
+      </w:r>
+    </w:p>
+    <w:p>
+      <w:pPr>
+        <w:jc w:val="both"/>
+        <w:rPr>
+          <w:rFonts w:eastAsia="Times New Roman" w:cs="Times New Roman"/>
+          <w:szCs w:val="28"/>
+          <w:lang w:eastAsia="ru-RU"/>
+        </w:rPr>
+      </w:pPr>
+      <w:proofErr w:type="spellStart"/>
+      <w:r>
+        <w:rPr>
+          <w:rFonts w:eastAsia="Times New Roman" w:cs="Times New Roman"/>
+          <w:szCs w:val="28"/>
+          <w:lang w:eastAsia="ru-RU"/>
+        </w:rPr>
+        <w:t>Minesweeper</w:t>
+      </w:r>
+      <w:proofErr w:type="spellEnd"/>
+      <w:r>
+        <w:rPr>
+          <w:rFonts w:eastAsia="Times New Roman" w:cs="Times New Roman"/>
+          <w:szCs w:val="28"/>
+          <w:lang w:eastAsia="ru-RU"/>
+        </w:rPr>
+        <w:t xml:space="preserve"> Genius</w:t>
       </w:r>
     </w:p>
     <w:p>
       <w:pPr>
         <w:spacing w:before="100" w:beforeAutospacing="1" w:after="100" w:afterAutospacing="1"/>
         <w:ind w:firstLine="708"/>
-        <w:rPr>
-          <w:rFonts w:eastAsia="Times New Roman" w:cs="Times New Roman"/>
-          <w:szCs w:val="28"/>
-          <w:lang w:eastAsia="ru-RU"/>
-        </w:rPr>
-      </w:pPr>
-      <w:r>
-        <w:rPr>
-          <w:rFonts w:eastAsia="Times New Roman" w:cs="Times New Roman"/>
-          <w:szCs w:val="28"/>
-          <w:lang w:eastAsia="ru-RU"/>
+        <w:jc w:val="both"/>
+        <w:rPr>
+          <w:rFonts w:eastAsia="Times New Roman" w:cs="Times New Roman"/>
+          <w:szCs w:val="28"/>
+          <w:lang w:eastAsia="ru-RU"/>
+        </w:rPr>
+      </w:pPr>
+      <w:r>
+        <w:rPr>
+          <w:rFonts w:eastAsia="Times New Roman" w:cs="Times New Roman"/>
+          <w:szCs w:val="28"/>
+          <w:lang w:eastAsia="ru-RU"/>
+        </w:rPr>
+        <w:t>Эта версия "Сапера" включает в себя элементы стратегии и RPG. Игроки могут использовать специальные способности, которые помогают раскрывать клетки и обходить минные ловушки. Уникальные способности добавляют новый уровень стратегии, заставляя игроков тщательно планировать свои действия.</w:t>
+      </w:r>
+    </w:p>
+    <w:p>
+      <w:pPr>
+        <w:spacing w:before="100" w:beforeAutospacing="1" w:after="100" w:afterAutospacing="1"/>
+        <w:jc w:val="center"/>
+        <w:rPr>
+          <w:rFonts w:eastAsia="Times New Roman" w:cs="Times New Roman"/>
+          <w:szCs w:val="28"/>
+          <w:lang w:eastAsia="ru-RU"/>
+        </w:rPr>
+      </w:pPr>
+      <w:r>
+        <w:rPr>
+          <w:noProof/>
         </w:rPr>
         <w:lastRenderedPageBreak/>
-        <w:t>Описание: Эта версия "Сапера" включает в себя элементы стратегии и RPG. Игроки могут использовать специальные способности, которые помогают раскрывать клетки и обходить минные ловушки. Уникальные способности добавляют новый уровень стратегии, заставляя игроков тщательно планировать свои действия.</w:t>
+        <w:drawing>
+          <wp:inline distT="0" distB="0" distL="0" distR="0" wp14:anchorId="1D438839" wp14:editId="51F682BB">
+            <wp:extent cx="4892040" cy="2755107"/>
+            <wp:effectExtent l="0" t="0" r="3810" b="7620"/>
+            <wp:docPr id="1" name="Рисунок 1" descr="Minesweeper Genius — Blowfish Studios | Indie Game Developer and Publisher"/>
+            <wp:cNvGraphicFramePr>
+              <a:graphicFrameLocks xmlns:a="http://schemas.openxmlformats.org/drawingml/2006/main" noChangeAspect="1"/>
+            </wp:cNvGraphicFramePr>
+            <a:graphic xmlns:a="http://schemas.openxmlformats.org/drawingml/2006/main">
+              <a:graphicData uri="http://schemas.openxmlformats.org/drawingml/2006/picture">
+                <pic:pic xmlns:pic="http://schemas.openxmlformats.org/drawingml/2006/picture">
+                  <pic:nvPicPr>
+                    <pic:cNvPr id="0" name="Picture 1" descr="Minesweeper Genius — Blowfish Studios | Indie Game Developer and Publisher"/>
+                    <pic:cNvPicPr>
+                      <a:picLocks noChangeAspect="1" noChangeArrowheads="1"/>
+                    </pic:cNvPicPr>
+                  </pic:nvPicPr>
+                  <pic:blipFill>
+                    <a:blip r:embed="rId11">
+                      <a:extLst>
+                        <a:ext uri="{28A0092B-C50C-407E-A947-70E740481C1C}">
+                          <a14:useLocalDpi xmlns:a14="http://schemas.microsoft.com/office/drawing/2010/main" val="0"/>
+                        </a:ext>
+                      </a:extLst>
+                    </a:blip>
+                    <a:srcRect/>
+                    <a:stretch>
+                      <a:fillRect/>
+                    </a:stretch>
+                  </pic:blipFill>
+                  <pic:spPr bwMode="auto">
+                    <a:xfrm>
+                      <a:off x="0" y="0"/>
+                      <a:ext cx="4897528" cy="2758198"/>
+                    </a:xfrm>
+                    <a:prstGeom prst="rect">
+                      <a:avLst/>
+                    </a:prstGeom>
+                    <a:noFill/>
+                    <a:ln>
+                      <a:noFill/>
+                    </a:ln>
+                  </pic:spPr>
+                </pic:pic>
+              </a:graphicData>
+            </a:graphic>
+          </wp:inline>
+        </w:drawing>
+      </w:r>
+    </w:p>
+    <w:p>
+      <w:pPr>
+        <w:ind w:firstLine="360"/>
+        <w:jc w:val="center"/>
+        <w:rPr>
+          <w:rFonts w:eastAsia="Times New Roman" w:cs="Times New Roman"/>
+          <w:szCs w:val="28"/>
+          <w:lang w:val="en-US" w:eastAsia="ru-RU"/>
+        </w:rPr>
+      </w:pPr>
+      <w:r>
+        <w:rPr>
+          <w:rFonts w:eastAsia="Times New Roman" w:cs="Times New Roman"/>
+          <w:szCs w:val="28"/>
+          <w:lang w:eastAsia="ru-RU"/>
+        </w:rPr>
+        <w:t>Рисунок 1.</w:t>
+      </w:r>
+      <w:r>
+        <w:rPr>
+          <w:rFonts w:eastAsia="Times New Roman" w:cs="Times New Roman"/>
+          <w:szCs w:val="28"/>
+          <w:lang w:val="en-US" w:eastAsia="ru-RU"/>
+        </w:rPr>
+        <w:t>2</w:t>
+      </w:r>
+      <w:r>
+        <w:rPr>
+          <w:rFonts w:eastAsia="Times New Roman" w:cs="Times New Roman"/>
+          <w:szCs w:val="28"/>
+          <w:lang w:eastAsia="ru-RU"/>
+        </w:rPr>
+        <w:t xml:space="preserve"> – </w:t>
+      </w:r>
+      <w:r>
+        <w:rPr>
+          <w:rFonts w:eastAsia="Times New Roman" w:cs="Times New Roman"/>
+          <w:szCs w:val="28"/>
+          <w:lang w:val="en-US" w:eastAsia="ru-RU"/>
+        </w:rPr>
+        <w:t xml:space="preserve">Minesweeper </w:t>
+      </w:r>
+      <w:r>
+        <w:rPr>
+          <w:rFonts w:eastAsia="Times New Roman" w:cs="Times New Roman"/>
+          <w:szCs w:val="28"/>
+          <w:lang w:eastAsia="ru-RU"/>
+        </w:rPr>
+        <w:t>Genius</w:t>
       </w:r>
     </w:p>
     <w:p>
       <w:pPr>
         <w:spacing w:before="100" w:beforeAutospacing="1" w:after="100" w:afterAutospacing="1"/>
         <w:ind w:firstLine="360"/>
-        <w:rPr>
-          <w:rFonts w:eastAsia="Times New Roman" w:cs="Times New Roman"/>
-          <w:szCs w:val="28"/>
-          <w:lang w:eastAsia="ru-RU"/>
-        </w:rPr>
-      </w:pPr>
-      <w:r>
-        <w:rPr>
-          <w:rFonts w:eastAsia="Times New Roman" w:cs="Times New Roman"/>
-          <w:szCs w:val="28"/>
-          <w:lang w:eastAsia="ru-RU"/>
-        </w:rPr>
-        <w:t>Особенности геймдизайна:</w:t>
+        <w:jc w:val="both"/>
+        <w:rPr>
+          <w:rFonts w:eastAsia="Times New Roman" w:cs="Times New Roman"/>
+          <w:szCs w:val="28"/>
+          <w:lang w:eastAsia="ru-RU"/>
+        </w:rPr>
+      </w:pPr>
+      <w:r>
+        <w:rPr>
+          <w:rFonts w:eastAsia="Times New Roman" w:cs="Times New Roman"/>
+          <w:szCs w:val="28"/>
+          <w:lang w:eastAsia="ru-RU"/>
+        </w:rPr>
+        <w:t>Особенности:</w:t>
       </w:r>
     </w:p>
     <w:p>
@@ -2033,6 +2787,7 @@
           <w:numId w:val="9"/>
         </w:numPr>
         <w:spacing w:before="100" w:beforeAutospacing="1" w:after="100" w:afterAutospacing="1"/>
+        <w:jc w:val="both"/>
         <w:rPr>
           <w:rFonts w:eastAsia="Times New Roman" w:cs="Times New Roman"/>
           <w:szCs w:val="28"/>
@@ -2055,25 +2810,45 @@
           <w:numId w:val="9"/>
         </w:numPr>
         <w:spacing w:before="100" w:beforeAutospacing="1" w:after="100" w:afterAutospacing="1"/>
-        <w:rPr>
-          <w:rFonts w:eastAsia="Times New Roman" w:cs="Times New Roman"/>
-          <w:szCs w:val="28"/>
-          <w:lang w:eastAsia="ru-RU"/>
-        </w:rPr>
-      </w:pPr>
-      <w:r>
-        <w:rPr>
-          <w:rFonts w:eastAsia="Times New Roman" w:cs="Times New Roman"/>
-          <w:szCs w:val="28"/>
-          <w:lang w:eastAsia="ru-RU"/>
-        </w:rPr>
-        <w:t>Разнообразие режимов: Игра предлагает как одиночные, так и многопользовательские режимы, что увеличивает её реиграбельность.</w:t>
+        <w:jc w:val="both"/>
+        <w:rPr>
+          <w:rFonts w:eastAsia="Times New Roman" w:cs="Times New Roman"/>
+          <w:szCs w:val="28"/>
+          <w:lang w:eastAsia="ru-RU"/>
+        </w:rPr>
+      </w:pPr>
+      <w:r>
+        <w:rPr>
+          <w:rFonts w:eastAsia="Times New Roman" w:cs="Times New Roman"/>
+          <w:szCs w:val="28"/>
+          <w:lang w:eastAsia="ru-RU"/>
+        </w:rPr>
+        <w:t xml:space="preserve">Разнообразие режимов: Игра предлагает как одиночные, так и многопользовательские режимы, что увеличивает её </w:t>
+      </w:r>
+      <w:proofErr w:type="spellStart"/>
+      <w:r>
+        <w:rPr>
+          <w:rFonts w:eastAsia="Times New Roman" w:cs="Times New Roman"/>
+          <w:szCs w:val="28"/>
+          <w:lang w:eastAsia="ru-RU"/>
+        </w:rPr>
+        <w:t>реиграбельность</w:t>
+      </w:r>
+      <w:proofErr w:type="spellEnd"/>
+      <w:r>
+        <w:rPr>
+          <w:rFonts w:eastAsia="Times New Roman" w:cs="Times New Roman"/>
+          <w:szCs w:val="28"/>
+          <w:lang w:eastAsia="ru-RU"/>
+        </w:rPr>
+        <w:t>.</w:t>
       </w:r>
     </w:p>
     <w:p>
       <w:pPr>
         <w:spacing w:before="100" w:beforeAutospacing="1" w:after="100" w:afterAutospacing="1"/>
         <w:ind w:firstLine="360"/>
+        <w:jc w:val="both"/>
         <w:rPr>
           <w:rFonts w:eastAsia="Times New Roman" w:cs="Times New Roman"/>
           <w:szCs w:val="28"/>
@@ -2096,6 +2871,7 @@
           <w:numId w:val="10"/>
         </w:numPr>
         <w:spacing w:before="100" w:beforeAutospacing="1" w:after="100" w:afterAutospacing="1"/>
+        <w:jc w:val="both"/>
         <w:rPr>
           <w:rFonts w:eastAsia="Times New Roman" w:cs="Times New Roman"/>
           <w:szCs w:val="28"/>
@@ -2118,6 +2894,7 @@
           <w:numId w:val="10"/>
         </w:numPr>
         <w:spacing w:before="100" w:beforeAutospacing="1" w:after="100" w:afterAutospacing="1"/>
+        <w:jc w:val="both"/>
         <w:rPr>
           <w:rFonts w:eastAsia="Times New Roman" w:cs="Times New Roman"/>
           <w:szCs w:val="28"/>
@@ -2137,6 +2914,7 @@
       <w:pPr>
         <w:spacing w:before="100" w:beforeAutospacing="1" w:after="100" w:afterAutospacing="1"/>
         <w:ind w:firstLine="360"/>
+        <w:jc w:val="both"/>
         <w:rPr>
           <w:rFonts w:eastAsia="Times New Roman" w:cs="Times New Roman"/>
           <w:szCs w:val="28"/>
@@ -2159,19 +2937,38 @@
           <w:numId w:val="11"/>
         </w:numPr>
         <w:spacing w:before="100" w:beforeAutospacing="1" w:after="100" w:afterAutospacing="1"/>
-        <w:rPr>
-          <w:rFonts w:eastAsia="Times New Roman" w:cs="Times New Roman"/>
-          <w:szCs w:val="28"/>
-          <w:lang w:eastAsia="ru-RU"/>
-        </w:rPr>
-      </w:pPr>
-      <w:r>
-        <w:rPr>
-          <w:rFonts w:eastAsia="Times New Roman" w:cs="Times New Roman"/>
-          <w:szCs w:val="28"/>
-          <w:lang w:eastAsia="ru-RU"/>
-        </w:rPr>
-        <w:t>Некоторые механики могут быть неинтуитивными для новых игроков.</w:t>
+        <w:jc w:val="both"/>
+        <w:rPr>
+          <w:rFonts w:eastAsia="Times New Roman" w:cs="Times New Roman"/>
+          <w:szCs w:val="28"/>
+          <w:lang w:eastAsia="ru-RU"/>
+        </w:rPr>
+      </w:pPr>
+      <w:r>
+        <w:rPr>
+          <w:rFonts w:eastAsia="Times New Roman" w:cs="Times New Roman"/>
+          <w:szCs w:val="28"/>
+          <w:lang w:eastAsia="ru-RU"/>
+        </w:rPr>
+        <w:t xml:space="preserve">Некоторые механики могут быть </w:t>
+      </w:r>
+      <w:proofErr w:type="spellStart"/>
+      <w:r>
+        <w:rPr>
+          <w:rFonts w:eastAsia="Times New Roman" w:cs="Times New Roman"/>
+          <w:szCs w:val="28"/>
+          <w:lang w:eastAsia="ru-RU"/>
+        </w:rPr>
+        <w:t>неинтуитивными</w:t>
+      </w:r>
+      <w:proofErr w:type="spellEnd"/>
+      <w:r>
+        <w:rPr>
+          <w:rFonts w:eastAsia="Times New Roman" w:cs="Times New Roman"/>
+          <w:szCs w:val="28"/>
+          <w:lang w:eastAsia="ru-RU"/>
+        </w:rPr>
+        <w:t xml:space="preserve"> для новых игроков.</w:t>
       </w:r>
     </w:p>
     <w:p>
@@ -2181,6 +2978,7 @@
           <w:numId w:val="11"/>
         </w:numPr>
         <w:spacing w:before="100" w:beforeAutospacing="1" w:after="100" w:afterAutospacing="1"/>
+        <w:jc w:val="both"/>
         <w:rPr>
           <w:rFonts w:eastAsia="Times New Roman" w:cs="Times New Roman"/>
           <w:szCs w:val="28"/>
@@ -2200,75 +2998,322 @@
       <w:pPr>
         <w:spacing w:before="100" w:beforeAutospacing="1" w:after="100" w:afterAutospacing="1"/>
         <w:ind w:firstLine="360"/>
-        <w:rPr>
-          <w:rFonts w:eastAsia="Times New Roman" w:cs="Times New Roman"/>
-          <w:szCs w:val="28"/>
-          <w:lang w:eastAsia="ru-RU"/>
-        </w:rPr>
-      </w:pPr>
-      <w:r>
-        <w:rPr>
-          <w:rFonts w:eastAsia="Times New Roman" w:cs="Times New Roman"/>
-          <w:szCs w:val="28"/>
-          <w:lang w:eastAsia="ru-RU"/>
-        </w:rPr>
-        <w:t>Вывод: "Minesweeper Genius" вносит свежие идеи в жанр, но может потребовать времени на привыкание к новым механикам, что делает её идеальной для опытных игроков.</w:t>
+        <w:jc w:val="both"/>
+        <w:rPr>
+          <w:rFonts w:eastAsia="Times New Roman" w:cs="Times New Roman"/>
+          <w:szCs w:val="28"/>
+          <w:lang w:eastAsia="ru-RU"/>
+        </w:rPr>
+      </w:pPr>
+      <w:r>
+        <w:rPr>
+          <w:rFonts w:eastAsia="Times New Roman" w:cs="Times New Roman"/>
+          <w:szCs w:val="28"/>
+          <w:lang w:eastAsia="ru-RU"/>
+        </w:rPr>
+        <w:t>"</w:t>
+      </w:r>
+      <w:proofErr w:type="spellStart"/>
+      <w:r>
+        <w:rPr>
+          <w:rFonts w:eastAsia="Times New Roman" w:cs="Times New Roman"/>
+          <w:szCs w:val="28"/>
+          <w:lang w:eastAsia="ru-RU"/>
+        </w:rPr>
+        <w:t>Minesweeper</w:t>
+      </w:r>
+      <w:proofErr w:type="spellEnd"/>
+      <w:r>
+        <w:rPr>
+          <w:rFonts w:eastAsia="Times New Roman" w:cs="Times New Roman"/>
+          <w:szCs w:val="28"/>
+          <w:lang w:eastAsia="ru-RU"/>
+        </w:rPr>
+        <w:t xml:space="preserve"> Genius" вносит свежие идеи в жанр, но может потребовать времени на привыкание к новым механикам, что делает её идеальной для опытных игроков.</w:t>
       </w:r>
     </w:p>
     <w:p>
       <w:pPr>
         <w:ind w:firstLine="360"/>
-        <w:rPr>
-          <w:rFonts w:eastAsia="Times New Roman" w:cs="Times New Roman"/>
-          <w:szCs w:val="28"/>
-          <w:lang w:eastAsia="ru-RU"/>
-        </w:rPr>
-      </w:pPr>
-      <w:r>
-        <w:rPr>
-          <w:rFonts w:eastAsia="Times New Roman" w:cs="Times New Roman"/>
-          <w:szCs w:val="28"/>
-          <w:lang w:eastAsia="ru-RU"/>
-        </w:rPr>
-        <w:t>Minesweeper Blitz</w:t>
-      </w:r>
+        <w:jc w:val="both"/>
+        <w:rPr>
+          <w:rFonts w:eastAsia="Times New Roman" w:cs="Times New Roman"/>
+          <w:szCs w:val="28"/>
+          <w:lang w:eastAsia="ru-RU"/>
+        </w:rPr>
+      </w:pPr>
+      <w:proofErr w:type="spellStart"/>
+      <w:r>
+        <w:rPr>
+          <w:rFonts w:eastAsia="Times New Roman" w:cs="Times New Roman"/>
+          <w:szCs w:val="28"/>
+          <w:lang w:eastAsia="ru-RU"/>
+        </w:rPr>
+        <w:t>Minesweeper</w:t>
+      </w:r>
+      <w:proofErr w:type="spellEnd"/>
+      <w:r>
+        <w:rPr>
+          <w:rFonts w:eastAsia="Times New Roman" w:cs="Times New Roman"/>
+          <w:szCs w:val="28"/>
+          <w:lang w:eastAsia="ru-RU"/>
+        </w:rPr>
+        <w:t xml:space="preserve"> </w:t>
+      </w:r>
+      <w:proofErr w:type="spellStart"/>
+      <w:r>
+        <w:rPr>
+          <w:rFonts w:eastAsia="Times New Roman" w:cs="Times New Roman"/>
+          <w:szCs w:val="28"/>
+          <w:lang w:eastAsia="ru-RU"/>
+        </w:rPr>
+        <w:t>Blitz</w:t>
+      </w:r>
+      <w:proofErr w:type="spellEnd"/>
     </w:p>
     <w:p>
       <w:pPr>
         <w:spacing w:before="100" w:beforeAutospacing="1" w:after="100" w:afterAutospacing="1"/>
         <w:ind w:firstLine="360"/>
-        <w:rPr>
-          <w:rFonts w:eastAsia="Times New Roman" w:cs="Times New Roman"/>
-          <w:szCs w:val="28"/>
-          <w:lang w:eastAsia="ru-RU"/>
-        </w:rPr>
-      </w:pPr>
-      <w:r>
-        <w:rPr>
-          <w:rFonts w:eastAsia="Times New Roman" w:cs="Times New Roman"/>
-          <w:szCs w:val="28"/>
-          <w:lang w:eastAsia="ru-RU"/>
-        </w:rPr>
-        <w:t>Описание: "Minesweeper Blitz" представляет собой быструю и динамичную версию классического "Сапера". Здесь акцент делается на скорость, и игроки должны быстро принимать решения, чтобы выиграть в ограниченное время. Игра отлично подходит для тех, кто ищет короткие игровые сессии.</w:t>
+        <w:jc w:val="both"/>
+        <w:rPr>
+          <w:rFonts w:eastAsia="Times New Roman" w:cs="Times New Roman"/>
+          <w:szCs w:val="28"/>
+          <w:lang w:eastAsia="ru-RU"/>
+        </w:rPr>
+      </w:pPr>
+      <w:r>
+        <w:rPr>
+          <w:rFonts w:eastAsia="Times New Roman" w:cs="Times New Roman"/>
+          <w:szCs w:val="28"/>
+          <w:lang w:eastAsia="ru-RU"/>
+        </w:rPr>
+        <w:t>"</w:t>
+      </w:r>
+      <w:proofErr w:type="spellStart"/>
+      <w:r>
+        <w:rPr>
+          <w:rFonts w:eastAsia="Times New Roman" w:cs="Times New Roman"/>
+          <w:szCs w:val="28"/>
+          <w:lang w:eastAsia="ru-RU"/>
+        </w:rPr>
+        <w:t>Minesweeper</w:t>
+      </w:r>
+      <w:proofErr w:type="spellEnd"/>
+      <w:r>
+        <w:rPr>
+          <w:rFonts w:eastAsia="Times New Roman" w:cs="Times New Roman"/>
+          <w:szCs w:val="28"/>
+          <w:lang w:eastAsia="ru-RU"/>
+        </w:rPr>
+        <w:t xml:space="preserve"> </w:t>
+      </w:r>
+      <w:proofErr w:type="spellStart"/>
+      <w:r>
+        <w:rPr>
+          <w:rFonts w:eastAsia="Times New Roman" w:cs="Times New Roman"/>
+          <w:szCs w:val="28"/>
+          <w:lang w:eastAsia="ru-RU"/>
+        </w:rPr>
+        <w:t>Blitz</w:t>
+      </w:r>
+      <w:proofErr w:type="spellEnd"/>
+      <w:r>
+        <w:rPr>
+          <w:rFonts w:eastAsia="Times New Roman" w:cs="Times New Roman"/>
+          <w:szCs w:val="28"/>
+          <w:lang w:eastAsia="ru-RU"/>
+        </w:rPr>
+        <w:t>" представляет собой быструю и динамичную версию классического "Сапера". Здесь акцент делается на скорость, и игроки должны быстро принимать решения, чтобы выиграть в ограниченное время. Игра отлично подходит для тех, кто ищет короткие игровые сессии.</w:t>
       </w:r>
     </w:p>
     <w:p>
       <w:pPr>
         <w:spacing w:before="100" w:beforeAutospacing="1" w:after="100" w:afterAutospacing="1"/>
         <w:ind w:firstLine="360"/>
-        <w:rPr>
-          <w:rFonts w:eastAsia="Times New Roman" w:cs="Times New Roman"/>
-          <w:szCs w:val="28"/>
-          <w:lang w:eastAsia="ru-RU"/>
-        </w:rPr>
-      </w:pPr>
-      <w:r>
-        <w:rPr>
-          <w:rFonts w:eastAsia="Times New Roman" w:cs="Times New Roman"/>
-          <w:szCs w:val="28"/>
-          <w:lang w:eastAsia="ru-RU"/>
-        </w:rPr>
-        <w:t>Особенности геймдизайна:</w:t>
+        <w:jc w:val="center"/>
+        <w:rPr>
+          <w:rFonts w:eastAsia="Times New Roman" w:cs="Times New Roman"/>
+          <w:szCs w:val="28"/>
+          <w:lang w:eastAsia="ru-RU"/>
+        </w:rPr>
+      </w:pPr>
+      <w:r>
+        <w:rPr>
+          <w:noProof/>
+          <w14:ligatures w14:val="standardContextual"/>
+        </w:rPr>
+        <w:lastRenderedPageBreak/>
+        <w:drawing>
+          <wp:inline distT="0" distB="0" distL="0" distR="0" wp14:anchorId="3CBB97C1" wp14:editId="1B6FE0FC">
+            <wp:extent cx="1716258" cy="3718560"/>
+            <wp:effectExtent l="0" t="0" r="0" b="0"/>
+            <wp:docPr id="2" name="Рисунок 2"/>
+            <wp:cNvGraphicFramePr>
+              <a:graphicFrameLocks xmlns:a="http://schemas.openxmlformats.org/drawingml/2006/main" noChangeAspect="1"/>
+            </wp:cNvGraphicFramePr>
+            <a:graphic xmlns:a="http://schemas.openxmlformats.org/drawingml/2006/main">
+              <a:graphicData uri="http://schemas.openxmlformats.org/drawingml/2006/picture">
+                <pic:pic xmlns:pic="http://schemas.openxmlformats.org/drawingml/2006/picture">
+                  <pic:nvPicPr>
+                    <pic:cNvPr id="1" name=""/>
+                    <pic:cNvPicPr/>
+                  </pic:nvPicPr>
+                  <pic:blipFill>
+                    <a:blip r:embed="rId12"/>
+                    <a:stretch>
+                      <a:fillRect/>
+                    </a:stretch>
+                  </pic:blipFill>
+                  <pic:spPr>
+                    <a:xfrm>
+                      <a:off x="0" y="0"/>
+                      <a:ext cx="1724108" cy="3735569"/>
+                    </a:xfrm>
+                    <a:prstGeom prst="rect">
+                      <a:avLst/>
+                    </a:prstGeom>
+                  </pic:spPr>
+                </pic:pic>
+              </a:graphicData>
+            </a:graphic>
+          </wp:inline>
+        </w:drawing>
+      </w:r>
+      <w:r>
+        <w:rPr>
+          <w:noProof/>
+          <w14:ligatures w14:val="standardContextual"/>
+        </w:rPr>
+        <w:drawing>
+          <wp:inline distT="0" distB="0" distL="0" distR="0" wp14:anchorId="00E12A46" wp14:editId="4B0C7AF7">
+            <wp:extent cx="1721094" cy="3733800"/>
+            <wp:effectExtent l="0" t="0" r="0" b="0"/>
+            <wp:docPr id="3" name="Рисунок 3"/>
+            <wp:cNvGraphicFramePr>
+              <a:graphicFrameLocks xmlns:a="http://schemas.openxmlformats.org/drawingml/2006/main" noChangeAspect="1"/>
+            </wp:cNvGraphicFramePr>
+            <a:graphic xmlns:a="http://schemas.openxmlformats.org/drawingml/2006/main">
+              <a:graphicData uri="http://schemas.openxmlformats.org/drawingml/2006/picture">
+                <pic:pic xmlns:pic="http://schemas.openxmlformats.org/drawingml/2006/picture">
+                  <pic:nvPicPr>
+                    <pic:cNvPr id="1" name=""/>
+                    <pic:cNvPicPr/>
+                  </pic:nvPicPr>
+                  <pic:blipFill>
+                    <a:blip r:embed="rId13"/>
+                    <a:stretch>
+                      <a:fillRect/>
+                    </a:stretch>
+                  </pic:blipFill>
+                  <pic:spPr>
+                    <a:xfrm>
+                      <a:off x="0" y="0"/>
+                      <a:ext cx="1739006" cy="3772658"/>
+                    </a:xfrm>
+                    <a:prstGeom prst="rect">
+                      <a:avLst/>
+                    </a:prstGeom>
+                  </pic:spPr>
+                </pic:pic>
+              </a:graphicData>
+            </a:graphic>
+          </wp:inline>
+        </w:drawing>
+      </w:r>
+    </w:p>
+    <w:p>
+      <w:pPr>
+        <w:ind w:firstLine="360"/>
+        <w:jc w:val="center"/>
+        <w:rPr>
+          <w:rFonts w:eastAsia="Times New Roman" w:cs="Times New Roman"/>
+          <w:szCs w:val="28"/>
+          <w:lang w:eastAsia="ru-RU"/>
+        </w:rPr>
+      </w:pPr>
+      <w:r>
+        <w:rPr>
+          <w:rFonts w:eastAsia="Times New Roman" w:cs="Times New Roman"/>
+          <w:szCs w:val="28"/>
+          <w:lang w:eastAsia="ru-RU"/>
+        </w:rPr>
+        <w:t>Рисунок 1.</w:t>
+      </w:r>
+      <w:r>
+        <w:rPr>
+          <w:rFonts w:eastAsia="Times New Roman" w:cs="Times New Roman"/>
+          <w:szCs w:val="28"/>
+          <w:lang w:val="en-US" w:eastAsia="ru-RU"/>
+        </w:rPr>
+        <w:t>2</w:t>
+      </w:r>
+      <w:r>
+        <w:rPr>
+          <w:rFonts w:eastAsia="Times New Roman" w:cs="Times New Roman"/>
+          <w:szCs w:val="28"/>
+          <w:lang w:eastAsia="ru-RU"/>
+        </w:rPr>
+        <w:t xml:space="preserve"> – </w:t>
+      </w:r>
+      <w:proofErr w:type="spellStart"/>
+      <w:r>
+        <w:rPr>
+          <w:rFonts w:eastAsia="Times New Roman" w:cs="Times New Roman"/>
+          <w:szCs w:val="28"/>
+          <w:lang w:eastAsia="ru-RU"/>
+        </w:rPr>
+        <w:t>Minesweeper</w:t>
+      </w:r>
+      <w:proofErr w:type="spellEnd"/>
+      <w:r>
+        <w:rPr>
+          <w:rFonts w:eastAsia="Times New Roman" w:cs="Times New Roman"/>
+          <w:szCs w:val="28"/>
+          <w:lang w:eastAsia="ru-RU"/>
+        </w:rPr>
+        <w:t xml:space="preserve"> </w:t>
+      </w:r>
+      <w:proofErr w:type="spellStart"/>
+      <w:r>
+        <w:rPr>
+          <w:rFonts w:eastAsia="Times New Roman" w:cs="Times New Roman"/>
+          <w:szCs w:val="28"/>
+          <w:lang w:eastAsia="ru-RU"/>
+        </w:rPr>
+        <w:t>Blitz</w:t>
+      </w:r>
+      <w:proofErr w:type="spellEnd"/>
+    </w:p>
+    <w:p>
+      <w:pPr>
+        <w:ind w:firstLine="360"/>
+        <w:jc w:val="center"/>
+        <w:rPr>
+          <w:rFonts w:eastAsia="Times New Roman" w:cs="Times New Roman"/>
+          <w:szCs w:val="28"/>
+          <w:lang w:val="en-US" w:eastAsia="ru-RU"/>
+        </w:rPr>
+      </w:pPr>
+    </w:p>
+    <w:p>
+      <w:pPr>
+        <w:spacing w:before="100" w:beforeAutospacing="1" w:after="100" w:afterAutospacing="1"/>
+        <w:ind w:firstLine="360"/>
+        <w:jc w:val="both"/>
+        <w:rPr>
+          <w:rFonts w:eastAsia="Times New Roman" w:cs="Times New Roman"/>
+          <w:szCs w:val="28"/>
+          <w:lang w:eastAsia="ru-RU"/>
+        </w:rPr>
+      </w:pPr>
+      <w:r>
+        <w:rPr>
+          <w:rFonts w:eastAsia="Times New Roman" w:cs="Times New Roman"/>
+          <w:szCs w:val="28"/>
+          <w:lang w:eastAsia="ru-RU"/>
+        </w:rPr>
+        <w:t>Особенности:</w:t>
       </w:r>
     </w:p>
     <w:p>
@@ -2278,6 +3323,7 @@
           <w:numId w:val="12"/>
         </w:numPr>
         <w:spacing w:before="100" w:beforeAutospacing="1" w:after="100" w:afterAutospacing="1"/>
+        <w:jc w:val="both"/>
         <w:rPr>
           <w:rFonts w:eastAsia="Times New Roman" w:cs="Times New Roman"/>
           <w:szCs w:val="28"/>
@@ -2300,6 +3346,7 @@
           <w:numId w:val="12"/>
         </w:numPr>
         <w:spacing w:before="100" w:beforeAutospacing="1" w:after="100" w:afterAutospacing="1"/>
+        <w:jc w:val="both"/>
         <w:rPr>
           <w:rFonts w:eastAsia="Times New Roman" w:cs="Times New Roman"/>
           <w:szCs w:val="28"/>
@@ -2319,6 +3366,7 @@
       <w:pPr>
         <w:spacing w:before="100" w:beforeAutospacing="1" w:after="100" w:afterAutospacing="1"/>
         <w:ind w:firstLine="360"/>
+        <w:jc w:val="both"/>
         <w:rPr>
           <w:rFonts w:eastAsia="Times New Roman" w:cs="Times New Roman"/>
           <w:szCs w:val="28"/>
@@ -2341,6 +3389,7 @@
           <w:numId w:val="13"/>
         </w:numPr>
         <w:spacing w:before="100" w:beforeAutospacing="1" w:after="100" w:afterAutospacing="1"/>
+        <w:jc w:val="both"/>
         <w:rPr>
           <w:rFonts w:eastAsia="Times New Roman" w:cs="Times New Roman"/>
           <w:szCs w:val="28"/>
@@ -2363,6 +3412,7 @@
           <w:numId w:val="13"/>
         </w:numPr>
         <w:spacing w:before="100" w:beforeAutospacing="1" w:after="100" w:afterAutospacing="1"/>
+        <w:jc w:val="both"/>
         <w:rPr>
           <w:rFonts w:eastAsia="Times New Roman" w:cs="Times New Roman"/>
           <w:szCs w:val="28"/>
@@ -2382,19 +3432,19 @@
       <w:pPr>
         <w:spacing w:before="100" w:beforeAutospacing="1" w:after="100" w:afterAutospacing="1"/>
         <w:ind w:firstLine="360"/>
-        <w:rPr>
-          <w:rFonts w:eastAsia="Times New Roman" w:cs="Times New Roman"/>
-          <w:szCs w:val="28"/>
-          <w:lang w:eastAsia="ru-RU"/>
-        </w:rPr>
-      </w:pPr>
-      <w:r>
-        <w:rPr>
-          <w:rFonts w:eastAsia="Times New Roman" w:cs="Times New Roman"/>
-          <w:szCs w:val="28"/>
-          <w:lang w:eastAsia="ru-RU"/>
-        </w:rPr>
-        <w:lastRenderedPageBreak/>
+        <w:jc w:val="both"/>
+        <w:rPr>
+          <w:rFonts w:eastAsia="Times New Roman" w:cs="Times New Roman"/>
+          <w:szCs w:val="28"/>
+          <w:lang w:eastAsia="ru-RU"/>
+        </w:rPr>
+      </w:pPr>
+      <w:r>
+        <w:rPr>
+          <w:rFonts w:eastAsia="Times New Roman" w:cs="Times New Roman"/>
+          <w:szCs w:val="28"/>
+          <w:lang w:eastAsia="ru-RU"/>
+        </w:rPr>
         <w:t>Недостатки:</w:t>
       </w:r>
     </w:p>
@@ -2405,6 +3455,7 @@
           <w:numId w:val="14"/>
         </w:numPr>
         <w:spacing w:before="100" w:beforeAutospacing="1" w:after="100" w:afterAutospacing="1"/>
+        <w:jc w:val="both"/>
         <w:rPr>
           <w:rFonts w:eastAsia="Times New Roman" w:cs="Times New Roman"/>
           <w:szCs w:val="28"/>
@@ -2427,6 +3478,7 @@
           <w:numId w:val="14"/>
         </w:numPr>
         <w:spacing w:before="100" w:beforeAutospacing="1" w:after="100" w:afterAutospacing="1"/>
+        <w:jc w:val="both"/>
         <w:rPr>
           <w:rFonts w:eastAsia="Times New Roman" w:cs="Times New Roman"/>
           <w:szCs w:val="28"/>
@@ -2446,37 +3498,228 @@
       <w:pPr>
         <w:spacing w:before="100" w:beforeAutospacing="1" w:after="100" w:afterAutospacing="1"/>
         <w:ind w:firstLine="360"/>
-        <w:rPr>
-          <w:rFonts w:eastAsia="Times New Roman" w:cs="Times New Roman"/>
-          <w:szCs w:val="28"/>
-          <w:lang w:eastAsia="ru-RU"/>
-        </w:rPr>
-      </w:pPr>
-      <w:r>
-        <w:rPr>
-          <w:rFonts w:eastAsia="Times New Roman" w:cs="Times New Roman"/>
-          <w:szCs w:val="28"/>
-          <w:lang w:eastAsia="ru-RU"/>
-        </w:rPr>
-        <w:t>Вывод: "Minesweeper Blitz" предлагает увлекательный и быстрый геймплей, идеально подходящий для коротких игровых сессий, но может не удерживать интерес на длительное время.</w:t>
+        <w:jc w:val="both"/>
+        <w:rPr>
+          <w:rFonts w:eastAsia="Times New Roman" w:cs="Times New Roman"/>
+          <w:szCs w:val="28"/>
+          <w:lang w:eastAsia="ru-RU"/>
+        </w:rPr>
+      </w:pPr>
+      <w:r>
+        <w:rPr>
+          <w:rFonts w:eastAsia="Times New Roman" w:cs="Times New Roman"/>
+          <w:szCs w:val="28"/>
+          <w:lang w:eastAsia="ru-RU"/>
+        </w:rPr>
+        <w:t>"</w:t>
+      </w:r>
+      <w:proofErr w:type="spellStart"/>
+      <w:r>
+        <w:rPr>
+          <w:rFonts w:eastAsia="Times New Roman" w:cs="Times New Roman"/>
+          <w:szCs w:val="28"/>
+          <w:lang w:eastAsia="ru-RU"/>
+        </w:rPr>
+        <w:t>Minesweeper</w:t>
+      </w:r>
+      <w:proofErr w:type="spellEnd"/>
+      <w:r>
+        <w:rPr>
+          <w:rFonts w:eastAsia="Times New Roman" w:cs="Times New Roman"/>
+          <w:szCs w:val="28"/>
+          <w:lang w:eastAsia="ru-RU"/>
+        </w:rPr>
+        <w:t xml:space="preserve"> </w:t>
+      </w:r>
+      <w:proofErr w:type="spellStart"/>
+      <w:r>
+        <w:rPr>
+          <w:rFonts w:eastAsia="Times New Roman" w:cs="Times New Roman"/>
+          <w:szCs w:val="28"/>
+          <w:lang w:eastAsia="ru-RU"/>
+        </w:rPr>
+        <w:t>Blitz</w:t>
+      </w:r>
+      <w:proofErr w:type="spellEnd"/>
+      <w:r>
+        <w:rPr>
+          <w:rFonts w:eastAsia="Times New Roman" w:cs="Times New Roman"/>
+          <w:szCs w:val="28"/>
+          <w:lang w:eastAsia="ru-RU"/>
+        </w:rPr>
+        <w:t>" предлагает увлекательный и быстрый геймплей, идеально подходящий для коротких игровых сессий, но может не удерживать интерес на длительное время.</w:t>
       </w:r>
     </w:p>
     <w:p>
       <w:pPr>
         <w:ind w:firstLine="360"/>
-        <w:rPr>
-          <w:rFonts w:eastAsia="Times New Roman" w:cs="Times New Roman"/>
-          <w:szCs w:val="28"/>
-          <w:lang w:eastAsia="ru-RU"/>
-        </w:rPr>
-      </w:pPr>
-      <w:r>
-        <w:rPr>
-          <w:rFonts w:eastAsia="Times New Roman" w:cs="Times New Roman"/>
-          <w:szCs w:val="28"/>
-          <w:lang w:eastAsia="ru-RU"/>
-        </w:rPr>
-        <w:t>Общий вывод по аналогам: Все три игры успешно вносят инновации в классический жанр "Сапера", каждая из них по-своему. "Minesweeper: The Lost Levels" и "Minesweeper Genius" предлагают более глубокие механики и стратегии, что делает их привлекательными для более опытных игроков, тогда как "Minesweeper Blitz" фокусируется на динамике и скорости, идеально подходя для casual-геймеров. Разработка "Сапёр" в фентезийной обстановке может занять свою нишу, сочетая элементы оригинального геймплея с увлекательной историей и магическими механиками, что позволит привлечь внимание широкой аудитории.</w:t>
+        <w:jc w:val="both"/>
+        <w:rPr>
+          <w:rFonts w:eastAsia="Times New Roman" w:cs="Times New Roman"/>
+          <w:szCs w:val="28"/>
+          <w:lang w:eastAsia="ru-RU"/>
+        </w:rPr>
+      </w:pPr>
+      <w:r>
+        <w:rPr>
+          <w:rFonts w:eastAsia="Times New Roman" w:cs="Times New Roman"/>
+          <w:szCs w:val="28"/>
+          <w:lang w:eastAsia="ru-RU"/>
+        </w:rPr>
+        <w:t>Все три игры успешно вносят инновации в классический жанр "Сапера", каждая из них по-своему. "</w:t>
+      </w:r>
+      <w:proofErr w:type="spellStart"/>
+      <w:r>
+        <w:rPr>
+          <w:rFonts w:eastAsia="Times New Roman" w:cs="Times New Roman"/>
+          <w:szCs w:val="28"/>
+          <w:lang w:eastAsia="ru-RU"/>
+        </w:rPr>
+        <w:t>Minesweeper</w:t>
+      </w:r>
+      <w:proofErr w:type="spellEnd"/>
+      <w:r>
+        <w:rPr>
+          <w:rFonts w:eastAsia="Times New Roman" w:cs="Times New Roman"/>
+          <w:szCs w:val="28"/>
+          <w:lang w:eastAsia="ru-RU"/>
+        </w:rPr>
+        <w:t xml:space="preserve">: The </w:t>
+      </w:r>
+      <w:proofErr w:type="spellStart"/>
+      <w:r>
+        <w:rPr>
+          <w:rFonts w:eastAsia="Times New Roman" w:cs="Times New Roman"/>
+          <w:szCs w:val="28"/>
+          <w:lang w:eastAsia="ru-RU"/>
+        </w:rPr>
+        <w:t>Lost</w:t>
+      </w:r>
+      <w:proofErr w:type="spellEnd"/>
+      <w:r>
+        <w:rPr>
+          <w:rFonts w:eastAsia="Times New Roman" w:cs="Times New Roman"/>
+          <w:szCs w:val="28"/>
+          <w:lang w:eastAsia="ru-RU"/>
+        </w:rPr>
+        <w:t xml:space="preserve"> </w:t>
+      </w:r>
+      <w:proofErr w:type="spellStart"/>
+      <w:r>
+        <w:rPr>
+          <w:rFonts w:eastAsia="Times New Roman" w:cs="Times New Roman"/>
+          <w:szCs w:val="28"/>
+          <w:lang w:eastAsia="ru-RU"/>
+        </w:rPr>
+        <w:t>Levels</w:t>
+      </w:r>
+      <w:proofErr w:type="spellEnd"/>
+      <w:r>
+        <w:rPr>
+          <w:rFonts w:eastAsia="Times New Roman" w:cs="Times New Roman"/>
+          <w:szCs w:val="28"/>
+          <w:lang w:eastAsia="ru-RU"/>
+        </w:rPr>
+        <w:t>" и "</w:t>
+      </w:r>
+      <w:proofErr w:type="spellStart"/>
+      <w:r>
+        <w:rPr>
+          <w:rFonts w:eastAsia="Times New Roman" w:cs="Times New Roman"/>
+          <w:szCs w:val="28"/>
+          <w:lang w:eastAsia="ru-RU"/>
+        </w:rPr>
+        <w:t>Minesweeper</w:t>
+      </w:r>
+      <w:proofErr w:type="spellEnd"/>
+      <w:r>
+        <w:rPr>
+          <w:rFonts w:eastAsia="Times New Roman" w:cs="Times New Roman"/>
+          <w:szCs w:val="28"/>
+          <w:lang w:eastAsia="ru-RU"/>
+        </w:rPr>
+        <w:t xml:space="preserve"> </w:t>
+      </w:r>
+      <w:r>
+        <w:rPr>
+          <w:rFonts w:eastAsia="Times New Roman" w:cs="Times New Roman"/>
+          <w:szCs w:val="28"/>
+          <w:lang w:eastAsia="ru-RU"/>
+        </w:rPr>
+        <w:lastRenderedPageBreak/>
+        <w:t>Genius" предлагают более глубокие механики и стратегии, что делает их привлекательными для более опытных игроков, тогда как "</w:t>
+      </w:r>
+      <w:proofErr w:type="spellStart"/>
+      <w:r>
+        <w:rPr>
+          <w:rFonts w:eastAsia="Times New Roman" w:cs="Times New Roman"/>
+          <w:szCs w:val="28"/>
+          <w:lang w:eastAsia="ru-RU"/>
+        </w:rPr>
+        <w:t>Minesweeper</w:t>
+      </w:r>
+      <w:proofErr w:type="spellEnd"/>
+      <w:r>
+        <w:rPr>
+          <w:rFonts w:eastAsia="Times New Roman" w:cs="Times New Roman"/>
+          <w:szCs w:val="28"/>
+          <w:lang w:eastAsia="ru-RU"/>
+        </w:rPr>
+        <w:t xml:space="preserve"> </w:t>
+      </w:r>
+      <w:proofErr w:type="spellStart"/>
+      <w:r>
+        <w:rPr>
+          <w:rFonts w:eastAsia="Times New Roman" w:cs="Times New Roman"/>
+          <w:szCs w:val="28"/>
+          <w:lang w:eastAsia="ru-RU"/>
+        </w:rPr>
+        <w:t>Blitz</w:t>
+      </w:r>
+      <w:proofErr w:type="spellEnd"/>
+      <w:r>
+        <w:rPr>
+          <w:rFonts w:eastAsia="Times New Roman" w:cs="Times New Roman"/>
+          <w:szCs w:val="28"/>
+          <w:lang w:eastAsia="ru-RU"/>
+        </w:rPr>
+        <w:t xml:space="preserve">" фокусируется на динамике и скорости, идеально подходя для </w:t>
+      </w:r>
+      <w:proofErr w:type="spellStart"/>
+      <w:r>
+        <w:rPr>
+          <w:rFonts w:eastAsia="Times New Roman" w:cs="Times New Roman"/>
+          <w:szCs w:val="28"/>
+          <w:lang w:eastAsia="ru-RU"/>
+        </w:rPr>
+        <w:t>casual</w:t>
+      </w:r>
+      <w:proofErr w:type="spellEnd"/>
+      <w:r>
+        <w:rPr>
+          <w:rFonts w:eastAsia="Times New Roman" w:cs="Times New Roman"/>
+          <w:szCs w:val="28"/>
+          <w:lang w:eastAsia="ru-RU"/>
+        </w:rPr>
+        <w:t xml:space="preserve">-геймеров. Разработка "Сапёр" в </w:t>
+      </w:r>
+      <w:proofErr w:type="spellStart"/>
+      <w:r>
+        <w:rPr>
+          <w:rFonts w:eastAsia="Times New Roman" w:cs="Times New Roman"/>
+          <w:szCs w:val="28"/>
+          <w:lang w:eastAsia="ru-RU"/>
+        </w:rPr>
+        <w:t>фентезийной</w:t>
+      </w:r>
+      <w:proofErr w:type="spellEnd"/>
+      <w:r>
+        <w:rPr>
+          <w:rFonts w:eastAsia="Times New Roman" w:cs="Times New Roman"/>
+          <w:szCs w:val="28"/>
+          <w:lang w:eastAsia="ru-RU"/>
+        </w:rPr>
+        <w:t xml:space="preserve"> обстановке может занять свою нишу, сочетая элементы оригинального геймплея с увлекательной историей и магическими механиками, что позволит привлечь внимание широкой аудитории.</w:t>
       </w:r>
     </w:p>
     <w:p>
@@ -2488,19 +3731,21 @@
     </w:p>
     <w:p>
       <w:pPr>
-        <w:pStyle w:val="a3"/>
-        <w:numPr>
-          <w:ilvl w:val="1"/>
-          <w:numId w:val="3"/>
-        </w:numPr>
         <w:spacing w:after="0"/>
+        <w:ind w:left="709"/>
         <w:jc w:val="both"/>
         <w:rPr>
           <w:b/>
           <w:bCs/>
-          <w:lang w:val="en-US"/>
-        </w:rPr>
-      </w:pPr>
+        </w:rPr>
+      </w:pPr>
+      <w:r>
+        <w:rPr>
+          <w:b/>
+          <w:bCs/>
+        </w:rPr>
+        <w:t xml:space="preserve">1.3 </w:t>
+      </w:r>
       <w:r>
         <w:rPr>
           <w:b/>
@@ -2518,7 +3763,6 @@
         <w:rPr>
           <w:b/>
           <w:bCs/>
-          <w:lang w:val="en-US"/>
         </w:rPr>
       </w:pPr>
     </w:p>
@@ -2527,9 +3771,6 @@
         <w:spacing w:after="0"/>
         <w:ind w:firstLine="709"/>
         <w:jc w:val="both"/>
-        <w:rPr>
-          <w:lang w:val="en-US"/>
-        </w:rPr>
       </w:pPr>
       <w:r>
         <w:t xml:space="preserve">Механика игры будет основана на классических принципах "Сапёра" с гибкой редакцией базовых значений. Игрок будет </w:t>
@@ -2552,26 +3793,25 @@
         <w:spacing w:after="0"/>
         <w:ind w:firstLine="709"/>
         <w:jc w:val="both"/>
-        <w:rPr>
-          <w:lang w:val="en-US"/>
-        </w:rPr>
-      </w:pPr>
-    </w:p>
-    <w:p>
-      <w:pPr>
-        <w:pStyle w:val="a3"/>
-        <w:numPr>
-          <w:ilvl w:val="2"/>
-          <w:numId w:val="3"/>
-        </w:numPr>
+      </w:pPr>
+    </w:p>
+    <w:p>
+      <w:pPr>
         <w:spacing w:after="0"/>
+        <w:ind w:left="1418"/>
         <w:jc w:val="both"/>
         <w:rPr>
           <w:b/>
           <w:bCs/>
-          <w:lang w:val="en-US"/>
-        </w:rPr>
-      </w:pPr>
+        </w:rPr>
+      </w:pPr>
+      <w:r>
+        <w:rPr>
+          <w:b/>
+          <w:bCs/>
+        </w:rPr>
+        <w:t xml:space="preserve">1.3.1 </w:t>
+      </w:r>
       <w:r>
         <w:rPr>
           <w:b/>
@@ -2589,7 +3829,6 @@
         <w:rPr>
           <w:b/>
           <w:bCs/>
-          <w:lang w:val="en-US"/>
         </w:rPr>
       </w:pPr>
     </w:p>
@@ -2597,6 +3836,7 @@
       <w:pPr>
         <w:spacing w:before="100" w:beforeAutospacing="1" w:after="100" w:afterAutospacing="1"/>
         <w:ind w:firstLine="708"/>
+        <w:jc w:val="both"/>
         <w:rPr>
           <w:rFonts w:eastAsia="Times New Roman" w:cs="Times New Roman"/>
           <w:szCs w:val="28"/>
@@ -2611,6 +3851,7 @@
         </w:rPr>
         <w:t xml:space="preserve">В </w:t>
       </w:r>
+      <w:proofErr w:type="spellStart"/>
       <w:r>
         <w:rPr>
           <w:rFonts w:eastAsia="Times New Roman" w:cs="Times New Roman"/>
@@ -2621,6 +3862,7 @@
         </w:rPr>
         <w:t>LuckyWizard</w:t>
       </w:r>
+      <w:proofErr w:type="spellEnd"/>
       <w:r>
         <w:rPr>
           <w:rFonts w:eastAsia="Times New Roman" w:cs="Times New Roman"/>
@@ -2633,6 +3875,7 @@
     <w:p>
       <w:pPr>
         <w:spacing w:before="100" w:beforeAutospacing="1" w:after="100" w:afterAutospacing="1"/>
+        <w:jc w:val="both"/>
         <w:rPr>
           <w:rFonts w:eastAsia="Times New Roman" w:cs="Times New Roman"/>
           <w:szCs w:val="28"/>
@@ -2655,6 +3898,7 @@
           <w:numId w:val="15"/>
         </w:numPr>
         <w:spacing w:before="100" w:beforeAutospacing="1" w:after="100" w:afterAutospacing="1"/>
+        <w:jc w:val="both"/>
         <w:rPr>
           <w:rFonts w:eastAsia="Times New Roman" w:cs="Times New Roman"/>
           <w:szCs w:val="28"/>
@@ -2677,6 +3921,7 @@
           <w:numId w:val="15"/>
         </w:numPr>
         <w:spacing w:before="100" w:beforeAutospacing="1" w:after="100" w:afterAutospacing="1"/>
+        <w:jc w:val="both"/>
         <w:rPr>
           <w:rFonts w:eastAsia="Times New Roman" w:cs="Times New Roman"/>
           <w:szCs w:val="28"/>
@@ -2699,6 +3944,7 @@
           <w:numId w:val="15"/>
         </w:numPr>
         <w:spacing w:before="100" w:beforeAutospacing="1" w:after="100" w:afterAutospacing="1"/>
+        <w:jc w:val="both"/>
         <w:rPr>
           <w:rFonts w:eastAsia="Times New Roman" w:cs="Times New Roman"/>
           <w:szCs w:val="28"/>
@@ -2721,6 +3967,7 @@
           <w:numId w:val="15"/>
         </w:numPr>
         <w:spacing w:before="100" w:beforeAutospacing="1" w:after="100" w:afterAutospacing="1"/>
+        <w:jc w:val="both"/>
         <w:rPr>
           <w:rFonts w:eastAsia="Times New Roman" w:cs="Times New Roman"/>
           <w:szCs w:val="28"/>
@@ -2739,12 +3986,59 @@
     <w:p>
       <w:pPr>
         <w:ind w:firstLine="360"/>
-        <w:rPr>
-          <w:rFonts w:eastAsia="Times New Roman" w:cs="Times New Roman"/>
-          <w:szCs w:val="28"/>
-          <w:lang w:eastAsia="ru-RU"/>
-        </w:rPr>
-      </w:pPr>
+        <w:jc w:val="both"/>
+        <w:rPr>
+          <w:rFonts w:eastAsia="Times New Roman" w:cs="Times New Roman"/>
+          <w:szCs w:val="28"/>
+          <w:lang w:eastAsia="ru-RU"/>
+        </w:rPr>
+      </w:pPr>
+      <w:r>
+        <w:rPr>
+          <w:rFonts w:eastAsia="Times New Roman" w:cs="Times New Roman"/>
+          <w:szCs w:val="28"/>
+          <w:lang w:eastAsia="ru-RU"/>
+        </w:rPr>
+        <w:t>Сюжет</w:t>
+      </w:r>
+    </w:p>
+    <w:p>
+      <w:pPr>
+        <w:spacing w:before="100" w:beforeAutospacing="1" w:after="100" w:afterAutospacing="1"/>
+        <w:jc w:val="both"/>
+        <w:rPr>
+          <w:rFonts w:eastAsia="Times New Roman" w:cs="Times New Roman"/>
+          <w:szCs w:val="28"/>
+          <w:lang w:eastAsia="ru-RU"/>
+        </w:rPr>
+      </w:pPr>
+      <w:r>
+        <w:rPr>
+          <w:rFonts w:eastAsia="Times New Roman" w:cs="Times New Roman"/>
+          <w:szCs w:val="28"/>
+          <w:lang w:eastAsia="ru-RU"/>
+        </w:rPr>
+        <w:t>Мир, в который попадает игрок, полон волшебства и тайн. На фоне раскинулись густые леса, укрытые от солнечного света завесами тумана, где яркие цветы и древние деревья стоят, словно стражи, охраняющие свои секреты. Мягкий свет пробивается сквозь листву, создавая мистическую атмосферу.</w:t>
+      </w:r>
+    </w:p>
+    <w:p>
+      <w:pPr>
+        <w:spacing w:before="100" w:beforeAutospacing="1" w:after="100" w:afterAutospacing="1"/>
+        <w:jc w:val="both"/>
+        <w:rPr>
+          <w:rFonts w:eastAsia="Times New Roman" w:cs="Times New Roman"/>
+          <w:szCs w:val="28"/>
+          <w:lang w:eastAsia="ru-RU"/>
+        </w:rPr>
+      </w:pPr>
+      <w:r>
+        <w:rPr>
+          <w:rFonts w:eastAsia="Times New Roman" w:cs="Times New Roman"/>
+          <w:szCs w:val="28"/>
+          <w:lang w:eastAsia="ru-RU"/>
+        </w:rPr>
+        <w:t xml:space="preserve">Вдоль извивающихся тропинок расположены маленькие деревни с уютными домами, в которых живут мирные жители, лишённые возможности вести свою </w:t>
+      </w:r>
       <w:r>
         <w:rPr>
           <w:rFonts w:eastAsia="Times New Roman" w:cs="Times New Roman"/>
@@ -2752,66 +4046,32 @@
           <w:lang w:eastAsia="ru-RU"/>
         </w:rPr>
         <w:lastRenderedPageBreak/>
-        <w:t>Сюжет</w:t>
+        <w:t>привычную жизнь из-за тумана. Каждый дом скрывает истории и тайны, которые только и ждут, чтобы их открыли.</w:t>
       </w:r>
     </w:p>
     <w:p>
       <w:pPr>
         <w:spacing w:before="100" w:beforeAutospacing="1" w:after="100" w:afterAutospacing="1"/>
-        <w:rPr>
-          <w:rFonts w:eastAsia="Times New Roman" w:cs="Times New Roman"/>
-          <w:szCs w:val="28"/>
-          <w:lang w:eastAsia="ru-RU"/>
-        </w:rPr>
-      </w:pPr>
-      <w:r>
-        <w:rPr>
-          <w:rFonts w:eastAsia="Times New Roman" w:cs="Times New Roman"/>
-          <w:szCs w:val="28"/>
-          <w:lang w:eastAsia="ru-RU"/>
-        </w:rPr>
-        <w:t>Мир, в который попадает игрок, полон волшебства и тайн. На фоне раскинулись густые леса, укрытые от солнечного света завесами тумана, где яркие цветы и древние деревья стоят, словно стражи, охраняющие свои секреты. Мягкий свет пробивается сквозь листву, создавая мистическую атмосферу.</w:t>
+        <w:jc w:val="both"/>
+        <w:rPr>
+          <w:rFonts w:eastAsia="Times New Roman" w:cs="Times New Roman"/>
+          <w:szCs w:val="28"/>
+          <w:lang w:eastAsia="ru-RU"/>
+        </w:rPr>
+      </w:pPr>
+      <w:r>
+        <w:rPr>
+          <w:rFonts w:eastAsia="Times New Roman" w:cs="Times New Roman"/>
+          <w:szCs w:val="28"/>
+          <w:lang w:eastAsia="ru-RU"/>
+        </w:rPr>
+        <w:t>Как только маг начинает своё путешествие, он ощущает невидимую связь с окружающим миром. Каждое его действие приводит к изменениям в среде: раскрытые участки начинают оживать, наполняясь цветом и звуками. Туман постепенно отступает, открывая новые возможности для исследования и создания.</w:t>
       </w:r>
     </w:p>
     <w:p>
       <w:pPr>
         <w:spacing w:before="100" w:beforeAutospacing="1" w:after="100" w:afterAutospacing="1"/>
-        <w:rPr>
-          <w:rFonts w:eastAsia="Times New Roman" w:cs="Times New Roman"/>
-          <w:szCs w:val="28"/>
-          <w:lang w:eastAsia="ru-RU"/>
-        </w:rPr>
-      </w:pPr>
-      <w:r>
-        <w:rPr>
-          <w:rFonts w:eastAsia="Times New Roman" w:cs="Times New Roman"/>
-          <w:szCs w:val="28"/>
-          <w:lang w:eastAsia="ru-RU"/>
-        </w:rPr>
-        <w:t>Вдоль извивающихся тропинок расположены маленькие деревни с уютными домами, в которых живут мирные жители, лишённые возможности вести свою привычную жизнь из-за тумана. Каждый дом скрывает истории и тайны, которые только и ждут, чтобы их открыли.</w:t>
-      </w:r>
-    </w:p>
-    <w:p>
-      <w:pPr>
-        <w:spacing w:before="100" w:beforeAutospacing="1" w:after="100" w:afterAutospacing="1"/>
-        <w:rPr>
-          <w:rFonts w:eastAsia="Times New Roman" w:cs="Times New Roman"/>
-          <w:szCs w:val="28"/>
-          <w:lang w:eastAsia="ru-RU"/>
-        </w:rPr>
-      </w:pPr>
-      <w:r>
-        <w:rPr>
-          <w:rFonts w:eastAsia="Times New Roman" w:cs="Times New Roman"/>
-          <w:szCs w:val="28"/>
-          <w:lang w:eastAsia="ru-RU"/>
-        </w:rPr>
-        <w:t>Как только маг начинает своё путешествие, он ощущает невидимую связь с окружающим миром. Каждое его действие приводит к изменениям в среде: раскрытые участки начинают оживать, наполняясь цветом и звуками. Туман постепенно отступает, открывая новые возможности для исследования и создания.</w:t>
-      </w:r>
-    </w:p>
-    <w:p>
-      <w:pPr>
-        <w:spacing w:before="100" w:beforeAutospacing="1" w:after="100" w:afterAutospacing="1"/>
+        <w:jc w:val="both"/>
         <w:rPr>
           <w:rFonts w:eastAsia="Times New Roman" w:cs="Times New Roman"/>
           <w:szCs w:val="28"/>
@@ -2836,19 +4096,21 @@
     </w:p>
     <w:p>
       <w:pPr>
-        <w:pStyle w:val="a3"/>
-        <w:numPr>
-          <w:ilvl w:val="2"/>
-          <w:numId w:val="3"/>
-        </w:numPr>
         <w:spacing w:after="0"/>
+        <w:ind w:left="1418"/>
         <w:jc w:val="both"/>
         <w:rPr>
           <w:b/>
           <w:bCs/>
-          <w:lang w:val="en-US"/>
-        </w:rPr>
-      </w:pPr>
+        </w:rPr>
+      </w:pPr>
+      <w:r>
+        <w:rPr>
+          <w:b/>
+          <w:bCs/>
+        </w:rPr>
+        <w:t xml:space="preserve">1.3.2 </w:t>
+      </w:r>
       <w:r>
         <w:rPr>
           <w:b/>
@@ -2866,7 +4128,6 @@
         <w:rPr>
           <w:b/>
           <w:bCs/>
-          <w:lang w:val="en-US"/>
         </w:rPr>
       </w:pPr>
     </w:p>
@@ -2874,6 +4135,7 @@
       <w:pPr>
         <w:spacing w:before="100" w:beforeAutospacing="1" w:after="100" w:afterAutospacing="1"/>
         <w:ind w:firstLine="708"/>
+        <w:jc w:val="both"/>
         <w:rPr>
           <w:rFonts w:eastAsia="Times New Roman" w:cs="Times New Roman"/>
           <w:szCs w:val="28"/>
@@ -2888,6 +4150,7 @@
         </w:rPr>
         <w:t xml:space="preserve">Интерфейс </w:t>
       </w:r>
+      <w:proofErr w:type="spellStart"/>
       <w:r>
         <w:rPr>
           <w:rFonts w:eastAsia="Times New Roman" w:cs="Times New Roman"/>
@@ -2898,6 +4161,7 @@
         </w:rPr>
         <w:t>LuckyWizard</w:t>
       </w:r>
+      <w:proofErr w:type="spellEnd"/>
       <w:r>
         <w:rPr>
           <w:rFonts w:eastAsia="Times New Roman" w:cs="Times New Roman"/>
@@ -2910,6 +4174,7 @@
     <w:p>
       <w:pPr>
         <w:spacing w:before="100" w:beforeAutospacing="1" w:after="100" w:afterAutospacing="1"/>
+        <w:jc w:val="both"/>
         <w:outlineLvl w:val="3"/>
         <w:rPr>
           <w:rFonts w:eastAsia="Times New Roman" w:cs="Times New Roman"/>
@@ -2930,6 +4195,7 @@
       <w:pPr>
         <w:spacing w:before="100" w:beforeAutospacing="1" w:after="100" w:afterAutospacing="1"/>
         <w:ind w:firstLine="360"/>
+        <w:jc w:val="both"/>
         <w:rPr>
           <w:rFonts w:eastAsia="Times New Roman" w:cs="Times New Roman"/>
           <w:szCs w:val="28"/>
@@ -2952,19 +4218,38 @@
           <w:numId w:val="16"/>
         </w:numPr>
         <w:spacing w:before="100" w:beforeAutospacing="1" w:after="100" w:afterAutospacing="1"/>
-        <w:rPr>
-          <w:rFonts w:eastAsia="Times New Roman" w:cs="Times New Roman"/>
-          <w:szCs w:val="28"/>
-          <w:lang w:eastAsia="ru-RU"/>
-        </w:rPr>
-      </w:pPr>
-      <w:r>
-        <w:rPr>
-          <w:rFonts w:eastAsia="Times New Roman" w:cs="Times New Roman"/>
-          <w:szCs w:val="28"/>
-          <w:lang w:eastAsia="ru-RU"/>
-        </w:rPr>
-        <w:t>Кнопка "Начать игру": Это основной элемент, который позволяет начать новое приключение. При наведении на кнопку она подсвечивается, что делает взаимодействие более интерактивным.</w:t>
+        <w:jc w:val="both"/>
+        <w:rPr>
+          <w:rFonts w:eastAsia="Times New Roman" w:cs="Times New Roman"/>
+          <w:szCs w:val="28"/>
+          <w:lang w:eastAsia="ru-RU"/>
+        </w:rPr>
+      </w:pPr>
+      <w:r>
+        <w:rPr>
+          <w:rFonts w:eastAsia="Times New Roman" w:cs="Times New Roman"/>
+          <w:szCs w:val="28"/>
+          <w:lang w:eastAsia="ru-RU"/>
+        </w:rPr>
+        <w:t>Кнопка "Начать игру"</w:t>
+      </w:r>
+      <w:proofErr w:type="gramStart"/>
+      <w:r>
+        <w:rPr>
+          <w:rFonts w:eastAsia="Times New Roman" w:cs="Times New Roman"/>
+          <w:szCs w:val="28"/>
+          <w:lang w:eastAsia="ru-RU"/>
+        </w:rPr>
+        <w:t>: Это</w:t>
+      </w:r>
+      <w:proofErr w:type="gramEnd"/>
+      <w:r>
+        <w:rPr>
+          <w:rFonts w:eastAsia="Times New Roman" w:cs="Times New Roman"/>
+          <w:szCs w:val="28"/>
+          <w:lang w:eastAsia="ru-RU"/>
+        </w:rPr>
+        <w:t xml:space="preserve"> основной элемент, который позволяет начать новое приключение. При наведении на кнопку она подсвечивается, что делает взаимодействие более интерактивным.</w:t>
       </w:r>
     </w:p>
     <w:p>
@@ -2974,19 +4259,38 @@
           <w:numId w:val="16"/>
         </w:numPr>
         <w:spacing w:before="100" w:beforeAutospacing="1" w:after="100" w:afterAutospacing="1"/>
-        <w:rPr>
-          <w:rFonts w:eastAsia="Times New Roman" w:cs="Times New Roman"/>
-          <w:szCs w:val="28"/>
-          <w:lang w:eastAsia="ru-RU"/>
-        </w:rPr>
-      </w:pPr>
-      <w:r>
-        <w:rPr>
-          <w:rFonts w:eastAsia="Times New Roman" w:cs="Times New Roman"/>
-          <w:szCs w:val="28"/>
-          <w:lang w:eastAsia="ru-RU"/>
-        </w:rPr>
-        <w:t>Кнопка "Настройки": Позволяет игрокам регулировать громкость звуковых эффектов и музыки, а также настраивать яркость экрана. Удобные ползунки и выпадающие меню обеспечивают простоту изменения настроек.</w:t>
+        <w:jc w:val="both"/>
+        <w:rPr>
+          <w:rFonts w:eastAsia="Times New Roman" w:cs="Times New Roman"/>
+          <w:szCs w:val="28"/>
+          <w:lang w:eastAsia="ru-RU"/>
+        </w:rPr>
+      </w:pPr>
+      <w:r>
+        <w:rPr>
+          <w:rFonts w:eastAsia="Times New Roman" w:cs="Times New Roman"/>
+          <w:szCs w:val="28"/>
+          <w:lang w:eastAsia="ru-RU"/>
+        </w:rPr>
+        <w:t>Кнопка "Настройки"</w:t>
+      </w:r>
+      <w:proofErr w:type="gramStart"/>
+      <w:r>
+        <w:rPr>
+          <w:rFonts w:eastAsia="Times New Roman" w:cs="Times New Roman"/>
+          <w:szCs w:val="28"/>
+          <w:lang w:eastAsia="ru-RU"/>
+        </w:rPr>
+        <w:t>: Позволяет</w:t>
+      </w:r>
+      <w:proofErr w:type="gramEnd"/>
+      <w:r>
+        <w:rPr>
+          <w:rFonts w:eastAsia="Times New Roman" w:cs="Times New Roman"/>
+          <w:szCs w:val="28"/>
+          <w:lang w:eastAsia="ru-RU"/>
+        </w:rPr>
+        <w:t xml:space="preserve"> игрокам регулировать громкость звуковых эффектов и музыки, а также настраивать яркость экрана. Удобные ползунки и выпадающие меню обеспечивают простоту изменения настроек.</w:t>
       </w:r>
     </w:p>
     <w:p>
@@ -2996,25 +4300,26 @@
           <w:numId w:val="16"/>
         </w:numPr>
         <w:spacing w:before="100" w:beforeAutospacing="1" w:after="100" w:afterAutospacing="1"/>
-        <w:rPr>
-          <w:rFonts w:eastAsia="Times New Roman" w:cs="Times New Roman"/>
-          <w:szCs w:val="28"/>
-          <w:lang w:eastAsia="ru-RU"/>
-        </w:rPr>
-      </w:pPr>
-      <w:r>
-        <w:rPr>
-          <w:rFonts w:eastAsia="Times New Roman" w:cs="Times New Roman"/>
-          <w:szCs w:val="28"/>
-          <w:lang w:eastAsia="ru-RU"/>
-        </w:rPr>
-        <w:lastRenderedPageBreak/>
+        <w:jc w:val="both"/>
+        <w:rPr>
+          <w:rFonts w:eastAsia="Times New Roman" w:cs="Times New Roman"/>
+          <w:szCs w:val="28"/>
+          <w:lang w:eastAsia="ru-RU"/>
+        </w:rPr>
+      </w:pPr>
+      <w:r>
+        <w:rPr>
+          <w:rFonts w:eastAsia="Times New Roman" w:cs="Times New Roman"/>
+          <w:szCs w:val="28"/>
+          <w:lang w:eastAsia="ru-RU"/>
+        </w:rPr>
         <w:t>Кнопка "Выход": Эта кнопка завершает игру и возвращает игрока на рабочий стол, что делает процесс выхода быстрым и беспроблемным.</w:t>
       </w:r>
     </w:p>
     <w:p>
       <w:pPr>
         <w:spacing w:before="100" w:beforeAutospacing="1" w:after="100" w:afterAutospacing="1"/>
+        <w:jc w:val="both"/>
         <w:outlineLvl w:val="3"/>
         <w:rPr>
           <w:rFonts w:eastAsia="Times New Roman" w:cs="Times New Roman"/>
@@ -3035,6 +4340,7 @@
       <w:pPr>
         <w:spacing w:before="100" w:beforeAutospacing="1" w:after="100" w:afterAutospacing="1"/>
         <w:ind w:firstLine="360"/>
+        <w:jc w:val="both"/>
         <w:rPr>
           <w:rFonts w:eastAsia="Times New Roman" w:cs="Times New Roman"/>
           <w:szCs w:val="28"/>
@@ -3057,6 +4363,7 @@
           <w:numId w:val="17"/>
         </w:numPr>
         <w:spacing w:before="100" w:beforeAutospacing="1" w:after="100" w:afterAutospacing="1"/>
+        <w:jc w:val="both"/>
         <w:rPr>
           <w:rFonts w:eastAsia="Times New Roman" w:cs="Times New Roman"/>
           <w:szCs w:val="28"/>
@@ -3079,19 +4386,57 @@
           <w:numId w:val="17"/>
         </w:numPr>
         <w:spacing w:before="100" w:beforeAutospacing="1" w:after="100" w:afterAutospacing="1"/>
-        <w:rPr>
-          <w:rFonts w:eastAsia="Times New Roman" w:cs="Times New Roman"/>
-          <w:szCs w:val="28"/>
-          <w:lang w:eastAsia="ru-RU"/>
-        </w:rPr>
-      </w:pPr>
-      <w:r>
-        <w:rPr>
-          <w:rFonts w:eastAsia="Times New Roman" w:cs="Times New Roman"/>
-          <w:szCs w:val="28"/>
-          <w:lang w:eastAsia="ru-RU"/>
-        </w:rPr>
-        <w:t>Кнопка "Кастомная игра": Позволяет игрокам создать уникальный уровень, выбирая параметры сложности и типы врагов. Это добавляет элемент индивидуальности и повторной играбельности.</w:t>
+        <w:jc w:val="both"/>
+        <w:rPr>
+          <w:rFonts w:eastAsia="Times New Roman" w:cs="Times New Roman"/>
+          <w:szCs w:val="28"/>
+          <w:lang w:eastAsia="ru-RU"/>
+        </w:rPr>
+      </w:pPr>
+      <w:r>
+        <w:rPr>
+          <w:rFonts w:eastAsia="Times New Roman" w:cs="Times New Roman"/>
+          <w:szCs w:val="28"/>
+          <w:lang w:eastAsia="ru-RU"/>
+        </w:rPr>
+        <w:lastRenderedPageBreak/>
+        <w:t>Кнопка "</w:t>
+      </w:r>
+      <w:proofErr w:type="spellStart"/>
+      <w:r>
+        <w:rPr>
+          <w:rFonts w:eastAsia="Times New Roman" w:cs="Times New Roman"/>
+          <w:szCs w:val="28"/>
+          <w:lang w:eastAsia="ru-RU"/>
+        </w:rPr>
+        <w:t>Кастомная</w:t>
+      </w:r>
+      <w:proofErr w:type="spellEnd"/>
+      <w:r>
+        <w:rPr>
+          <w:rFonts w:eastAsia="Times New Roman" w:cs="Times New Roman"/>
+          <w:szCs w:val="28"/>
+          <w:lang w:eastAsia="ru-RU"/>
+        </w:rPr>
+        <w:t xml:space="preserve"> игра"</w:t>
+      </w:r>
+      <w:proofErr w:type="gramStart"/>
+      <w:r>
+        <w:rPr>
+          <w:rFonts w:eastAsia="Times New Roman" w:cs="Times New Roman"/>
+          <w:szCs w:val="28"/>
+          <w:lang w:eastAsia="ru-RU"/>
+        </w:rPr>
+        <w:t>: Позволяет</w:t>
+      </w:r>
+      <w:proofErr w:type="gramEnd"/>
+      <w:r>
+        <w:rPr>
+          <w:rFonts w:eastAsia="Times New Roman" w:cs="Times New Roman"/>
+          <w:szCs w:val="28"/>
+          <w:lang w:eastAsia="ru-RU"/>
+        </w:rPr>
+        <w:t xml:space="preserve"> игрокам создать уникальный уровень, выбирая параметры сложности и типы врагов. Это добавляет элемент индивидуальности и повторной играбельности.</w:t>
       </w:r>
     </w:p>
     <w:p>
@@ -3101,24 +4446,44 @@
           <w:numId w:val="17"/>
         </w:numPr>
         <w:spacing w:before="100" w:beforeAutospacing="1" w:after="100" w:afterAutospacing="1"/>
-        <w:rPr>
-          <w:rFonts w:eastAsia="Times New Roman" w:cs="Times New Roman"/>
-          <w:szCs w:val="28"/>
-          <w:lang w:eastAsia="ru-RU"/>
-        </w:rPr>
-      </w:pPr>
-      <w:r>
-        <w:rPr>
-          <w:rFonts w:eastAsia="Times New Roman" w:cs="Times New Roman"/>
-          <w:szCs w:val="28"/>
-          <w:lang w:eastAsia="ru-RU"/>
-        </w:rPr>
-        <w:t>Кнопка "Назад": Позволяет вернуться в главное меню без необходимости перезапускать приложение.</w:t>
+        <w:jc w:val="both"/>
+        <w:rPr>
+          <w:rFonts w:eastAsia="Times New Roman" w:cs="Times New Roman"/>
+          <w:szCs w:val="28"/>
+          <w:lang w:eastAsia="ru-RU"/>
+        </w:rPr>
+      </w:pPr>
+      <w:r>
+        <w:rPr>
+          <w:rFonts w:eastAsia="Times New Roman" w:cs="Times New Roman"/>
+          <w:szCs w:val="28"/>
+          <w:lang w:eastAsia="ru-RU"/>
+        </w:rPr>
+        <w:t>Кнопка "Назад"</w:t>
+      </w:r>
+      <w:proofErr w:type="gramStart"/>
+      <w:r>
+        <w:rPr>
+          <w:rFonts w:eastAsia="Times New Roman" w:cs="Times New Roman"/>
+          <w:szCs w:val="28"/>
+          <w:lang w:eastAsia="ru-RU"/>
+        </w:rPr>
+        <w:t>: Позволяет</w:t>
+      </w:r>
+      <w:proofErr w:type="gramEnd"/>
+      <w:r>
+        <w:rPr>
+          <w:rFonts w:eastAsia="Times New Roman" w:cs="Times New Roman"/>
+          <w:szCs w:val="28"/>
+          <w:lang w:eastAsia="ru-RU"/>
+        </w:rPr>
+        <w:t xml:space="preserve"> вернуться в главное меню без необходимости перезапускать приложение.</w:t>
       </w:r>
     </w:p>
     <w:p>
       <w:pPr>
         <w:spacing w:before="100" w:beforeAutospacing="1" w:after="100" w:afterAutospacing="1"/>
+        <w:jc w:val="both"/>
         <w:outlineLvl w:val="3"/>
         <w:rPr>
           <w:rFonts w:eastAsia="Times New Roman" w:cs="Times New Roman"/>
@@ -3139,6 +4504,7 @@
       <w:pPr>
         <w:spacing w:before="100" w:beforeAutospacing="1" w:after="100" w:afterAutospacing="1"/>
         <w:ind w:firstLine="360"/>
+        <w:jc w:val="both"/>
         <w:rPr>
           <w:rFonts w:eastAsia="Times New Roman" w:cs="Times New Roman"/>
           <w:szCs w:val="28"/>
@@ -3161,19 +4527,38 @@
           <w:numId w:val="18"/>
         </w:numPr>
         <w:spacing w:before="100" w:beforeAutospacing="1" w:after="100" w:afterAutospacing="1"/>
-        <w:rPr>
-          <w:rFonts w:eastAsia="Times New Roman" w:cs="Times New Roman"/>
-          <w:szCs w:val="28"/>
-          <w:lang w:eastAsia="ru-RU"/>
-        </w:rPr>
-      </w:pPr>
-      <w:r>
-        <w:rPr>
-          <w:rFonts w:eastAsia="Times New Roman" w:cs="Times New Roman"/>
-          <w:szCs w:val="28"/>
-          <w:lang w:eastAsia="ru-RU"/>
-        </w:rPr>
-        <w:t>Игровое поле: Представляет собой решётку скрытых клеток, покрытых туманом. Игроки могут раскрывать клетки, используя магические заклинания. Каждая клетка оформлена в уникальном стиле, отражающем окружающий мир.</w:t>
+        <w:jc w:val="both"/>
+        <w:rPr>
+          <w:rFonts w:eastAsia="Times New Roman" w:cs="Times New Roman"/>
+          <w:szCs w:val="28"/>
+          <w:lang w:eastAsia="ru-RU"/>
+        </w:rPr>
+      </w:pPr>
+      <w:r>
+        <w:rPr>
+          <w:rFonts w:eastAsia="Times New Roman" w:cs="Times New Roman"/>
+          <w:szCs w:val="28"/>
+          <w:lang w:eastAsia="ru-RU"/>
+        </w:rPr>
+        <w:t>Игровое поле</w:t>
+      </w:r>
+      <w:proofErr w:type="gramStart"/>
+      <w:r>
+        <w:rPr>
+          <w:rFonts w:eastAsia="Times New Roman" w:cs="Times New Roman"/>
+          <w:szCs w:val="28"/>
+          <w:lang w:eastAsia="ru-RU"/>
+        </w:rPr>
+        <w:t>: Представляет</w:t>
+      </w:r>
+      <w:proofErr w:type="gramEnd"/>
+      <w:r>
+        <w:rPr>
+          <w:rFonts w:eastAsia="Times New Roman" w:cs="Times New Roman"/>
+          <w:szCs w:val="28"/>
+          <w:lang w:eastAsia="ru-RU"/>
+        </w:rPr>
+        <w:t xml:space="preserve"> собой решётку скрытых клеток, покрытых туманом. Игроки могут раскрывать клетки, используя магические заклинания. Каждая клетка оформлена в уникальном стиле, отражающем окружающий мир.</w:t>
       </w:r>
     </w:p>
     <w:p>
@@ -3183,19 +4568,38 @@
           <w:numId w:val="18"/>
         </w:numPr>
         <w:spacing w:before="100" w:beforeAutospacing="1" w:after="100" w:afterAutospacing="1"/>
-        <w:rPr>
-          <w:rFonts w:eastAsia="Times New Roman" w:cs="Times New Roman"/>
-          <w:szCs w:val="28"/>
-          <w:lang w:eastAsia="ru-RU"/>
-        </w:rPr>
-      </w:pPr>
-      <w:r>
-        <w:rPr>
-          <w:rFonts w:eastAsia="Times New Roman" w:cs="Times New Roman"/>
-          <w:szCs w:val="28"/>
-          <w:lang w:eastAsia="ru-RU"/>
-        </w:rPr>
-        <w:t>Таймер: На верхней части экрана размещён таймер, отсчитывающий оставшееся время для завершения уровня. Он оформлен в виде магического кристалла, что соответствует общей эстетике игры.</w:t>
+        <w:jc w:val="both"/>
+        <w:rPr>
+          <w:rFonts w:eastAsia="Times New Roman" w:cs="Times New Roman"/>
+          <w:szCs w:val="28"/>
+          <w:lang w:eastAsia="ru-RU"/>
+        </w:rPr>
+      </w:pPr>
+      <w:r>
+        <w:rPr>
+          <w:rFonts w:eastAsia="Times New Roman" w:cs="Times New Roman"/>
+          <w:szCs w:val="28"/>
+          <w:lang w:eastAsia="ru-RU"/>
+        </w:rPr>
+        <w:t>Таймер</w:t>
+      </w:r>
+      <w:proofErr w:type="gramStart"/>
+      <w:r>
+        <w:rPr>
+          <w:rFonts w:eastAsia="Times New Roman" w:cs="Times New Roman"/>
+          <w:szCs w:val="28"/>
+          <w:lang w:eastAsia="ru-RU"/>
+        </w:rPr>
+        <w:t>: На</w:t>
+      </w:r>
+      <w:proofErr w:type="gramEnd"/>
+      <w:r>
+        <w:rPr>
+          <w:rFonts w:eastAsia="Times New Roman" w:cs="Times New Roman"/>
+          <w:szCs w:val="28"/>
+          <w:lang w:eastAsia="ru-RU"/>
+        </w:rPr>
+        <w:t xml:space="preserve"> верхней части экрана размещён таймер, отсчитывающий оставшееся время для завершения уровня. Он оформлен в виде магического кристалла, что соответствует общей эстетике игры.</w:t>
       </w:r>
     </w:p>
     <w:p>
@@ -3205,25 +4609,45 @@
           <w:numId w:val="18"/>
         </w:numPr>
         <w:spacing w:before="100" w:beforeAutospacing="1" w:after="100" w:afterAutospacing="1"/>
-        <w:rPr>
-          <w:rFonts w:eastAsia="Times New Roman" w:cs="Times New Roman"/>
-          <w:szCs w:val="28"/>
-          <w:lang w:eastAsia="ru-RU"/>
-        </w:rPr>
-      </w:pPr>
-      <w:r>
-        <w:rPr>
-          <w:rFonts w:eastAsia="Times New Roman" w:cs="Times New Roman"/>
-          <w:szCs w:val="28"/>
-          <w:lang w:eastAsia="ru-RU"/>
-        </w:rPr>
-        <w:t>Список заклинаний: На боковой панели отображаются доступные заклинания, с краткими описаниями их эффектов. Игроки могут быстро переключаться между заклинаниями, что добавляет динамики в игровой процесс.</w:t>
+        <w:jc w:val="both"/>
+        <w:rPr>
+          <w:rFonts w:eastAsia="Times New Roman" w:cs="Times New Roman"/>
+          <w:szCs w:val="28"/>
+          <w:lang w:eastAsia="ru-RU"/>
+        </w:rPr>
+      </w:pPr>
+      <w:r>
+        <w:rPr>
+          <w:rFonts w:eastAsia="Times New Roman" w:cs="Times New Roman"/>
+          <w:szCs w:val="28"/>
+          <w:lang w:eastAsia="ru-RU"/>
+        </w:rPr>
+        <w:t>Список заклинаний</w:t>
+      </w:r>
+      <w:proofErr w:type="gramStart"/>
+      <w:r>
+        <w:rPr>
+          <w:rFonts w:eastAsia="Times New Roman" w:cs="Times New Roman"/>
+          <w:szCs w:val="28"/>
+          <w:lang w:eastAsia="ru-RU"/>
+        </w:rPr>
+        <w:t>: На</w:t>
+      </w:r>
+      <w:proofErr w:type="gramEnd"/>
+      <w:r>
+        <w:rPr>
+          <w:rFonts w:eastAsia="Times New Roman" w:cs="Times New Roman"/>
+          <w:szCs w:val="28"/>
+          <w:lang w:eastAsia="ru-RU"/>
+        </w:rPr>
+        <w:t xml:space="preserve"> боковой панели отображаются доступные заклинания, с краткими описаниями их эффектов. Игроки могут быстро переключаться между заклинаниями, что добавляет динамики в игровой процесс.</w:t>
       </w:r>
     </w:p>
     <w:p>
       <w:pPr>
         <w:spacing w:before="100" w:beforeAutospacing="1" w:after="100" w:afterAutospacing="1"/>
         <w:ind w:firstLine="360"/>
+        <w:jc w:val="both"/>
         <w:rPr>
           <w:rFonts w:eastAsia="Times New Roman" w:cs="Times New Roman"/>
           <w:szCs w:val="28"/>
@@ -3238,6 +4662,7 @@
         </w:rPr>
         <w:t xml:space="preserve">Таким образом, интерфейс </w:t>
       </w:r>
+      <w:proofErr w:type="spellStart"/>
       <w:r>
         <w:rPr>
           <w:rFonts w:eastAsia="Times New Roman" w:cs="Times New Roman"/>
@@ -3248,6 +4673,7 @@
         </w:rPr>
         <w:t>LuckyWizard</w:t>
       </w:r>
+      <w:proofErr w:type="spellEnd"/>
       <w:r>
         <w:rPr>
           <w:rFonts w:eastAsia="Times New Roman" w:cs="Times New Roman"/>
@@ -3279,7 +4705,7 @@
           <w:b/>
           <w:bCs/>
         </w:rPr>
-        <w:t>1.3.3. Требования к графическому и звуковому оформлению</w:t>
+        <w:t>1.3.3 Требования к графическому и звуковому оформлению</w:t>
       </w:r>
     </w:p>
     <w:p>
@@ -3290,7 +4716,6 @@
         <w:rPr>
           <w:b/>
           <w:bCs/>
-          <w:lang w:val="en-US"/>
         </w:rPr>
       </w:pPr>
     </w:p>
@@ -3298,6 +4723,7 @@
       <w:pPr>
         <w:pStyle w:val="a9"/>
         <w:ind w:firstLine="708"/>
+        <w:jc w:val="both"/>
         <w:rPr>
           <w:sz w:val="28"/>
           <w:szCs w:val="28"/>
@@ -3310,6 +4736,7 @@
         </w:rPr>
         <w:t xml:space="preserve">В разработке графического окружения для </w:t>
       </w:r>
+      <w:proofErr w:type="spellStart"/>
       <w:r>
         <w:rPr>
           <w:rStyle w:val="aa"/>
@@ -3318,6 +4745,7 @@
         </w:rPr>
         <w:t>LuckyWizard</w:t>
       </w:r>
+      <w:proofErr w:type="spellEnd"/>
       <w:r>
         <w:rPr>
           <w:sz w:val="28"/>
@@ -3330,6 +4758,7 @@
       <w:pPr>
         <w:pStyle w:val="a9"/>
         <w:ind w:firstLine="708"/>
+        <w:jc w:val="both"/>
         <w:rPr>
           <w:sz w:val="28"/>
           <w:szCs w:val="28"/>
@@ -3343,7 +4772,6 @@
           <w:sz w:val="28"/>
           <w:szCs w:val="28"/>
         </w:rPr>
-        <w:lastRenderedPageBreak/>
         <w:t>Графическое окружение</w:t>
       </w:r>
       <w:r>
@@ -3358,6 +4786,7 @@
       <w:pPr>
         <w:pStyle w:val="a9"/>
         <w:ind w:firstLine="708"/>
+        <w:jc w:val="both"/>
         <w:rPr>
           <w:sz w:val="28"/>
           <w:szCs w:val="28"/>
@@ -3368,13 +4797,38 @@
           <w:sz w:val="28"/>
           <w:szCs w:val="28"/>
         </w:rPr>
-        <w:t>Эффекты магии играют ключевую роль в игре, поэтому партиклы и визуальные эффекты заклинаний должны быть разнообразными и уникальными. Каждый тип заклинания должен сопровождаться эффектами, такими как вспышки и свечение, чтобы визуализировать магические действия. Кроме того, туман, покрывающий клетки, должен быть реализован с использованием шейдеров, создавая эффект постепенного исчезновения.</w:t>
+        <w:t xml:space="preserve">Эффекты магии играют ключевую роль в игре, поэтому </w:t>
+      </w:r>
+      <w:proofErr w:type="spellStart"/>
+      <w:r>
+        <w:rPr>
+          <w:sz w:val="28"/>
+          <w:szCs w:val="28"/>
+        </w:rPr>
+        <w:t>партиклы</w:t>
+      </w:r>
+      <w:proofErr w:type="spellEnd"/>
+      <w:r>
+        <w:rPr>
+          <w:sz w:val="28"/>
+          <w:szCs w:val="28"/>
+        </w:rPr>
+        <w:t xml:space="preserve"> и визуальные эффекты заклинаний должны быть разнообразными и </w:t>
+      </w:r>
+      <w:r>
+        <w:rPr>
+          <w:sz w:val="28"/>
+          <w:szCs w:val="28"/>
+        </w:rPr>
+        <w:lastRenderedPageBreak/>
+        <w:t>уникальными. Каждый тип заклинания должен сопровождаться эффектами, такими как вспышки и свечение, чтобы визуализировать магические действия. Кроме того, туман, покрывающий клетки, должен быть реализован с использованием шейдеров, создавая эффект постепенного исчезновения.</w:t>
       </w:r>
     </w:p>
     <w:p>
       <w:pPr>
         <w:pStyle w:val="a9"/>
         <w:ind w:firstLine="708"/>
+        <w:jc w:val="both"/>
         <w:rPr>
           <w:sz w:val="28"/>
           <w:szCs w:val="28"/>
@@ -3392,6 +4846,7 @@
       <w:pPr>
         <w:pStyle w:val="a9"/>
         <w:ind w:firstLine="708"/>
+        <w:jc w:val="both"/>
         <w:rPr>
           <w:sz w:val="28"/>
           <w:szCs w:val="28"/>
@@ -3419,6 +4874,7 @@
       <w:pPr>
         <w:pStyle w:val="a9"/>
         <w:ind w:firstLine="708"/>
+        <w:jc w:val="both"/>
         <w:rPr>
           <w:sz w:val="28"/>
           <w:szCs w:val="28"/>
@@ -3436,6 +4892,7 @@
       <w:pPr>
         <w:pStyle w:val="a9"/>
         <w:ind w:firstLine="708"/>
+        <w:jc w:val="both"/>
         <w:rPr>
           <w:sz w:val="28"/>
           <w:szCs w:val="28"/>
@@ -3453,6 +4910,7 @@
       <w:pPr>
         <w:pStyle w:val="a9"/>
         <w:ind w:firstLine="708"/>
+        <w:jc w:val="both"/>
         <w:rPr>
           <w:sz w:val="28"/>
           <w:szCs w:val="28"/>
@@ -3465,6 +4923,7 @@
         </w:rPr>
         <w:t xml:space="preserve">Эти требования к графическому и звуковому окружению помогут создать увлекательную и атмосферную игру </w:t>
       </w:r>
+      <w:proofErr w:type="spellStart"/>
       <w:r>
         <w:rPr>
           <w:rStyle w:val="aa"/>
@@ -3473,6 +4932,7 @@
         </w:rPr>
         <w:t>LuckyWizard</w:t>
       </w:r>
+      <w:proofErr w:type="spellEnd"/>
       <w:r>
         <w:rPr>
           <w:sz w:val="28"/>
@@ -3503,7 +4963,7 @@
           <w:b/>
           <w:bCs/>
         </w:rPr>
-        <w:t>1.3.4. Технологические требования</w:t>
+        <w:t>1.3.4 Технологические требования</w:t>
       </w:r>
     </w:p>
     <w:p>
@@ -3517,36 +4977,158 @@
       <w:pPr>
         <w:pStyle w:val="a9"/>
         <w:ind w:firstLine="708"/>
-      </w:pPr>
-      <w:r>
-        <w:lastRenderedPageBreak/>
+        <w:jc w:val="both"/>
+        <w:rPr>
+          <w:sz w:val="28"/>
+          <w:szCs w:val="28"/>
+        </w:rPr>
+      </w:pPr>
+      <w:r>
+        <w:rPr>
+          <w:sz w:val="28"/>
+          <w:szCs w:val="28"/>
+        </w:rPr>
         <w:t xml:space="preserve">Для успешной реализации игры </w:t>
       </w:r>
+      <w:proofErr w:type="spellStart"/>
       <w:r>
         <w:rPr>
           <w:rStyle w:val="aa"/>
+          <w:sz w:val="28"/>
+          <w:szCs w:val="28"/>
         </w:rPr>
         <w:t>LuckyWizard</w:t>
       </w:r>
-      <w:r>
-        <w:t xml:space="preserve"> на платформе Unity необходимо учесть ряд технических требований, которые обеспечат стабильную работу приложения и его производительность. Игра будет разработана на движке Unity версии 2022.3.4f1, что позволит использовать современные инструменты и технологии для создания 2D-игр, включая поддержку работы с партиклами, анимацией и пользовательским интерфейсом.</w:t>
+      <w:proofErr w:type="spellEnd"/>
+      <w:r>
+        <w:rPr>
+          <w:sz w:val="28"/>
+          <w:szCs w:val="28"/>
+        </w:rPr>
+        <w:t xml:space="preserve"> на платформе </w:t>
+      </w:r>
+      <w:proofErr w:type="spellStart"/>
+      <w:r>
+        <w:rPr>
+          <w:sz w:val="28"/>
+          <w:szCs w:val="28"/>
+        </w:rPr>
+        <w:t>Unity</w:t>
+      </w:r>
+      <w:proofErr w:type="spellEnd"/>
+      <w:r>
+        <w:rPr>
+          <w:sz w:val="28"/>
+          <w:szCs w:val="28"/>
+        </w:rPr>
+        <w:t xml:space="preserve"> необходимо учесть ряд технических требований, которые обеспечат стабильную работу приложения и его производительность. Игра будет разработана на движке </w:t>
+      </w:r>
+      <w:proofErr w:type="spellStart"/>
+      <w:r>
+        <w:rPr>
+          <w:sz w:val="28"/>
+          <w:szCs w:val="28"/>
+        </w:rPr>
+        <w:t>Unity</w:t>
+      </w:r>
+      <w:proofErr w:type="spellEnd"/>
+      <w:r>
+        <w:rPr>
+          <w:sz w:val="28"/>
+          <w:szCs w:val="28"/>
+        </w:rPr>
+        <w:t xml:space="preserve"> версии 2022.3.4f1, что позволит использовать современные инструменты и технологии для создания 2D-игр, включая поддержку работы с </w:t>
+      </w:r>
+      <w:proofErr w:type="spellStart"/>
+      <w:r>
+        <w:rPr>
+          <w:sz w:val="28"/>
+          <w:szCs w:val="28"/>
+        </w:rPr>
+        <w:t>партиклами</w:t>
+      </w:r>
+      <w:proofErr w:type="spellEnd"/>
+      <w:r>
+        <w:rPr>
+          <w:sz w:val="28"/>
+          <w:szCs w:val="28"/>
+        </w:rPr>
+        <w:t>, анимацией и пользовательским интерфейсом.</w:t>
       </w:r>
     </w:p>
     <w:p>
       <w:pPr>
         <w:pStyle w:val="a9"/>
         <w:ind w:firstLine="708"/>
-      </w:pPr>
-      <w:r>
-        <w:t>Приложение должно быть совместимо с операционными системами Windows. Для этого необходимо соблюдение стандартных системных требований для работы Unity, что подразумевает наличие не менее 4 ГБ оперативной памяти, процессора с тактовой частотой не менее 2.0 GHz и видеокарты, поддерживающей DirectX 11.</w:t>
+        <w:jc w:val="both"/>
+        <w:rPr>
+          <w:sz w:val="28"/>
+          <w:szCs w:val="28"/>
+        </w:rPr>
+      </w:pPr>
+      <w:r>
+        <w:rPr>
+          <w:sz w:val="28"/>
+          <w:szCs w:val="28"/>
+        </w:rPr>
+        <w:t xml:space="preserve">Приложение должно быть совместимо с операционными системами Windows. Для этого необходимо соблюдение стандартных системных </w:t>
+      </w:r>
+      <w:r>
+        <w:rPr>
+          <w:sz w:val="28"/>
+          <w:szCs w:val="28"/>
+        </w:rPr>
+        <w:lastRenderedPageBreak/>
+        <w:t xml:space="preserve">требований для работы </w:t>
+      </w:r>
+      <w:proofErr w:type="spellStart"/>
+      <w:r>
+        <w:rPr>
+          <w:sz w:val="28"/>
+          <w:szCs w:val="28"/>
+        </w:rPr>
+        <w:t>Unity</w:t>
+      </w:r>
+      <w:proofErr w:type="spellEnd"/>
+      <w:r>
+        <w:rPr>
+          <w:sz w:val="28"/>
+          <w:szCs w:val="28"/>
+        </w:rPr>
+        <w:t xml:space="preserve">, что подразумевает наличие не менее 4 ГБ оперативной памяти, процессора с тактовой частотой не менее 2.0 </w:t>
+      </w:r>
+      <w:proofErr w:type="spellStart"/>
+      <w:r>
+        <w:rPr>
+          <w:sz w:val="28"/>
+          <w:szCs w:val="28"/>
+        </w:rPr>
+        <w:t>GHz</w:t>
+      </w:r>
+      <w:proofErr w:type="spellEnd"/>
+      <w:r>
+        <w:rPr>
+          <w:sz w:val="28"/>
+          <w:szCs w:val="28"/>
+        </w:rPr>
+        <w:t xml:space="preserve"> и видеокарты, поддерживающей DirectX 11.</w:t>
       </w:r>
     </w:p>
     <w:p>
       <w:pPr>
         <w:pStyle w:val="a9"/>
         <w:ind w:firstLine="708"/>
-      </w:pPr>
-      <w:r>
+        <w:jc w:val="both"/>
+        <w:rPr>
+          <w:sz w:val="28"/>
+          <w:szCs w:val="28"/>
+        </w:rPr>
+      </w:pPr>
+      <w:r>
+        <w:rPr>
+          <w:sz w:val="28"/>
+          <w:szCs w:val="28"/>
+        </w:rPr>
         <w:t>Оптимизация производительности игры будет критически важна. Для достижения плавной работы необходимо обеспечить стабильный FPS (кадров в секунду) не ниже 30 при любом разрешении. Также важно минимизировать время загрузки уровней и игровых элементов, используя кэширование и асинхронные загрузки.</w:t>
       </w:r>
     </w:p>
@@ -3554,35 +5136,68 @@
       <w:pPr>
         <w:pStyle w:val="a9"/>
         <w:ind w:firstLine="708"/>
-      </w:pPr>
-      <w:r>
+        <w:jc w:val="both"/>
+        <w:rPr>
+          <w:sz w:val="28"/>
+          <w:szCs w:val="28"/>
+        </w:rPr>
+      </w:pPr>
+      <w:r>
+        <w:rPr>
+          <w:sz w:val="28"/>
+          <w:szCs w:val="28"/>
+        </w:rPr>
         <w:t xml:space="preserve">Структура кода проекта будет состоять из трех основных классов: </w:t>
       </w:r>
+      <w:proofErr w:type="spellStart"/>
       <w:r>
         <w:rPr>
           <w:rStyle w:val="ab"/>
+          <w:sz w:val="28"/>
+          <w:szCs w:val="28"/>
         </w:rPr>
         <w:t>Tile</w:t>
       </w:r>
-      <w:r>
+      <w:proofErr w:type="spellEnd"/>
+      <w:r>
+        <w:rPr>
+          <w:sz w:val="28"/>
+          <w:szCs w:val="28"/>
+        </w:rPr>
         <w:t xml:space="preserve">, который отвечает за размещение клеток на игровом поле и реакцию на нажатие игрока; </w:t>
       </w:r>
+      <w:proofErr w:type="spellStart"/>
       <w:r>
         <w:rPr>
           <w:rStyle w:val="ab"/>
+          <w:sz w:val="28"/>
+          <w:szCs w:val="28"/>
         </w:rPr>
         <w:t>GridManager</w:t>
       </w:r>
-      <w:r>
+      <w:proofErr w:type="spellEnd"/>
+      <w:r>
+        <w:rPr>
+          <w:sz w:val="28"/>
+          <w:szCs w:val="28"/>
+        </w:rPr>
         <w:t xml:space="preserve">, реализующий логику взаимодействия с клетками и обрабатывающий действия игрока; и </w:t>
       </w:r>
+      <w:proofErr w:type="spellStart"/>
       <w:r>
         <w:rPr>
           <w:rStyle w:val="ab"/>
+          <w:sz w:val="28"/>
+          <w:szCs w:val="28"/>
         </w:rPr>
         <w:t>GameManager</w:t>
       </w:r>
-      <w:r>
+      <w:proofErr w:type="spellEnd"/>
+      <w:r>
+        <w:rPr>
+          <w:sz w:val="28"/>
+          <w:szCs w:val="28"/>
+        </w:rPr>
         <w:t>, управляющий общим интерфейсом, настройками и процессами запуска игры.</w:t>
       </w:r>
     </w:p>
@@ -3590,17 +5205,51 @@
       <w:pPr>
         <w:pStyle w:val="a9"/>
         <w:ind w:firstLine="708"/>
-      </w:pPr>
-      <w:r>
-        <w:t>Для графического оформления и звукового сопровождения игры необходимы высококачественные текстуры и модели, оптимизированные для использования в Unity. Все графические элементы должны быть подготовлены в формате, совместимом с движком (например, PNG для текстур и WAV для звуковых эффектов).</w:t>
+        <w:jc w:val="both"/>
+        <w:rPr>
+          <w:sz w:val="28"/>
+          <w:szCs w:val="28"/>
+        </w:rPr>
+      </w:pPr>
+      <w:r>
+        <w:rPr>
+          <w:sz w:val="28"/>
+          <w:szCs w:val="28"/>
+        </w:rPr>
+        <w:t xml:space="preserve">Для графического оформления и звукового сопровождения игры необходимы высококачественные текстуры и модели, оптимизированные для использования в </w:t>
+      </w:r>
+      <w:proofErr w:type="spellStart"/>
+      <w:r>
+        <w:rPr>
+          <w:sz w:val="28"/>
+          <w:szCs w:val="28"/>
+        </w:rPr>
+        <w:t>Unity</w:t>
+      </w:r>
+      <w:proofErr w:type="spellEnd"/>
+      <w:r>
+        <w:rPr>
+          <w:sz w:val="28"/>
+          <w:szCs w:val="28"/>
+        </w:rPr>
+        <w:t>. Все графические элементы должны быть подготовлены в формате, совместимом с движком (например, PNG для текстур и WAV для звуковых эффектов).</w:t>
       </w:r>
     </w:p>
     <w:p>
       <w:pPr>
         <w:pStyle w:val="a9"/>
         <w:ind w:firstLine="708"/>
-      </w:pPr>
-      <w:r>
+        <w:jc w:val="both"/>
+        <w:rPr>
+          <w:sz w:val="28"/>
+          <w:szCs w:val="28"/>
+        </w:rPr>
+      </w:pPr>
+      <w:r>
+        <w:rPr>
+          <w:sz w:val="28"/>
+          <w:szCs w:val="28"/>
+        </w:rPr>
         <w:t>Интерфейс пользователя должен быть интуитивно понятным и легко настраиваемым. Важно обеспечить адаптивность интерфейса для различных разрешений экранов, чтобы он корректно отображался на устройствах с разными характеристиками.</w:t>
       </w:r>
     </w:p>
@@ -3608,8 +5257,17 @@
       <w:pPr>
         <w:pStyle w:val="a9"/>
         <w:ind w:firstLine="708"/>
-      </w:pPr>
-      <w:r>
+        <w:jc w:val="both"/>
+        <w:rPr>
+          <w:sz w:val="28"/>
+          <w:szCs w:val="28"/>
+        </w:rPr>
+      </w:pPr>
+      <w:r>
+        <w:rPr>
+          <w:sz w:val="28"/>
+          <w:szCs w:val="28"/>
+        </w:rPr>
         <w:t>Наконец, необходимо предусмотреть процесс тестирования на различных этапах разработки, чтобы выявить и устранить возможные ошибки. Это включает функциональное тестирование основных игровых механик, а также производительное тестирование на разных устройствах.</w:t>
       </w:r>
     </w:p>
@@ -3622,11 +5280,311 @@
     </w:p>
     <w:p>
       <w:pPr>
+        <w:pStyle w:val="ae"/>
+        <w:tabs>
+          <w:tab w:val="left" w:pos="720"/>
+          <w:tab w:val="left" w:pos="1440"/>
+          <w:tab w:val="left" w:pos="2160"/>
+          <w:tab w:val="left" w:pos="2880"/>
+          <w:tab w:val="left" w:pos="3600"/>
+          <w:tab w:val="left" w:pos="4320"/>
+          <w:tab w:val="left" w:pos="5040"/>
+          <w:tab w:val="left" w:pos="5760"/>
+          <w:tab w:val="left" w:pos="6480"/>
+          <w:tab w:val="left" w:pos="7200"/>
+          <w:tab w:val="left" w:pos="7920"/>
+          <w:tab w:val="left" w:pos="8640"/>
+          <w:tab w:val="left" w:pos="9360"/>
+        </w:tabs>
+        <w:spacing w:before="0" w:line="240" w:lineRule="auto"/>
+        <w:ind w:firstLine="756"/>
+        <w:jc w:val="both"/>
+        <w:rPr>
+          <w:rFonts w:ascii="Times New Roman" w:hAnsi="Times New Roman"/>
+          <w:lang w:val="en-US"/>
+        </w:rPr>
+      </w:pPr>
+      <w:r>
+        <w:br w:type="page"/>
+      </w:r>
+      <w:r>
+        <w:rPr>
+          <w:rFonts w:ascii="Times New Roman" w:hAnsi="Times New Roman"/>
+        </w:rPr>
+        <w:lastRenderedPageBreak/>
+        <w:t>4.2. </w:t>
+      </w:r>
+      <w:r>
+        <w:rPr>
+          <w:rFonts w:ascii="Times New Roman" w:hAnsi="Times New Roman"/>
+        </w:rPr>
+        <w:t>Разработка программного средства</w:t>
+      </w:r>
+      <w:r>
+        <w:rPr>
+          <w:rFonts w:ascii="Times New Roman" w:hAnsi="Times New Roman"/>
+        </w:rPr>
+        <w:t xml:space="preserve">. </w:t>
+      </w:r>
+    </w:p>
+    <w:p>
+      <w:pPr>
+        <w:pStyle w:val="ae"/>
+        <w:tabs>
+          <w:tab w:val="left" w:pos="720"/>
+          <w:tab w:val="left" w:pos="1440"/>
+          <w:tab w:val="left" w:pos="2160"/>
+          <w:tab w:val="left" w:pos="2880"/>
+          <w:tab w:val="left" w:pos="3600"/>
+          <w:tab w:val="left" w:pos="4320"/>
+          <w:tab w:val="left" w:pos="5040"/>
+          <w:tab w:val="left" w:pos="5760"/>
+          <w:tab w:val="left" w:pos="6480"/>
+          <w:tab w:val="left" w:pos="7200"/>
+          <w:tab w:val="left" w:pos="7920"/>
+          <w:tab w:val="left" w:pos="8640"/>
+          <w:tab w:val="left" w:pos="9360"/>
+        </w:tabs>
+        <w:spacing w:before="0" w:line="240" w:lineRule="auto"/>
+        <w:ind w:firstLine="756"/>
+        <w:jc w:val="both"/>
+        <w:rPr>
+          <w:rFonts w:ascii="Times New Roman" w:hAnsi="Times New Roman"/>
+          <w:lang w:val="en-US"/>
+        </w:rPr>
+      </w:pPr>
+      <w:r>
+        <w:rPr>
+          <w:rFonts w:ascii="Times New Roman" w:hAnsi="Times New Roman"/>
+        </w:rPr>
+        <w:t>4.2.1. </w:t>
+      </w:r>
+      <w:r>
+        <w:rPr>
+          <w:rFonts w:ascii="Times New Roman" w:hAnsi="Times New Roman"/>
+        </w:rPr>
+        <w:t>Выбор среды разработки</w:t>
+      </w:r>
+      <w:r>
+        <w:rPr>
+          <w:rFonts w:ascii="Times New Roman" w:hAnsi="Times New Roman"/>
+        </w:rPr>
+        <w:t xml:space="preserve">. </w:t>
+      </w:r>
+    </w:p>
+    <w:p>
+      <w:pPr>
+        <w:pStyle w:val="ae"/>
+        <w:tabs>
+          <w:tab w:val="left" w:pos="720"/>
+          <w:tab w:val="left" w:pos="1440"/>
+          <w:tab w:val="left" w:pos="2160"/>
+          <w:tab w:val="left" w:pos="2880"/>
+          <w:tab w:val="left" w:pos="3600"/>
+          <w:tab w:val="left" w:pos="4320"/>
+          <w:tab w:val="left" w:pos="5040"/>
+          <w:tab w:val="left" w:pos="5760"/>
+          <w:tab w:val="left" w:pos="6480"/>
+          <w:tab w:val="left" w:pos="7200"/>
+          <w:tab w:val="left" w:pos="7920"/>
+          <w:tab w:val="left" w:pos="8640"/>
+          <w:tab w:val="left" w:pos="9360"/>
+        </w:tabs>
+        <w:spacing w:before="0" w:line="240" w:lineRule="auto"/>
+        <w:ind w:firstLine="756"/>
+        <w:jc w:val="both"/>
+        <w:rPr>
+          <w:rFonts w:ascii="Times New Roman" w:hAnsi="Times New Roman"/>
+          <w:lang w:val="en-US"/>
+        </w:rPr>
+      </w:pPr>
+      <w:r>
+        <w:rPr>
+          <w:rFonts w:ascii="Times New Roman" w:hAnsi="Times New Roman"/>
+        </w:rPr>
+        <w:t>4.2.</w:t>
+      </w:r>
+      <w:r>
+        <w:rPr>
+          <w:rFonts w:ascii="Times New Roman" w:hAnsi="Times New Roman"/>
+        </w:rPr>
+        <w:t>2</w:t>
+      </w:r>
+      <w:r>
+        <w:rPr>
+          <w:rFonts w:ascii="Times New Roman" w:hAnsi="Times New Roman"/>
+        </w:rPr>
+        <w:t>. </w:t>
+      </w:r>
+      <w:r>
+        <w:rPr>
+          <w:rFonts w:ascii="Times New Roman" w:hAnsi="Times New Roman"/>
+        </w:rPr>
+        <w:t>Проектирование интерфейса</w:t>
+      </w:r>
+      <w:r>
+        <w:rPr>
+          <w:rFonts w:ascii="Times New Roman" w:hAnsi="Times New Roman"/>
+        </w:rPr>
+        <w:t>.</w:t>
+      </w:r>
+    </w:p>
+    <w:p>
+      <w:pPr>
+        <w:pStyle w:val="ae"/>
+        <w:tabs>
+          <w:tab w:val="left" w:pos="720"/>
+          <w:tab w:val="left" w:pos="1440"/>
+          <w:tab w:val="left" w:pos="2160"/>
+          <w:tab w:val="left" w:pos="2880"/>
+          <w:tab w:val="left" w:pos="3600"/>
+          <w:tab w:val="left" w:pos="4320"/>
+          <w:tab w:val="left" w:pos="5040"/>
+          <w:tab w:val="left" w:pos="5760"/>
+          <w:tab w:val="left" w:pos="6480"/>
+          <w:tab w:val="left" w:pos="7200"/>
+          <w:tab w:val="left" w:pos="7920"/>
+          <w:tab w:val="left" w:pos="8640"/>
+          <w:tab w:val="left" w:pos="9360"/>
+        </w:tabs>
+        <w:spacing w:before="0" w:line="240" w:lineRule="auto"/>
+        <w:ind w:firstLine="756"/>
+        <w:jc w:val="both"/>
+        <w:rPr>
+          <w:rFonts w:ascii="Times New Roman" w:hAnsi="Times New Roman"/>
+          <w:lang w:val="en-US"/>
+        </w:rPr>
+      </w:pPr>
+      <w:r>
+        <w:rPr>
+          <w:rFonts w:ascii="Times New Roman" w:hAnsi="Times New Roman"/>
+        </w:rPr>
+        <w:t>4.2.</w:t>
+      </w:r>
+      <w:r>
+        <w:rPr>
+          <w:rFonts w:ascii="Times New Roman" w:hAnsi="Times New Roman"/>
+        </w:rPr>
+        <w:t>3</w:t>
+      </w:r>
+      <w:r>
+        <w:rPr>
+          <w:rFonts w:ascii="Times New Roman" w:hAnsi="Times New Roman"/>
+        </w:rPr>
+        <w:t>. </w:t>
+      </w:r>
+      <w:r>
+        <w:rPr>
+          <w:rFonts w:ascii="Times New Roman" w:hAnsi="Times New Roman"/>
+        </w:rPr>
+        <w:t>Логическое моделирование</w:t>
+      </w:r>
+      <w:r>
+        <w:rPr>
+          <w:rFonts w:ascii="Times New Roman" w:hAnsi="Times New Roman"/>
+        </w:rPr>
+        <w:t xml:space="preserve">. </w:t>
+      </w:r>
+    </w:p>
+    <w:p>
+      <w:pPr>
+        <w:pStyle w:val="ae"/>
+        <w:tabs>
+          <w:tab w:val="left" w:pos="720"/>
+          <w:tab w:val="left" w:pos="1440"/>
+          <w:tab w:val="left" w:pos="2160"/>
+          <w:tab w:val="left" w:pos="2880"/>
+          <w:tab w:val="left" w:pos="3600"/>
+          <w:tab w:val="left" w:pos="4320"/>
+          <w:tab w:val="left" w:pos="5040"/>
+          <w:tab w:val="left" w:pos="5760"/>
+          <w:tab w:val="left" w:pos="6480"/>
+          <w:tab w:val="left" w:pos="7200"/>
+          <w:tab w:val="left" w:pos="7920"/>
+          <w:tab w:val="left" w:pos="8640"/>
+          <w:tab w:val="left" w:pos="9360"/>
+        </w:tabs>
+        <w:spacing w:before="0" w:line="240" w:lineRule="auto"/>
+        <w:ind w:firstLine="756"/>
+        <w:jc w:val="both"/>
+        <w:rPr>
+          <w:rFonts w:ascii="Times New Roman" w:hAnsi="Times New Roman"/>
+          <w:lang w:val="en-US"/>
+        </w:rPr>
+      </w:pPr>
+      <w:r>
+        <w:rPr>
+          <w:rFonts w:ascii="Times New Roman" w:hAnsi="Times New Roman"/>
+        </w:rPr>
+        <w:t>4.2.4. </w:t>
+      </w:r>
+      <w:r>
+        <w:rPr>
+          <w:rFonts w:ascii="Times New Roman" w:hAnsi="Times New Roman"/>
+        </w:rPr>
+        <w:t>Тестирование программного средства</w:t>
+      </w:r>
+      <w:r>
+        <w:rPr>
+          <w:rFonts w:ascii="Times New Roman" w:hAnsi="Times New Roman"/>
+        </w:rPr>
+        <w:t>.</w:t>
+      </w:r>
+      <w:r>
+        <w:rPr>
+          <w:rFonts w:ascii="Times New Roman" w:hAnsi="Times New Roman"/>
+        </w:rPr>
+        <w:t xml:space="preserve"> </w:t>
+      </w:r>
+    </w:p>
+    <w:p>
+      <w:pPr>
+        <w:pStyle w:val="ae"/>
+        <w:tabs>
+          <w:tab w:val="left" w:pos="720"/>
+          <w:tab w:val="left" w:pos="1440"/>
+          <w:tab w:val="left" w:pos="2160"/>
+          <w:tab w:val="left" w:pos="2880"/>
+          <w:tab w:val="left" w:pos="3600"/>
+          <w:tab w:val="left" w:pos="4320"/>
+          <w:tab w:val="left" w:pos="5040"/>
+          <w:tab w:val="left" w:pos="5760"/>
+          <w:tab w:val="left" w:pos="6480"/>
+          <w:tab w:val="left" w:pos="7200"/>
+          <w:tab w:val="left" w:pos="7920"/>
+          <w:tab w:val="left" w:pos="8640"/>
+          <w:tab w:val="left" w:pos="9360"/>
+        </w:tabs>
+        <w:spacing w:before="0" w:line="240" w:lineRule="auto"/>
+        <w:ind w:firstLine="756"/>
+        <w:jc w:val="both"/>
+        <w:rPr>
+          <w:rFonts w:ascii="Times New Roman" w:eastAsia="Times New Roman" w:hAnsi="Times New Roman" w:cs="Times New Roman"/>
+        </w:rPr>
+      </w:pPr>
+      <w:r>
+        <w:rPr>
+          <w:rFonts w:ascii="Times New Roman" w:hAnsi="Times New Roman"/>
+        </w:rPr>
+        <w:t>4.2.5. </w:t>
+      </w:r>
+      <w:r>
+        <w:rPr>
+          <w:rFonts w:ascii="Times New Roman" w:hAnsi="Times New Roman"/>
+        </w:rPr>
+        <w:t>Руководство пользователя</w:t>
+      </w:r>
+      <w:r>
+        <w:rPr>
+          <w:rFonts w:ascii="Times New Roman" w:hAnsi="Times New Roman"/>
+        </w:rPr>
+        <w:t>.</w:t>
+      </w:r>
+    </w:p>
+    <w:p>
+      <w:pPr>
         <w:spacing w:line="259" w:lineRule="auto"/>
       </w:pPr>
-      <w:r>
-        <w:br w:type="page"/>
-      </w:r>
     </w:p>
     <w:p>
       <w:pPr>
@@ -3643,7 +5601,6 @@
           <w:sz w:val="24"/>
           <w:szCs w:val="24"/>
         </w:rPr>
-        <w:lastRenderedPageBreak/>
         <w:t>UML диаграмма вариантов использования (плакат, формат А2/А3</w:t>
       </w:r>
       <w:r>
@@ -3659,8 +5616,14 @@
         <w:spacing w:after="0"/>
         <w:ind w:firstLine="709"/>
         <w:jc w:val="both"/>
-      </w:pPr>
-      <w:r>
+        <w:rPr>
+          <w:lang w:val="en-US"/>
+        </w:rPr>
+      </w:pPr>
+      <w:r>
+        <w:rPr>
+          <w:noProof/>
+        </w:rPr>
         <w:drawing>
           <wp:inline distT="0" distB="0" distL="0" distR="0" wp14:anchorId="66D1A676" wp14:editId="13EBEB77">
             <wp:extent cx="5925377" cy="5182323"/>
@@ -3677,7 +5640,7 @@
                     <pic:cNvPicPr/>
                   </pic:nvPicPr>
                   <pic:blipFill>
-                    <a:blip r:embed="rId10"/>
+                    <a:blip r:embed="rId14"/>
                     <a:stretch>
                       <a:fillRect/>
                     </a:stretch>
@@ -3686,6 +5649,279 @@
                     <a:xfrm>
                       <a:off x="0" y="0"/>
                       <a:ext cx="5925377" cy="5182323"/>
+                    </a:xfrm>
+                    <a:prstGeom prst="rect">
+                      <a:avLst/>
+                    </a:prstGeom>
+                  </pic:spPr>
+                </pic:pic>
+              </a:graphicData>
+            </a:graphic>
+          </wp:inline>
+        </w:drawing>
+      </w:r>
+    </w:p>
+    <w:p>
+      <w:pPr>
+        <w:spacing w:after="0"/>
+        <w:ind w:firstLine="709"/>
+        <w:jc w:val="both"/>
+        <w:rPr>
+          <w:lang w:val="en-US"/>
+        </w:rPr>
+      </w:pPr>
+    </w:p>
+    <w:p>
+      <w:pPr>
+        <w:spacing w:after="0"/>
+        <w:ind w:firstLine="709"/>
+        <w:jc w:val="both"/>
+        <w:rPr>
+          <w:lang w:val="en-US"/>
+        </w:rPr>
+      </w:pPr>
+      <w:r>
+        <w:rPr>
+          <w:lang w:val="en-US"/>
+        </w:rPr>
+        <w:lastRenderedPageBreak/>
+        <w:drawing>
+          <wp:inline distT="0" distB="0" distL="0" distR="0" wp14:anchorId="5ED10E93" wp14:editId="4A61D108">
+            <wp:extent cx="5939790" cy="3329940"/>
+            <wp:effectExtent l="0" t="0" r="3810" b="3810"/>
+            <wp:docPr id="191504444" name="Рисунок 1"/>
+            <wp:cNvGraphicFramePr>
+              <a:graphicFrameLocks xmlns:a="http://schemas.openxmlformats.org/drawingml/2006/main" noChangeAspect="1"/>
+            </wp:cNvGraphicFramePr>
+            <a:graphic xmlns:a="http://schemas.openxmlformats.org/drawingml/2006/main">
+              <a:graphicData uri="http://schemas.openxmlformats.org/drawingml/2006/picture">
+                <pic:pic xmlns:pic="http://schemas.openxmlformats.org/drawingml/2006/picture">
+                  <pic:nvPicPr>
+                    <pic:cNvPr id="191504444" name=""/>
+                    <pic:cNvPicPr/>
+                  </pic:nvPicPr>
+                  <pic:blipFill>
+                    <a:blip r:embed="rId15"/>
+                    <a:stretch>
+                      <a:fillRect/>
+                    </a:stretch>
+                  </pic:blipFill>
+                  <pic:spPr>
+                    <a:xfrm>
+                      <a:off x="0" y="0"/>
+                      <a:ext cx="5939790" cy="3329940"/>
+                    </a:xfrm>
+                    <a:prstGeom prst="rect">
+                      <a:avLst/>
+                    </a:prstGeom>
+                  </pic:spPr>
+                </pic:pic>
+              </a:graphicData>
+            </a:graphic>
+          </wp:inline>
+        </w:drawing>
+      </w:r>
+    </w:p>
+    <w:p>
+      <w:pPr>
+        <w:spacing w:after="0"/>
+        <w:ind w:firstLine="709"/>
+        <w:jc w:val="both"/>
+        <w:rPr>
+          <w:lang w:val="en-US"/>
+        </w:rPr>
+      </w:pPr>
+      <w:r>
+        <w:rPr>
+          <w:lang w:val="en-US"/>
+        </w:rPr>
+        <w:drawing>
+          <wp:inline distT="0" distB="0" distL="0" distR="0" wp14:anchorId="2C835927" wp14:editId="40F2F005">
+            <wp:extent cx="5939790" cy="3341370"/>
+            <wp:effectExtent l="0" t="0" r="3810" b="0"/>
+            <wp:docPr id="780130674" name="Рисунок 1"/>
+            <wp:cNvGraphicFramePr>
+              <a:graphicFrameLocks xmlns:a="http://schemas.openxmlformats.org/drawingml/2006/main" noChangeAspect="1"/>
+            </wp:cNvGraphicFramePr>
+            <a:graphic xmlns:a="http://schemas.openxmlformats.org/drawingml/2006/main">
+              <a:graphicData uri="http://schemas.openxmlformats.org/drawingml/2006/picture">
+                <pic:pic xmlns:pic="http://schemas.openxmlformats.org/drawingml/2006/picture">
+                  <pic:nvPicPr>
+                    <pic:cNvPr id="780130674" name=""/>
+                    <pic:cNvPicPr/>
+                  </pic:nvPicPr>
+                  <pic:blipFill>
+                    <a:blip r:embed="rId16"/>
+                    <a:stretch>
+                      <a:fillRect/>
+                    </a:stretch>
+                  </pic:blipFill>
+                  <pic:spPr>
+                    <a:xfrm>
+                      <a:off x="0" y="0"/>
+                      <a:ext cx="5939790" cy="3341370"/>
+                    </a:xfrm>
+                    <a:prstGeom prst="rect">
+                      <a:avLst/>
+                    </a:prstGeom>
+                  </pic:spPr>
+                </pic:pic>
+              </a:graphicData>
+            </a:graphic>
+          </wp:inline>
+        </w:drawing>
+      </w:r>
+    </w:p>
+    <w:p>
+      <w:pPr>
+        <w:spacing w:after="0"/>
+        <w:ind w:firstLine="709"/>
+        <w:jc w:val="both"/>
+        <w:rPr>
+          <w:lang w:val="en-US"/>
+        </w:rPr>
+      </w:pPr>
+    </w:p>
+    <w:p>
+      <w:pPr>
+        <w:spacing w:after="0"/>
+        <w:ind w:firstLine="709"/>
+        <w:jc w:val="both"/>
+        <w:rPr>
+          <w:lang w:val="en-US"/>
+        </w:rPr>
+      </w:pPr>
+      <w:r>
+        <w:rPr>
+          <w:lang w:val="en-US"/>
+        </w:rPr>
+        <w:lastRenderedPageBreak/>
+        <w:drawing>
+          <wp:inline distT="0" distB="0" distL="0" distR="0" wp14:anchorId="2E8555AA" wp14:editId="09D99907">
+            <wp:extent cx="5939790" cy="3342005"/>
+            <wp:effectExtent l="0" t="0" r="3810" b="0"/>
+            <wp:docPr id="828958282" name="Рисунок 1"/>
+            <wp:cNvGraphicFramePr>
+              <a:graphicFrameLocks xmlns:a="http://schemas.openxmlformats.org/drawingml/2006/main" noChangeAspect="1"/>
+            </wp:cNvGraphicFramePr>
+            <a:graphic xmlns:a="http://schemas.openxmlformats.org/drawingml/2006/main">
+              <a:graphicData uri="http://schemas.openxmlformats.org/drawingml/2006/picture">
+                <pic:pic xmlns:pic="http://schemas.openxmlformats.org/drawingml/2006/picture">
+                  <pic:nvPicPr>
+                    <pic:cNvPr id="828958282" name=""/>
+                    <pic:cNvPicPr/>
+                  </pic:nvPicPr>
+                  <pic:blipFill>
+                    <a:blip r:embed="rId17"/>
+                    <a:stretch>
+                      <a:fillRect/>
+                    </a:stretch>
+                  </pic:blipFill>
+                  <pic:spPr>
+                    <a:xfrm>
+                      <a:off x="0" y="0"/>
+                      <a:ext cx="5939790" cy="3342005"/>
+                    </a:xfrm>
+                    <a:prstGeom prst="rect">
+                      <a:avLst/>
+                    </a:prstGeom>
+                  </pic:spPr>
+                </pic:pic>
+              </a:graphicData>
+            </a:graphic>
+          </wp:inline>
+        </w:drawing>
+      </w:r>
+    </w:p>
+    <w:p>
+      <w:pPr>
+        <w:spacing w:after="0"/>
+        <w:ind w:firstLine="709"/>
+        <w:jc w:val="both"/>
+        <w:rPr>
+          <w:lang w:val="en-US"/>
+        </w:rPr>
+      </w:pPr>
+      <w:r>
+        <w:rPr>
+          <w:lang w:val="en-US"/>
+        </w:rPr>
+        <w:drawing>
+          <wp:inline distT="0" distB="0" distL="0" distR="0" wp14:anchorId="6D65756F" wp14:editId="271AAE91">
+            <wp:extent cx="5939790" cy="3372485"/>
+            <wp:effectExtent l="0" t="0" r="3810" b="0"/>
+            <wp:docPr id="1210734398" name="Рисунок 1"/>
+            <wp:cNvGraphicFramePr>
+              <a:graphicFrameLocks xmlns:a="http://schemas.openxmlformats.org/drawingml/2006/main" noChangeAspect="1"/>
+            </wp:cNvGraphicFramePr>
+            <a:graphic xmlns:a="http://schemas.openxmlformats.org/drawingml/2006/main">
+              <a:graphicData uri="http://schemas.openxmlformats.org/drawingml/2006/picture">
+                <pic:pic xmlns:pic="http://schemas.openxmlformats.org/drawingml/2006/picture">
+                  <pic:nvPicPr>
+                    <pic:cNvPr id="1210734398" name=""/>
+                    <pic:cNvPicPr/>
+                  </pic:nvPicPr>
+                  <pic:blipFill>
+                    <a:blip r:embed="rId18"/>
+                    <a:stretch>
+                      <a:fillRect/>
+                    </a:stretch>
+                  </pic:blipFill>
+                  <pic:spPr>
+                    <a:xfrm>
+                      <a:off x="0" y="0"/>
+                      <a:ext cx="5939790" cy="3372485"/>
+                    </a:xfrm>
+                    <a:prstGeom prst="rect">
+                      <a:avLst/>
+                    </a:prstGeom>
+                  </pic:spPr>
+                </pic:pic>
+              </a:graphicData>
+            </a:graphic>
+          </wp:inline>
+        </w:drawing>
+      </w:r>
+    </w:p>
+    <w:p>
+      <w:pPr>
+        <w:spacing w:after="0"/>
+        <w:ind w:firstLine="709"/>
+        <w:jc w:val="both"/>
+        <w:rPr>
+          <w:lang w:val="en-US"/>
+        </w:rPr>
+      </w:pPr>
+      <w:r>
+        <w:rPr>
+          <w:lang w:val="en-US"/>
+        </w:rPr>
+        <w:lastRenderedPageBreak/>
+        <w:drawing>
+          <wp:inline distT="0" distB="0" distL="0" distR="0" wp14:anchorId="53D723DF" wp14:editId="1392F460">
+            <wp:extent cx="5939790" cy="3344545"/>
+            <wp:effectExtent l="0" t="0" r="3810" b="8255"/>
+            <wp:docPr id="857580346" name="Рисунок 1"/>
+            <wp:cNvGraphicFramePr>
+              <a:graphicFrameLocks xmlns:a="http://schemas.openxmlformats.org/drawingml/2006/main" noChangeAspect="1"/>
+            </wp:cNvGraphicFramePr>
+            <a:graphic xmlns:a="http://schemas.openxmlformats.org/drawingml/2006/main">
+              <a:graphicData uri="http://schemas.openxmlformats.org/drawingml/2006/picture">
+                <pic:pic xmlns:pic="http://schemas.openxmlformats.org/drawingml/2006/picture">
+                  <pic:nvPicPr>
+                    <pic:cNvPr id="857580346" name=""/>
+                    <pic:cNvPicPr/>
+                  </pic:nvPicPr>
+                  <pic:blipFill>
+                    <a:blip r:embed="rId19"/>
+                    <a:stretch>
+                      <a:fillRect/>
+                    </a:stretch>
+                  </pic:blipFill>
+                  <pic:spPr>
+                    <a:xfrm>
+                      <a:off x="0" y="0"/>
+                      <a:ext cx="5939790" cy="3344545"/>
                     </a:xfrm>
                     <a:prstGeom prst="rect">
                       <a:avLst/>
@@ -6320,58 +8556,58 @@
       </w:rPr>
     </w:lvl>
   </w:abstractNum>
-  <w:num w:numId="1" w16cid:durableId="380599425">
+  <w:num w:numId="1" w16cid:durableId="1636637537">
     <w:abstractNumId w:val="1"/>
   </w:num>
-  <w:num w:numId="2" w16cid:durableId="1121414295">
+  <w:num w:numId="2" w16cid:durableId="2115126431">
     <w:abstractNumId w:val="9"/>
   </w:num>
-  <w:num w:numId="3" w16cid:durableId="1795753982">
+  <w:num w:numId="3" w16cid:durableId="122576856">
     <w:abstractNumId w:val="10"/>
   </w:num>
-  <w:num w:numId="4" w16cid:durableId="973145399">
+  <w:num w:numId="4" w16cid:durableId="1690794510">
     <w:abstractNumId w:val="0"/>
   </w:num>
-  <w:num w:numId="5" w16cid:durableId="1828087926">
+  <w:num w:numId="5" w16cid:durableId="1483615697">
     <w:abstractNumId w:val="6"/>
   </w:num>
-  <w:num w:numId="6" w16cid:durableId="1297687461">
+  <w:num w:numId="6" w16cid:durableId="755832717">
     <w:abstractNumId w:val="15"/>
   </w:num>
-  <w:num w:numId="7" w16cid:durableId="2134054641">
+  <w:num w:numId="7" w16cid:durableId="2125532850">
     <w:abstractNumId w:val="3"/>
   </w:num>
-  <w:num w:numId="8" w16cid:durableId="587810964">
+  <w:num w:numId="8" w16cid:durableId="448204537">
     <w:abstractNumId w:val="11"/>
   </w:num>
-  <w:num w:numId="9" w16cid:durableId="1906909944">
+  <w:num w:numId="9" w16cid:durableId="40325009">
     <w:abstractNumId w:val="2"/>
   </w:num>
-  <w:num w:numId="10" w16cid:durableId="1077898926">
+  <w:num w:numId="10" w16cid:durableId="1231692278">
     <w:abstractNumId w:val="7"/>
   </w:num>
-  <w:num w:numId="11" w16cid:durableId="925263429">
+  <w:num w:numId="11" w16cid:durableId="1082528993">
     <w:abstractNumId w:val="12"/>
   </w:num>
-  <w:num w:numId="12" w16cid:durableId="597567317">
+  <w:num w:numId="12" w16cid:durableId="53429047">
     <w:abstractNumId w:val="8"/>
   </w:num>
-  <w:num w:numId="13" w16cid:durableId="205946375">
+  <w:num w:numId="13" w16cid:durableId="751001658">
     <w:abstractNumId w:val="4"/>
   </w:num>
-  <w:num w:numId="14" w16cid:durableId="355546249">
+  <w:num w:numId="14" w16cid:durableId="638537956">
     <w:abstractNumId w:val="5"/>
   </w:num>
-  <w:num w:numId="15" w16cid:durableId="2006741948">
+  <w:num w:numId="15" w16cid:durableId="1052970603">
     <w:abstractNumId w:val="13"/>
   </w:num>
-  <w:num w:numId="16" w16cid:durableId="2135709984">
+  <w:num w:numId="16" w16cid:durableId="1911848729">
     <w:abstractNumId w:val="17"/>
   </w:num>
-  <w:num w:numId="17" w16cid:durableId="1164322063">
+  <w:num w:numId="17" w16cid:durableId="851914362">
     <w:abstractNumId w:val="16"/>
   </w:num>
-  <w:num w:numId="18" w16cid:durableId="101344968">
+  <w:num w:numId="18" w16cid:durableId="1443917506">
     <w:abstractNumId w:val="14"/>
   </w:num>
 </w:numbering>
@@ -6785,7 +9021,7 @@
   <w:style w:type="paragraph" w:default="1" w:styleId="a">
     <w:name w:val="Normal"/>
     <w:qFormat/>
-    <w:rsid w:val="008837AE"/>
+    <w:rsid w:val="00804EAA"/>
     <w:pPr>
       <w:spacing w:line="240" w:lineRule="auto"/>
     </w:pPr>
@@ -6799,6 +9035,7 @@
   <w:style w:type="character" w:default="1" w:styleId="a0">
     <w:name w:val="Default Paragraph Font"/>
     <w:uiPriority w:val="1"/>
+    <w:semiHidden/>
     <w:unhideWhenUsed/>
   </w:style>
   <w:style w:type="table" w:default="1" w:styleId="a1">
@@ -6941,6 +9178,63 @@
     <w:rPr>
       <w:b/>
       <w:bCs/>
+    </w:rPr>
+  </w:style>
+  <w:style w:type="paragraph" w:styleId="ac">
+    <w:name w:val="Balloon Text"/>
+    <w:basedOn w:val="a"/>
+    <w:link w:val="ad"/>
+    <w:uiPriority w:val="99"/>
+    <w:semiHidden/>
+    <w:unhideWhenUsed/>
+    <w:rsid w:val="00804EAA"/>
+    <w:pPr>
+      <w:spacing w:after="0"/>
+    </w:pPr>
+    <w:rPr>
+      <w:rFonts w:ascii="Segoe UI" w:hAnsi="Segoe UI" w:cs="Segoe UI"/>
+      <w:sz w:val="18"/>
+      <w:szCs w:val="18"/>
+    </w:rPr>
+  </w:style>
+  <w:style w:type="character" w:customStyle="1" w:styleId="ad">
+    <w:name w:val="Текст выноски Знак"/>
+    <w:basedOn w:val="a0"/>
+    <w:link w:val="ac"/>
+    <w:uiPriority w:val="99"/>
+    <w:semiHidden/>
+    <w:rsid w:val="00804EAA"/>
+    <w:rPr>
+      <w:rFonts w:ascii="Segoe UI" w:hAnsi="Segoe UI" w:cs="Segoe UI"/>
+      <w:kern w:val="0"/>
+      <w:sz w:val="18"/>
+      <w:szCs w:val="18"/>
+      <w14:ligatures w14:val="none"/>
+    </w:rPr>
+  </w:style>
+  <w:style w:type="paragraph" w:customStyle="1" w:styleId="ae">
+    <w:name w:val="По умолчанию"/>
+    <w:rsid w:val="008D5BF1"/>
+    <w:pPr>
+      <w:pBdr>
+        <w:top w:val="nil"/>
+        <w:left w:val="nil"/>
+        <w:bottom w:val="nil"/>
+        <w:right w:val="nil"/>
+        <w:between w:val="nil"/>
+        <w:bar w:val="nil"/>
+      </w:pBdr>
+      <w:spacing w:before="160" w:after="0" w:line="288" w:lineRule="auto"/>
+    </w:pPr>
+    <w:rPr>
+      <w:rFonts w:ascii="Helvetica Neue" w:eastAsia="Helvetica Neue" w:hAnsi="Helvetica Neue" w:cs="Helvetica Neue"/>
+      <w:color w:val="000000"/>
+      <w:kern w:val="0"/>
+      <w:sz w:val="24"/>
+      <w:szCs w:val="24"/>
+      <w:bdr w:val="nil"/>
+      <w:lang w:eastAsia="ru-RU"/>
+      <w14:ligatures w14:val="none"/>
     </w:rPr>
   </w:style>
 </w:styles>
@@ -7212,7 +9506,7 @@
 </file>
 
 <file path=customXml/itemProps1.xml><?xml version="1.0" encoding="utf-8"?>
-<ds:datastoreItem xmlns:ds="http://schemas.openxmlformats.org/officeDocument/2006/customXml" ds:itemID="{BD75D1DE-078D-4ACD-9C34-4A9C38C90537}">
+<ds:datastoreItem xmlns:ds="http://schemas.openxmlformats.org/officeDocument/2006/customXml" ds:itemID="{E512AD78-77F2-41FE-8ACB-A9D3AACC96D7}">
   <ds:schemaRefs>
     <ds:schemaRef ds:uri="http://schemas.openxmlformats.org/officeDocument/2006/bibliography"/>
   </ds:schemaRefs>

</xml_diff>